<commit_message>
Mise à jour feuille de route + footer plus petit + fin détails prix fixe
</commit_message>
<xml_diff>
--- a/Feuille de route.docx
+++ b/Feuille de route.docx
@@ -188,6 +188,34 @@
                 <w:lang w:val="fr-BE"/>
               </w:rPr>
             </w:pPr>
+            <w:proofErr w:type="spellStart"/>
+            <w:r>
+              <w:rPr>
+                <w:lang w:val="fr-BE"/>
+              </w:rPr>
+              <w:t>Probleme</w:t>
+            </w:r>
+            <w:proofErr w:type="spellEnd"/>
+            <w:r>
+              <w:rPr>
+                <w:lang w:val="fr-BE"/>
+              </w:rPr>
+              <w:t xml:space="preserve"> </w:t>
+            </w:r>
+            <w:proofErr w:type="spellStart"/>
+            <w:r>
+              <w:rPr>
+                <w:lang w:val="fr-BE"/>
+              </w:rPr>
+              <w:t>bootswatch</w:t>
+            </w:r>
+            <w:proofErr w:type="spellEnd"/>
+            <w:r>
+              <w:rPr>
+                <w:lang w:val="fr-BE"/>
+              </w:rPr>
+              <w:t xml:space="preserve"> chrome</w:t>
+            </w:r>
           </w:p>
         </w:tc>
         <w:tc>
@@ -351,6 +379,12 @@
                 <w:lang w:val="fr-BE"/>
               </w:rPr>
             </w:pPr>
+            <w:r>
+              <w:rPr>
+                <w:lang w:val="fr-BE"/>
+              </w:rPr>
+              <w:t>Ajouter image profil</w:t>
+            </w:r>
           </w:p>
         </w:tc>
         <w:tc>
@@ -549,688 +583,617 @@
                 <w:lang w:val="fr-BE"/>
               </w:rPr>
             </w:pPr>
+          </w:p>
+        </w:tc>
+        <w:tc>
+          <w:tcPr>
+            <w:tcW w:w="936" w:type="dxa"/>
+          </w:tcPr>
+          <w:p>
+            <w:pPr>
+              <w:pStyle w:val="Paragraphedeliste"/>
+              <w:numPr>
+                <w:ilvl w:val="0"/>
+                <w:numId w:val="1"/>
+              </w:numPr>
+              <w:rPr>
+                <w:lang w:val="fr-BE"/>
+              </w:rPr>
+            </w:pPr>
+          </w:p>
+        </w:tc>
+      </w:tr>
+      <w:tr>
+        <w:tc>
+          <w:tcPr>
+            <w:tcW w:w="3005" w:type="dxa"/>
+          </w:tcPr>
+          <w:p>
+            <w:pPr>
+              <w:rPr>
+                <w:lang w:val="fr-BE"/>
+              </w:rPr>
+            </w:pPr>
+            <w:r>
+              <w:rPr>
+                <w:lang w:val="fr-BE"/>
+              </w:rPr>
+              <w:t>Modification détail produit (prix fixe)</w:t>
+            </w:r>
+          </w:p>
+        </w:tc>
+        <w:tc>
+          <w:tcPr>
+            <w:tcW w:w="3005" w:type="dxa"/>
+          </w:tcPr>
+          <w:p>
+            <w:pPr>
+              <w:rPr>
+                <w:lang w:val="fr-BE"/>
+              </w:rPr>
+            </w:pPr>
+          </w:p>
+        </w:tc>
+        <w:tc>
+          <w:tcPr>
+            <w:tcW w:w="936" w:type="dxa"/>
+          </w:tcPr>
+          <w:p>
+            <w:pPr>
+              <w:rPr>
+                <w:lang w:val="fr-BE"/>
+              </w:rPr>
+            </w:pPr>
+          </w:p>
+        </w:tc>
+      </w:tr>
+      <w:tr>
+        <w:tc>
+          <w:tcPr>
+            <w:tcW w:w="3005" w:type="dxa"/>
+          </w:tcPr>
+          <w:p>
+            <w:pPr>
+              <w:rPr>
+                <w:lang w:val="fr-BE"/>
+              </w:rPr>
+            </w:pPr>
+            <w:r>
+              <w:rPr>
+                <w:lang w:val="fr-BE"/>
+              </w:rPr>
+              <w:t>Ajout d’un produit en vente (enchère)</w:t>
+            </w:r>
+          </w:p>
+        </w:tc>
+        <w:tc>
+          <w:tcPr>
+            <w:tcW w:w="3005" w:type="dxa"/>
+          </w:tcPr>
+          <w:p>
+            <w:pPr>
+              <w:rPr>
+                <w:lang w:val="fr-BE"/>
+              </w:rPr>
+            </w:pPr>
+          </w:p>
+        </w:tc>
+        <w:tc>
+          <w:tcPr>
+            <w:tcW w:w="936" w:type="dxa"/>
+          </w:tcPr>
+          <w:p>
+            <w:pPr>
+              <w:rPr>
+                <w:lang w:val="fr-BE"/>
+              </w:rPr>
+            </w:pPr>
+          </w:p>
+        </w:tc>
+      </w:tr>
+      <w:tr>
+        <w:tc>
+          <w:tcPr>
+            <w:tcW w:w="3005" w:type="dxa"/>
+          </w:tcPr>
+          <w:p>
+            <w:pPr>
+              <w:rPr>
+                <w:lang w:val="fr-BE"/>
+              </w:rPr>
+            </w:pPr>
+            <w:r>
+              <w:rPr>
+                <w:lang w:val="fr-BE"/>
+              </w:rPr>
+              <w:t>Affichage détail produit (enchère)</w:t>
+            </w:r>
+          </w:p>
+        </w:tc>
+        <w:tc>
+          <w:tcPr>
+            <w:tcW w:w="3005" w:type="dxa"/>
+          </w:tcPr>
+          <w:p>
+            <w:pPr>
+              <w:rPr>
+                <w:lang w:val="fr-BE"/>
+              </w:rPr>
+            </w:pPr>
+          </w:p>
+        </w:tc>
+        <w:tc>
+          <w:tcPr>
+            <w:tcW w:w="936" w:type="dxa"/>
+          </w:tcPr>
+          <w:p>
+            <w:pPr>
+              <w:rPr>
+                <w:lang w:val="fr-BE"/>
+              </w:rPr>
+            </w:pPr>
+          </w:p>
+        </w:tc>
+      </w:tr>
+      <w:tr>
+        <w:tc>
+          <w:tcPr>
+            <w:tcW w:w="3005" w:type="dxa"/>
+          </w:tcPr>
+          <w:p>
+            <w:pPr>
+              <w:rPr>
+                <w:lang w:val="fr-BE"/>
+              </w:rPr>
+            </w:pPr>
+            <w:r>
+              <w:rPr>
+                <w:lang w:val="fr-BE"/>
+              </w:rPr>
+              <w:t>Modification détail produit (enchère)</w:t>
+            </w:r>
+          </w:p>
+        </w:tc>
+        <w:tc>
+          <w:tcPr>
+            <w:tcW w:w="3005" w:type="dxa"/>
+          </w:tcPr>
+          <w:p>
+            <w:pPr>
+              <w:rPr>
+                <w:lang w:val="fr-BE"/>
+              </w:rPr>
+            </w:pPr>
+          </w:p>
+        </w:tc>
+        <w:tc>
+          <w:tcPr>
+            <w:tcW w:w="936" w:type="dxa"/>
+          </w:tcPr>
+          <w:p>
+            <w:pPr>
+              <w:rPr>
+                <w:lang w:val="fr-BE"/>
+              </w:rPr>
+            </w:pPr>
+          </w:p>
+        </w:tc>
+      </w:tr>
+      <w:tr>
+        <w:tc>
+          <w:tcPr>
+            <w:tcW w:w="3005" w:type="dxa"/>
+          </w:tcPr>
+          <w:p>
+            <w:pPr>
+              <w:rPr>
+                <w:lang w:val="fr-BE"/>
+              </w:rPr>
+            </w:pPr>
+            <w:r>
+              <w:rPr>
+                <w:lang w:val="fr-BE"/>
+              </w:rPr>
+              <w:t>Liste de tous les articles en vente</w:t>
+            </w:r>
+          </w:p>
+        </w:tc>
+        <w:tc>
+          <w:tcPr>
+            <w:tcW w:w="3005" w:type="dxa"/>
+          </w:tcPr>
+          <w:p>
+            <w:pPr>
+              <w:rPr>
+                <w:lang w:val="fr-BE"/>
+              </w:rPr>
+            </w:pPr>
+          </w:p>
+        </w:tc>
+        <w:tc>
+          <w:tcPr>
+            <w:tcW w:w="936" w:type="dxa"/>
+          </w:tcPr>
+          <w:p>
+            <w:pPr>
+              <w:rPr>
+                <w:lang w:val="fr-BE"/>
+              </w:rPr>
+            </w:pPr>
+          </w:p>
+        </w:tc>
+      </w:tr>
+      <w:tr>
+        <w:tc>
+          <w:tcPr>
+            <w:tcW w:w="3005" w:type="dxa"/>
+          </w:tcPr>
+          <w:p>
+            <w:pPr>
+              <w:rPr>
+                <w:lang w:val="fr-BE"/>
+              </w:rPr>
+            </w:pPr>
+            <w:r>
+              <w:rPr>
+                <w:lang w:val="fr-BE"/>
+              </w:rPr>
+              <w:t>Consulter ventes</w:t>
+            </w:r>
+          </w:p>
+        </w:tc>
+        <w:tc>
+          <w:tcPr>
+            <w:tcW w:w="3005" w:type="dxa"/>
+          </w:tcPr>
+          <w:p>
+            <w:pPr>
+              <w:rPr>
+                <w:lang w:val="fr-BE"/>
+              </w:rPr>
+            </w:pPr>
+          </w:p>
+        </w:tc>
+        <w:tc>
+          <w:tcPr>
+            <w:tcW w:w="936" w:type="dxa"/>
+          </w:tcPr>
+          <w:p>
+            <w:pPr>
+              <w:rPr>
+                <w:lang w:val="fr-BE"/>
+              </w:rPr>
+            </w:pPr>
+          </w:p>
+        </w:tc>
+      </w:tr>
+      <w:tr>
+        <w:tc>
+          <w:tcPr>
+            <w:tcW w:w="3005" w:type="dxa"/>
+          </w:tcPr>
+          <w:p>
+            <w:pPr>
+              <w:rPr>
+                <w:lang w:val="fr-BE"/>
+              </w:rPr>
+            </w:pPr>
+            <w:r>
+              <w:rPr>
+                <w:lang w:val="fr-BE"/>
+              </w:rPr>
+              <w:t>Calcul de la distance entre la ville du vendeur et celle de l’acheteur</w:t>
+            </w:r>
+          </w:p>
+        </w:tc>
+        <w:tc>
+          <w:tcPr>
+            <w:tcW w:w="3005" w:type="dxa"/>
+          </w:tcPr>
+          <w:p>
+            <w:pPr>
+              <w:rPr>
+                <w:lang w:val="fr-BE"/>
+              </w:rPr>
+            </w:pPr>
+          </w:p>
+        </w:tc>
+        <w:tc>
+          <w:tcPr>
+            <w:tcW w:w="936" w:type="dxa"/>
+          </w:tcPr>
+          <w:p>
+            <w:pPr>
+              <w:rPr>
+                <w:lang w:val="fr-BE"/>
+              </w:rPr>
+            </w:pPr>
+          </w:p>
+        </w:tc>
+      </w:tr>
+      <w:tr>
+        <w:tc>
+          <w:tcPr>
+            <w:tcW w:w="3005" w:type="dxa"/>
+          </w:tcPr>
+          <w:p>
+            <w:pPr>
+              <w:rPr>
+                <w:lang w:val="fr-BE"/>
+              </w:rPr>
+            </w:pPr>
+            <w:r>
+              <w:rPr>
+                <w:lang w:val="fr-BE"/>
+              </w:rPr>
+              <w:t>Filtre liste des produits</w:t>
+            </w:r>
+          </w:p>
+        </w:tc>
+        <w:tc>
+          <w:tcPr>
+            <w:tcW w:w="3005" w:type="dxa"/>
+          </w:tcPr>
+          <w:p>
+            <w:pPr>
+              <w:rPr>
+                <w:lang w:val="fr-BE"/>
+              </w:rPr>
+            </w:pPr>
+          </w:p>
+        </w:tc>
+        <w:tc>
+          <w:tcPr>
+            <w:tcW w:w="936" w:type="dxa"/>
+          </w:tcPr>
+          <w:p>
+            <w:pPr>
+              <w:rPr>
+                <w:lang w:val="fr-BE"/>
+              </w:rPr>
+            </w:pPr>
+          </w:p>
+        </w:tc>
+      </w:tr>
+      <w:tr>
+        <w:tc>
+          <w:tcPr>
+            <w:tcW w:w="3005" w:type="dxa"/>
+          </w:tcPr>
+          <w:p>
+            <w:pPr>
+              <w:rPr>
+                <w:lang w:val="fr-BE"/>
+              </w:rPr>
+            </w:pPr>
+            <w:r>
+              <w:rPr>
+                <w:lang w:val="fr-BE"/>
+              </w:rPr>
+              <w:t>Acheter</w:t>
+            </w:r>
+          </w:p>
+        </w:tc>
+        <w:tc>
+          <w:tcPr>
+            <w:tcW w:w="3005" w:type="dxa"/>
+          </w:tcPr>
+          <w:p>
+            <w:pPr>
+              <w:rPr>
+                <w:lang w:val="fr-BE"/>
+              </w:rPr>
+            </w:pPr>
+          </w:p>
+        </w:tc>
+        <w:tc>
+          <w:tcPr>
+            <w:tcW w:w="936" w:type="dxa"/>
+          </w:tcPr>
+          <w:p>
+            <w:pPr>
+              <w:rPr>
+                <w:lang w:val="fr-BE"/>
+              </w:rPr>
+            </w:pPr>
+          </w:p>
+        </w:tc>
+      </w:tr>
+      <w:tr>
+        <w:tc>
+          <w:tcPr>
+            <w:tcW w:w="3005" w:type="dxa"/>
+          </w:tcPr>
+          <w:p>
+            <w:pPr>
+              <w:rPr>
+                <w:lang w:val="fr-BE"/>
+              </w:rPr>
+            </w:pPr>
+            <w:r>
+              <w:rPr>
+                <w:lang w:val="fr-BE"/>
+              </w:rPr>
+              <w:t>Enchérir</w:t>
+            </w:r>
+          </w:p>
+        </w:tc>
+        <w:tc>
+          <w:tcPr>
+            <w:tcW w:w="3005" w:type="dxa"/>
+          </w:tcPr>
+          <w:p>
+            <w:pPr>
+              <w:rPr>
+                <w:lang w:val="fr-BE"/>
+              </w:rPr>
+            </w:pPr>
+          </w:p>
+        </w:tc>
+        <w:tc>
+          <w:tcPr>
+            <w:tcW w:w="936" w:type="dxa"/>
+          </w:tcPr>
+          <w:p>
+            <w:pPr>
+              <w:rPr>
+                <w:lang w:val="fr-BE"/>
+              </w:rPr>
+            </w:pPr>
+          </w:p>
+        </w:tc>
+      </w:tr>
+      <w:tr>
+        <w:tc>
+          <w:tcPr>
+            <w:tcW w:w="3005" w:type="dxa"/>
+          </w:tcPr>
+          <w:p>
+            <w:pPr>
+              <w:rPr>
+                <w:lang w:val="fr-BE"/>
+              </w:rPr>
+            </w:pPr>
+            <w:r>
+              <w:rPr>
+                <w:lang w:val="fr-BE"/>
+              </w:rPr>
+              <w:t>Consulter achats</w:t>
+            </w:r>
+          </w:p>
+        </w:tc>
+        <w:tc>
+          <w:tcPr>
+            <w:tcW w:w="3005" w:type="dxa"/>
+          </w:tcPr>
+          <w:p>
+            <w:pPr>
+              <w:rPr>
+                <w:lang w:val="fr-BE"/>
+              </w:rPr>
+            </w:pPr>
+          </w:p>
+        </w:tc>
+        <w:tc>
+          <w:tcPr>
+            <w:tcW w:w="936" w:type="dxa"/>
+          </w:tcPr>
+          <w:p>
+            <w:pPr>
+              <w:rPr>
+                <w:lang w:val="fr-BE"/>
+              </w:rPr>
+            </w:pPr>
+          </w:p>
+        </w:tc>
+      </w:tr>
+      <w:tr>
+        <w:tc>
+          <w:tcPr>
+            <w:tcW w:w="3005" w:type="dxa"/>
+          </w:tcPr>
+          <w:p>
+            <w:pPr>
+              <w:rPr>
+                <w:lang w:val="fr-BE"/>
+              </w:rPr>
+            </w:pPr>
+            <w:r>
+              <w:rPr>
+                <w:lang w:val="fr-BE"/>
+              </w:rPr>
+              <w:t>Envoie message</w:t>
+            </w:r>
+          </w:p>
+        </w:tc>
+        <w:tc>
+          <w:tcPr>
+            <w:tcW w:w="3005" w:type="dxa"/>
+          </w:tcPr>
+          <w:p>
+            <w:pPr>
+              <w:rPr>
+                <w:lang w:val="fr-BE"/>
+              </w:rPr>
+            </w:pPr>
+          </w:p>
+        </w:tc>
+        <w:tc>
+          <w:tcPr>
+            <w:tcW w:w="936" w:type="dxa"/>
+          </w:tcPr>
+          <w:p>
+            <w:pPr>
+              <w:rPr>
+                <w:lang w:val="fr-BE"/>
+              </w:rPr>
+            </w:pPr>
+          </w:p>
+        </w:tc>
+      </w:tr>
+      <w:tr>
+        <w:tc>
+          <w:tcPr>
+            <w:tcW w:w="3005" w:type="dxa"/>
+          </w:tcPr>
+          <w:p>
+            <w:pPr>
+              <w:rPr>
+                <w:lang w:val="fr-BE"/>
+              </w:rPr>
+            </w:pPr>
+            <w:r>
+              <w:rPr>
+                <w:lang w:val="fr-BE"/>
+              </w:rPr>
+              <w:t>Donner une note</w:t>
+            </w:r>
+          </w:p>
+        </w:tc>
+        <w:tc>
+          <w:tcPr>
+            <w:tcW w:w="3005" w:type="dxa"/>
+          </w:tcPr>
+          <w:p>
+            <w:pPr>
+              <w:rPr>
+                <w:lang w:val="fr-BE"/>
+              </w:rPr>
+            </w:pPr>
+          </w:p>
+        </w:tc>
+        <w:tc>
+          <w:tcPr>
+            <w:tcW w:w="936" w:type="dxa"/>
+          </w:tcPr>
+          <w:p>
+            <w:pPr>
+              <w:rPr>
+                <w:lang w:val="fr-BE"/>
+              </w:rPr>
+            </w:pPr>
+          </w:p>
+        </w:tc>
+      </w:tr>
+      <w:tr>
+        <w:tc>
+          <w:tcPr>
+            <w:tcW w:w="3005" w:type="dxa"/>
+          </w:tcPr>
+          <w:p>
+            <w:pPr>
+              <w:rPr>
+                <w:lang w:val="fr-BE"/>
+              </w:rPr>
+            </w:pPr>
+            <w:r>
+              <w:rPr>
+                <w:lang w:val="fr-BE"/>
+              </w:rPr>
+              <w:t>Consulter note</w:t>
+            </w:r>
             <w:bookmarkStart w:id="0" w:name="_GoBack"/>
             <w:bookmarkEnd w:id="0"/>
-          </w:p>
-        </w:tc>
-        <w:tc>
-          <w:tcPr>
-            <w:tcW w:w="936" w:type="dxa"/>
-          </w:tcPr>
-          <w:p>
-            <w:pPr>
-              <w:rPr>
-                <w:lang w:val="fr-BE"/>
-              </w:rPr>
-            </w:pPr>
-          </w:p>
-        </w:tc>
-      </w:tr>
-      <w:tr>
-        <w:tc>
-          <w:tcPr>
-            <w:tcW w:w="3005" w:type="dxa"/>
-          </w:tcPr>
-          <w:p>
-            <w:pPr>
-              <w:rPr>
-                <w:lang w:val="fr-BE"/>
-              </w:rPr>
-            </w:pPr>
-            <w:r>
-              <w:rPr>
-                <w:lang w:val="fr-BE"/>
-              </w:rPr>
-              <w:t>Modification détail produit (prix fixe)</w:t>
-            </w:r>
-          </w:p>
-        </w:tc>
-        <w:tc>
-          <w:tcPr>
-            <w:tcW w:w="3005" w:type="dxa"/>
-          </w:tcPr>
-          <w:p>
-            <w:pPr>
-              <w:rPr>
-                <w:lang w:val="fr-BE"/>
-              </w:rPr>
-            </w:pPr>
-          </w:p>
-        </w:tc>
-        <w:tc>
-          <w:tcPr>
-            <w:tcW w:w="936" w:type="dxa"/>
-          </w:tcPr>
-          <w:p>
-            <w:pPr>
-              <w:rPr>
-                <w:lang w:val="fr-BE"/>
-              </w:rPr>
-            </w:pPr>
-          </w:p>
-        </w:tc>
-      </w:tr>
-      <w:tr>
-        <w:tc>
-          <w:tcPr>
-            <w:tcW w:w="3005" w:type="dxa"/>
-          </w:tcPr>
-          <w:p>
-            <w:pPr>
-              <w:rPr>
-                <w:lang w:val="fr-BE"/>
-              </w:rPr>
-            </w:pPr>
-            <w:r>
-              <w:rPr>
-                <w:lang w:val="fr-BE"/>
-              </w:rPr>
-              <w:t>Ajout d’un produit en vente (enchère)</w:t>
-            </w:r>
-          </w:p>
-        </w:tc>
-        <w:tc>
-          <w:tcPr>
-            <w:tcW w:w="3005" w:type="dxa"/>
-          </w:tcPr>
-          <w:p>
-            <w:pPr>
-              <w:rPr>
-                <w:lang w:val="fr-BE"/>
-              </w:rPr>
-            </w:pPr>
-          </w:p>
-        </w:tc>
-        <w:tc>
-          <w:tcPr>
-            <w:tcW w:w="936" w:type="dxa"/>
-          </w:tcPr>
-          <w:p>
-            <w:pPr>
-              <w:rPr>
-                <w:lang w:val="fr-BE"/>
-              </w:rPr>
-            </w:pPr>
-          </w:p>
-        </w:tc>
-      </w:tr>
-      <w:tr>
-        <w:tc>
-          <w:tcPr>
-            <w:tcW w:w="3005" w:type="dxa"/>
-          </w:tcPr>
-          <w:p>
-            <w:pPr>
-              <w:rPr>
-                <w:lang w:val="fr-BE"/>
-              </w:rPr>
-            </w:pPr>
-            <w:r>
-              <w:rPr>
-                <w:lang w:val="fr-BE"/>
-              </w:rPr>
-              <w:t>Affichage détail produit (enchère)</w:t>
-            </w:r>
-          </w:p>
-        </w:tc>
-        <w:tc>
-          <w:tcPr>
-            <w:tcW w:w="3005" w:type="dxa"/>
-          </w:tcPr>
-          <w:p>
-            <w:pPr>
-              <w:rPr>
-                <w:lang w:val="fr-BE"/>
-              </w:rPr>
-            </w:pPr>
-          </w:p>
-        </w:tc>
-        <w:tc>
-          <w:tcPr>
-            <w:tcW w:w="936" w:type="dxa"/>
-          </w:tcPr>
-          <w:p>
-            <w:pPr>
-              <w:rPr>
-                <w:lang w:val="fr-BE"/>
-              </w:rPr>
-            </w:pPr>
-          </w:p>
-        </w:tc>
-      </w:tr>
-      <w:tr>
-        <w:tc>
-          <w:tcPr>
-            <w:tcW w:w="3005" w:type="dxa"/>
-          </w:tcPr>
-          <w:p>
-            <w:pPr>
-              <w:rPr>
-                <w:lang w:val="fr-BE"/>
-              </w:rPr>
-            </w:pPr>
-            <w:r>
-              <w:rPr>
-                <w:lang w:val="fr-BE"/>
-              </w:rPr>
-              <w:t>Modification détail produit (enchère)</w:t>
-            </w:r>
-          </w:p>
-        </w:tc>
-        <w:tc>
-          <w:tcPr>
-            <w:tcW w:w="3005" w:type="dxa"/>
-          </w:tcPr>
-          <w:p>
-            <w:pPr>
-              <w:rPr>
-                <w:lang w:val="fr-BE"/>
-              </w:rPr>
-            </w:pPr>
-          </w:p>
-        </w:tc>
-        <w:tc>
-          <w:tcPr>
-            <w:tcW w:w="936" w:type="dxa"/>
-          </w:tcPr>
-          <w:p>
-            <w:pPr>
-              <w:rPr>
-                <w:lang w:val="fr-BE"/>
-              </w:rPr>
-            </w:pPr>
-          </w:p>
-        </w:tc>
-      </w:tr>
-      <w:tr>
-        <w:tc>
-          <w:tcPr>
-            <w:tcW w:w="3005" w:type="dxa"/>
-          </w:tcPr>
-          <w:p>
-            <w:pPr>
-              <w:rPr>
-                <w:lang w:val="fr-BE"/>
-              </w:rPr>
-            </w:pPr>
-            <w:r>
-              <w:rPr>
-                <w:lang w:val="fr-BE"/>
-              </w:rPr>
-              <w:t>Liste de tous les articles en vente</w:t>
-            </w:r>
-          </w:p>
-        </w:tc>
-        <w:tc>
-          <w:tcPr>
-            <w:tcW w:w="3005" w:type="dxa"/>
-          </w:tcPr>
-          <w:p>
-            <w:pPr>
-              <w:rPr>
-                <w:lang w:val="fr-BE"/>
-              </w:rPr>
-            </w:pPr>
-          </w:p>
-        </w:tc>
-        <w:tc>
-          <w:tcPr>
-            <w:tcW w:w="936" w:type="dxa"/>
-          </w:tcPr>
-          <w:p>
-            <w:pPr>
-              <w:rPr>
-                <w:lang w:val="fr-BE"/>
-              </w:rPr>
-            </w:pPr>
-          </w:p>
-        </w:tc>
-      </w:tr>
-      <w:tr>
-        <w:tc>
-          <w:tcPr>
-            <w:tcW w:w="3005" w:type="dxa"/>
-          </w:tcPr>
-          <w:p>
-            <w:pPr>
-              <w:rPr>
-                <w:lang w:val="fr-BE"/>
-              </w:rPr>
-            </w:pPr>
-            <w:r>
-              <w:rPr>
-                <w:lang w:val="fr-BE"/>
-              </w:rPr>
-              <w:t>Consulter ventes</w:t>
-            </w:r>
-          </w:p>
-        </w:tc>
-        <w:tc>
-          <w:tcPr>
-            <w:tcW w:w="3005" w:type="dxa"/>
-          </w:tcPr>
-          <w:p>
-            <w:pPr>
-              <w:rPr>
-                <w:lang w:val="fr-BE"/>
-              </w:rPr>
-            </w:pPr>
-          </w:p>
-        </w:tc>
-        <w:tc>
-          <w:tcPr>
-            <w:tcW w:w="936" w:type="dxa"/>
-          </w:tcPr>
-          <w:p>
-            <w:pPr>
-              <w:rPr>
-                <w:lang w:val="fr-BE"/>
-              </w:rPr>
-            </w:pPr>
-          </w:p>
-        </w:tc>
-      </w:tr>
-      <w:tr>
-        <w:tc>
-          <w:tcPr>
-            <w:tcW w:w="3005" w:type="dxa"/>
-          </w:tcPr>
-          <w:p>
-            <w:pPr>
-              <w:rPr>
-                <w:lang w:val="fr-BE"/>
-              </w:rPr>
-            </w:pPr>
-            <w:r>
-              <w:rPr>
-                <w:lang w:val="fr-BE"/>
-              </w:rPr>
-              <w:t>Calcul de la distance entre la ville du vendeur et celle de l’acheteur</w:t>
-            </w:r>
-          </w:p>
-        </w:tc>
-        <w:tc>
-          <w:tcPr>
-            <w:tcW w:w="3005" w:type="dxa"/>
-          </w:tcPr>
-          <w:p>
-            <w:pPr>
-              <w:rPr>
-                <w:lang w:val="fr-BE"/>
-              </w:rPr>
-            </w:pPr>
-          </w:p>
-        </w:tc>
-        <w:tc>
-          <w:tcPr>
-            <w:tcW w:w="936" w:type="dxa"/>
-          </w:tcPr>
-          <w:p>
-            <w:pPr>
-              <w:rPr>
-                <w:lang w:val="fr-BE"/>
-              </w:rPr>
-            </w:pPr>
-          </w:p>
-        </w:tc>
-      </w:tr>
-      <w:tr>
-        <w:tc>
-          <w:tcPr>
-            <w:tcW w:w="3005" w:type="dxa"/>
-          </w:tcPr>
-          <w:p>
-            <w:pPr>
-              <w:rPr>
-                <w:lang w:val="fr-BE"/>
-              </w:rPr>
-            </w:pPr>
-            <w:r>
-              <w:rPr>
-                <w:lang w:val="fr-BE"/>
-              </w:rPr>
-              <w:t>Filtre liste des produits</w:t>
-            </w:r>
-          </w:p>
-        </w:tc>
-        <w:tc>
-          <w:tcPr>
-            <w:tcW w:w="3005" w:type="dxa"/>
-          </w:tcPr>
-          <w:p>
-            <w:pPr>
-              <w:rPr>
-                <w:lang w:val="fr-BE"/>
-              </w:rPr>
-            </w:pPr>
-          </w:p>
-        </w:tc>
-        <w:tc>
-          <w:tcPr>
-            <w:tcW w:w="936" w:type="dxa"/>
-          </w:tcPr>
-          <w:p>
-            <w:pPr>
-              <w:rPr>
-                <w:lang w:val="fr-BE"/>
-              </w:rPr>
-            </w:pPr>
-          </w:p>
-        </w:tc>
-      </w:tr>
-      <w:tr>
-        <w:tc>
-          <w:tcPr>
-            <w:tcW w:w="3005" w:type="dxa"/>
-          </w:tcPr>
-          <w:p>
-            <w:pPr>
-              <w:rPr>
-                <w:lang w:val="fr-BE"/>
-              </w:rPr>
-            </w:pPr>
-            <w:r>
-              <w:rPr>
-                <w:lang w:val="fr-BE"/>
-              </w:rPr>
-              <w:t>Acheter</w:t>
-            </w:r>
-          </w:p>
-        </w:tc>
-        <w:tc>
-          <w:tcPr>
-            <w:tcW w:w="3005" w:type="dxa"/>
-          </w:tcPr>
-          <w:p>
-            <w:pPr>
-              <w:rPr>
-                <w:lang w:val="fr-BE"/>
-              </w:rPr>
-            </w:pPr>
-          </w:p>
-        </w:tc>
-        <w:tc>
-          <w:tcPr>
-            <w:tcW w:w="936" w:type="dxa"/>
-          </w:tcPr>
-          <w:p>
-            <w:pPr>
-              <w:rPr>
-                <w:lang w:val="fr-BE"/>
-              </w:rPr>
-            </w:pPr>
-          </w:p>
-        </w:tc>
-      </w:tr>
-      <w:tr>
-        <w:tc>
-          <w:tcPr>
-            <w:tcW w:w="3005" w:type="dxa"/>
-          </w:tcPr>
-          <w:p>
-            <w:pPr>
-              <w:rPr>
-                <w:lang w:val="fr-BE"/>
-              </w:rPr>
-            </w:pPr>
-            <w:r>
-              <w:rPr>
-                <w:lang w:val="fr-BE"/>
-              </w:rPr>
-              <w:t>Enchérir</w:t>
-            </w:r>
-          </w:p>
-        </w:tc>
-        <w:tc>
-          <w:tcPr>
-            <w:tcW w:w="3005" w:type="dxa"/>
-          </w:tcPr>
-          <w:p>
-            <w:pPr>
-              <w:rPr>
-                <w:lang w:val="fr-BE"/>
-              </w:rPr>
-            </w:pPr>
-          </w:p>
-        </w:tc>
-        <w:tc>
-          <w:tcPr>
-            <w:tcW w:w="936" w:type="dxa"/>
-          </w:tcPr>
-          <w:p>
-            <w:pPr>
-              <w:rPr>
-                <w:lang w:val="fr-BE"/>
-              </w:rPr>
-            </w:pPr>
-          </w:p>
-        </w:tc>
-      </w:tr>
-      <w:tr>
-        <w:tc>
-          <w:tcPr>
-            <w:tcW w:w="3005" w:type="dxa"/>
-          </w:tcPr>
-          <w:p>
-            <w:pPr>
-              <w:rPr>
-                <w:lang w:val="fr-BE"/>
-              </w:rPr>
-            </w:pPr>
-            <w:r>
-              <w:rPr>
-                <w:lang w:val="fr-BE"/>
-              </w:rPr>
-              <w:t>Consulter achats</w:t>
-            </w:r>
-          </w:p>
-        </w:tc>
-        <w:tc>
-          <w:tcPr>
-            <w:tcW w:w="3005" w:type="dxa"/>
-          </w:tcPr>
-          <w:p>
-            <w:pPr>
-              <w:rPr>
-                <w:lang w:val="fr-BE"/>
-              </w:rPr>
-            </w:pPr>
-          </w:p>
-        </w:tc>
-        <w:tc>
-          <w:tcPr>
-            <w:tcW w:w="936" w:type="dxa"/>
-          </w:tcPr>
-          <w:p>
-            <w:pPr>
-              <w:rPr>
-                <w:lang w:val="fr-BE"/>
-              </w:rPr>
-            </w:pPr>
-          </w:p>
-        </w:tc>
-      </w:tr>
-      <w:tr>
-        <w:tc>
-          <w:tcPr>
-            <w:tcW w:w="3005" w:type="dxa"/>
-          </w:tcPr>
-          <w:p>
-            <w:pPr>
-              <w:rPr>
-                <w:lang w:val="fr-BE"/>
-              </w:rPr>
-            </w:pPr>
-            <w:r>
-              <w:rPr>
-                <w:lang w:val="fr-BE"/>
-              </w:rPr>
-              <w:t>Messagerie</w:t>
-            </w:r>
-          </w:p>
-        </w:tc>
-        <w:tc>
-          <w:tcPr>
-            <w:tcW w:w="3005" w:type="dxa"/>
-          </w:tcPr>
-          <w:p>
-            <w:pPr>
-              <w:rPr>
-                <w:lang w:val="fr-BE"/>
-              </w:rPr>
-            </w:pPr>
-          </w:p>
-        </w:tc>
-        <w:tc>
-          <w:tcPr>
-            <w:tcW w:w="936" w:type="dxa"/>
-          </w:tcPr>
-          <w:p>
-            <w:pPr>
-              <w:rPr>
-                <w:lang w:val="fr-BE"/>
-              </w:rPr>
-            </w:pPr>
-          </w:p>
-        </w:tc>
-      </w:tr>
-      <w:tr>
-        <w:tc>
-          <w:tcPr>
-            <w:tcW w:w="3005" w:type="dxa"/>
-          </w:tcPr>
-          <w:p>
-            <w:pPr>
-              <w:rPr>
-                <w:lang w:val="fr-BE"/>
-              </w:rPr>
-            </w:pPr>
-            <w:r>
-              <w:rPr>
-                <w:lang w:val="fr-BE"/>
-              </w:rPr>
-              <w:t>Envoie message</w:t>
-            </w:r>
-          </w:p>
-        </w:tc>
-        <w:tc>
-          <w:tcPr>
-            <w:tcW w:w="3005" w:type="dxa"/>
-          </w:tcPr>
-          <w:p>
-            <w:pPr>
-              <w:rPr>
-                <w:lang w:val="fr-BE"/>
-              </w:rPr>
-            </w:pPr>
-          </w:p>
-        </w:tc>
-        <w:tc>
-          <w:tcPr>
-            <w:tcW w:w="936" w:type="dxa"/>
-          </w:tcPr>
-          <w:p>
-            <w:pPr>
-              <w:rPr>
-                <w:lang w:val="fr-BE"/>
-              </w:rPr>
-            </w:pPr>
-          </w:p>
-        </w:tc>
-      </w:tr>
-      <w:tr>
-        <w:tc>
-          <w:tcPr>
-            <w:tcW w:w="3005" w:type="dxa"/>
-          </w:tcPr>
-          <w:p>
-            <w:pPr>
-              <w:rPr>
-                <w:lang w:val="fr-BE"/>
-              </w:rPr>
-            </w:pPr>
-            <w:r>
-              <w:rPr>
-                <w:lang w:val="fr-BE"/>
-              </w:rPr>
-              <w:t>Réception message</w:t>
-            </w:r>
-          </w:p>
-        </w:tc>
-        <w:tc>
-          <w:tcPr>
-            <w:tcW w:w="3005" w:type="dxa"/>
-          </w:tcPr>
-          <w:p>
-            <w:pPr>
-              <w:rPr>
-                <w:lang w:val="fr-BE"/>
-              </w:rPr>
-            </w:pPr>
-          </w:p>
-        </w:tc>
-        <w:tc>
-          <w:tcPr>
-            <w:tcW w:w="936" w:type="dxa"/>
-          </w:tcPr>
-          <w:p>
-            <w:pPr>
-              <w:rPr>
-                <w:lang w:val="fr-BE"/>
-              </w:rPr>
-            </w:pPr>
-          </w:p>
-        </w:tc>
-      </w:tr>
-      <w:tr>
-        <w:tc>
-          <w:tcPr>
-            <w:tcW w:w="3005" w:type="dxa"/>
-          </w:tcPr>
-          <w:p>
-            <w:pPr>
-              <w:rPr>
-                <w:lang w:val="fr-BE"/>
-              </w:rPr>
-            </w:pPr>
-          </w:p>
-        </w:tc>
-        <w:tc>
-          <w:tcPr>
-            <w:tcW w:w="3005" w:type="dxa"/>
-          </w:tcPr>
-          <w:p>
-            <w:pPr>
-              <w:rPr>
-                <w:lang w:val="fr-BE"/>
-              </w:rPr>
-            </w:pPr>
-          </w:p>
-        </w:tc>
-        <w:tc>
-          <w:tcPr>
-            <w:tcW w:w="936" w:type="dxa"/>
-          </w:tcPr>
-          <w:p>
-            <w:pPr>
-              <w:rPr>
-                <w:lang w:val="fr-BE"/>
-              </w:rPr>
-            </w:pPr>
-          </w:p>
-        </w:tc>
-      </w:tr>
-      <w:tr>
-        <w:tc>
-          <w:tcPr>
-            <w:tcW w:w="3005" w:type="dxa"/>
-          </w:tcPr>
-          <w:p>
-            <w:pPr>
-              <w:rPr>
-                <w:lang w:val="fr-BE"/>
-              </w:rPr>
-            </w:pPr>
           </w:p>
         </w:tc>
         <w:tc>
@@ -1281,7 +1244,7 @@
   <w:abstractNum w:abstractNumId="0" w15:restartNumberingAfterBreak="0">
     <w:nsid w:val="379E7587"/>
     <w:multiLevelType w:val="hybridMultilevel"/>
-    <w:tmpl w:val="DFAECBF2"/>
+    <w:tmpl w:val="018A68F2"/>
     <w:lvl w:ilvl="0" w:tplc="AA9C8E78">
       <w:start w:val="1"/>
       <w:numFmt w:val="bullet"/>

</xml_diff>

<commit_message>
Home + début liste produits + fix details retour a la ligne + traduction details et ajout produit
</commit_message>
<xml_diff>
--- a/Feuille de route.docx
+++ b/Feuille de route.docx
@@ -117,16 +117,8 @@
               <w:rPr>
                 <w:lang w:val="fr-BE"/>
               </w:rPr>
-              <w:t xml:space="preserve">Home hello </w:t>
-            </w:r>
-            <w:proofErr w:type="spellStart"/>
-            <w:r>
-              <w:rPr>
-                <w:lang w:val="fr-BE"/>
-              </w:rPr>
-              <w:t>word</w:t>
-            </w:r>
-            <w:proofErr w:type="spellEnd"/>
+              <w:t>Home hello word</w:t>
+            </w:r>
           </w:p>
         </w:tc>
         <w:tc>
@@ -188,33 +180,11 @@
                 <w:lang w:val="fr-BE"/>
               </w:rPr>
             </w:pPr>
-            <w:proofErr w:type="spellStart"/>
-            <w:r>
-              <w:rPr>
-                <w:lang w:val="fr-BE"/>
-              </w:rPr>
-              <w:t>Probleme</w:t>
-            </w:r>
-            <w:proofErr w:type="spellEnd"/>
-            <w:r>
-              <w:rPr>
-                <w:lang w:val="fr-BE"/>
-              </w:rPr>
-              <w:t xml:space="preserve"> </w:t>
-            </w:r>
-            <w:proofErr w:type="spellStart"/>
-            <w:r>
-              <w:rPr>
-                <w:lang w:val="fr-BE"/>
-              </w:rPr>
-              <w:t>bootswatch</w:t>
-            </w:r>
-            <w:proofErr w:type="spellEnd"/>
-            <w:r>
-              <w:rPr>
-                <w:lang w:val="fr-BE"/>
-              </w:rPr>
-              <w:t xml:space="preserve"> chrome</w:t>
+            <w:r>
+              <w:rPr>
+                <w:lang w:val="fr-BE"/>
+              </w:rPr>
+              <w:t>Probleme bootswatch chrome</w:t>
             </w:r>
           </w:p>
         </w:tc>
@@ -253,19 +223,11 @@
                 <w:lang w:val="fr-BE"/>
               </w:rPr>
             </w:pPr>
-            <w:proofErr w:type="spellStart"/>
-            <w:r>
-              <w:rPr>
-                <w:lang w:val="fr-BE"/>
-              </w:rPr>
-              <w:t>Footer</w:t>
-            </w:r>
-            <w:proofErr w:type="spellEnd"/>
-            <w:r>
-              <w:rPr>
-                <w:lang w:val="fr-BE"/>
-              </w:rPr>
-              <w:t xml:space="preserve"> basique</w:t>
+            <w:r>
+              <w:rPr>
+                <w:lang w:val="fr-BE"/>
+              </w:rPr>
+              <w:t>Footer basique</w:t>
             </w:r>
           </w:p>
         </w:tc>
@@ -540,6 +502,27 @@
               </w:rPr>
               <w:t>Description retour à la ligne ne marche pas</w:t>
             </w:r>
+            <w:r>
+              <w:rPr>
+                <w:lang w:val="fr-BE"/>
+              </w:rPr>
+              <w:t xml:space="preserve"> </w:t>
+            </w:r>
+          </w:p>
+          <w:p>
+            <w:pPr>
+              <w:rPr>
+                <w:lang w:val="fr-BE"/>
+              </w:rPr>
+            </w:pPr>
+            <w:r>
+              <w:rPr>
+                <w:lang w:val="fr-BE"/>
+              </w:rPr>
+              <w:t>OK mais faire update des products déjà existant</w:t>
+            </w:r>
+            <w:bookmarkStart w:id="0" w:name="_GoBack"/>
+            <w:bookmarkEnd w:id="0"/>
           </w:p>
         </w:tc>
         <w:tc>
@@ -589,24 +572,6 @@
                 <w:lang w:val="fr-BE"/>
               </w:rPr>
             </w:pPr>
-            <w:r>
-              <w:rPr>
-                <w:lang w:val="fr-BE"/>
-              </w:rPr>
-              <w:t xml:space="preserve">Traduction </w:t>
-            </w:r>
-            <w:r>
-              <w:rPr>
-                <w:lang w:val="fr-BE"/>
-              </w:rPr>
-              <w:t>à</w:t>
-            </w:r>
-            <w:r>
-              <w:rPr>
-                <w:lang w:val="fr-BE"/>
-              </w:rPr>
-              <w:t xml:space="preserve"> faire</w:t>
-            </w:r>
           </w:p>
         </w:tc>
         <w:tc>
@@ -660,21 +625,7 @@
               <w:rPr>
                 <w:lang w:val="fr-BE"/>
               </w:rPr>
-              <w:t xml:space="preserve">Bloquer </w:t>
-            </w:r>
-            <w:proofErr w:type="spellStart"/>
-            <w:r>
-              <w:rPr>
-                <w:lang w:val="fr-BE"/>
-              </w:rPr>
-              <w:t>modif</w:t>
-            </w:r>
-            <w:proofErr w:type="spellEnd"/>
-            <w:r>
-              <w:rPr>
-                <w:lang w:val="fr-BE"/>
-              </w:rPr>
-              <w:t xml:space="preserve"> si déjà vendu</w:t>
+              <w:t>Bloquer modif si déjà vendu</w:t>
             </w:r>
           </w:p>
         </w:tc>
@@ -725,28 +676,6 @@
                 <w:lang w:val="fr-BE"/>
               </w:rPr>
             </w:pPr>
-            <w:r>
-              <w:rPr>
-                <w:lang w:val="fr-BE"/>
-              </w:rPr>
-              <w:t xml:space="preserve">Traduction </w:t>
-            </w:r>
-            <w:proofErr w:type="spellStart"/>
-            <w:r>
-              <w:rPr>
-                <w:lang w:val="fr-BE"/>
-              </w:rPr>
-              <w:t>a</w:t>
-            </w:r>
-            <w:proofErr w:type="spellEnd"/>
-            <w:r>
-              <w:rPr>
-                <w:lang w:val="fr-BE"/>
-              </w:rPr>
-              <w:t xml:space="preserve"> faire</w:t>
-            </w:r>
-            <w:bookmarkStart w:id="0" w:name="_GoBack"/>
-            <w:bookmarkEnd w:id="0"/>
           </w:p>
         </w:tc>
         <w:tc>
@@ -844,21 +773,7 @@
               <w:rPr>
                 <w:lang w:val="fr-BE"/>
               </w:rPr>
-              <w:t xml:space="preserve">Bloquer </w:t>
-            </w:r>
-            <w:proofErr w:type="spellStart"/>
-            <w:r>
-              <w:rPr>
-                <w:lang w:val="fr-BE"/>
-              </w:rPr>
-              <w:t>modif</w:t>
-            </w:r>
-            <w:proofErr w:type="spellEnd"/>
-            <w:r>
-              <w:rPr>
-                <w:lang w:val="fr-BE"/>
-              </w:rPr>
-              <w:t xml:space="preserve"> si quelqu’un a fait une enchère</w:t>
+              <w:t>Bloquer modif si quelqu’un a fait une enchère</w:t>
             </w:r>
           </w:p>
         </w:tc>

</xml_diff>

<commit_message>
Utilisation template + tri par catégorie
</commit_message>
<xml_diff>
--- a/Feuille de route.docx
+++ b/Feuille de route.docx
@@ -521,8 +521,6 @@
               </w:rPr>
               <w:t>OK mais faire update des products déjà existant</w:t>
             </w:r>
-            <w:bookmarkStart w:id="0" w:name="_GoBack"/>
-            <w:bookmarkEnd w:id="0"/>
           </w:p>
         </w:tc>
         <w:tc>
@@ -824,6 +822,12 @@
                 <w:lang w:val="fr-BE"/>
               </w:rPr>
             </w:pPr>
+            <w:r>
+              <w:rPr>
+                <w:lang w:val="fr-BE"/>
+              </w:rPr>
+              <w:t>Affichage basique</w:t>
+            </w:r>
           </w:p>
         </w:tc>
         <w:tc>
@@ -832,6 +836,11 @@
           </w:tcPr>
           <w:p>
             <w:pPr>
+              <w:pStyle w:val="Paragraphedeliste"/>
+              <w:numPr>
+                <w:ilvl w:val="0"/>
+                <w:numId w:val="1"/>
+              </w:numPr>
               <w:rPr>
                 <w:lang w:val="fr-BE"/>
               </w:rPr>
@@ -868,6 +877,12 @@
                 <w:lang w:val="fr-BE"/>
               </w:rPr>
             </w:pPr>
+            <w:r>
+              <w:rPr>
+                <w:lang w:val="fr-BE"/>
+              </w:rPr>
+              <w:t>Utiliser même tableau que articles</w:t>
+            </w:r>
           </w:p>
         </w:tc>
         <w:tc>
@@ -1044,6 +1059,12 @@
                 <w:lang w:val="fr-BE"/>
               </w:rPr>
             </w:pPr>
+            <w:r>
+              <w:rPr>
+                <w:lang w:val="fr-BE"/>
+              </w:rPr>
+              <w:t>OK mais faire système de cloture</w:t>
+            </w:r>
           </w:p>
         </w:tc>
         <w:tc>
@@ -1088,6 +1109,12 @@
                 <w:lang w:val="fr-BE"/>
               </w:rPr>
             </w:pPr>
+            <w:r>
+              <w:rPr>
+                <w:lang w:val="fr-BE"/>
+              </w:rPr>
+              <w:t>Utiliser même tableau que articles</w:t>
+            </w:r>
           </w:p>
         </w:tc>
         <w:tc>
@@ -1286,6 +1313,220 @@
           <w:lang w:val="fr-BE"/>
         </w:rPr>
       </w:pPr>
+    </w:p>
+    <w:p>
+      <w:pPr>
+        <w:rPr>
+          <w:lang w:val="fr-BE"/>
+        </w:rPr>
+      </w:pPr>
+      <w:r>
+        <w:rPr>
+          <w:lang w:val="fr-BE"/>
+        </w:rPr>
+        <w:t>Remarque :</w:t>
+      </w:r>
+    </w:p>
+    <w:p>
+      <w:pPr>
+        <w:pStyle w:val="Paragraphedeliste"/>
+        <w:numPr>
+          <w:ilvl w:val="0"/>
+          <w:numId w:val="3"/>
+        </w:numPr>
+        <w:rPr>
+          <w:lang w:val="fr-BE"/>
+        </w:rPr>
+      </w:pPr>
+      <w:r>
+        <w:rPr>
+          <w:lang w:val="fr-BE"/>
+        </w:rPr>
+        <w:t>Utiliser template bootstrap</w:t>
+      </w:r>
+    </w:p>
+    <w:p>
+      <w:pPr>
+        <w:pStyle w:val="Paragraphedeliste"/>
+        <w:numPr>
+          <w:ilvl w:val="0"/>
+          <w:numId w:val="3"/>
+        </w:numPr>
+        <w:rPr>
+          <w:lang w:val="fr-BE"/>
+        </w:rPr>
+      </w:pPr>
+      <w:r>
+        <w:rPr>
+          <w:lang w:val="fr-BE"/>
+        </w:rPr>
+        <w:t>Valider html</w:t>
+      </w:r>
+    </w:p>
+    <w:p>
+      <w:pPr>
+        <w:pStyle w:val="Paragraphedeliste"/>
+        <w:numPr>
+          <w:ilvl w:val="0"/>
+          <w:numId w:val="3"/>
+        </w:numPr>
+        <w:rPr>
+          <w:lang w:val="fr-BE"/>
+        </w:rPr>
+      </w:pPr>
+      <w:r>
+        <w:rPr>
+          <w:lang w:val="fr-BE"/>
+        </w:rPr>
+        <w:t>Valider les formulaire aussi en front avec regex, requiered, …</w:t>
+      </w:r>
+    </w:p>
+    <w:p>
+      <w:pPr>
+        <w:pStyle w:val="Paragraphedeliste"/>
+        <w:numPr>
+          <w:ilvl w:val="0"/>
+          <w:numId w:val="3"/>
+        </w:numPr>
+        <w:rPr>
+          <w:lang w:val="fr-BE"/>
+        </w:rPr>
+      </w:pPr>
+      <w:r>
+        <w:rPr>
+          <w:lang w:val="fr-BE"/>
+        </w:rPr>
+        <w:lastRenderedPageBreak/>
+        <w:t>Attention mélange de html et xhtml dans le code</w:t>
+      </w:r>
+    </w:p>
+    <w:p>
+      <w:pPr>
+        <w:pStyle w:val="Paragraphedeliste"/>
+        <w:numPr>
+          <w:ilvl w:val="0"/>
+          <w:numId w:val="3"/>
+        </w:numPr>
+        <w:rPr>
+          <w:lang w:val="fr-BE"/>
+        </w:rPr>
+      </w:pPr>
+      <w:r>
+        <w:rPr>
+          <w:lang w:val="fr-BE"/>
+        </w:rPr>
+        <w:t>Les champs mot de passe ne peuvent pas avoir pour id password a cause des spam robot. Mettre pwd</w:t>
+      </w:r>
+    </w:p>
+    <w:p>
+      <w:pPr>
+        <w:pStyle w:val="Paragraphedeliste"/>
+        <w:numPr>
+          <w:ilvl w:val="0"/>
+          <w:numId w:val="3"/>
+        </w:numPr>
+        <w:rPr>
+          <w:lang w:val="fr-BE"/>
+        </w:rPr>
+      </w:pPr>
+      <w:r>
+        <w:rPr>
+          <w:lang w:val="fr-BE"/>
+        </w:rPr>
+        <w:t>Les produits doivent avoir plusieurs images</w:t>
+      </w:r>
+    </w:p>
+    <w:p>
+      <w:pPr>
+        <w:pStyle w:val="Paragraphedeliste"/>
+        <w:numPr>
+          <w:ilvl w:val="0"/>
+          <w:numId w:val="3"/>
+        </w:numPr>
+        <w:rPr>
+          <w:lang w:val="fr-BE"/>
+        </w:rPr>
+      </w:pPr>
+      <w:r>
+        <w:rPr>
+          <w:lang w:val="fr-BE"/>
+        </w:rPr>
+        <w:t>Activation du compte par mail</w:t>
+      </w:r>
+    </w:p>
+    <w:p>
+      <w:pPr>
+        <w:pStyle w:val="Paragraphedeliste"/>
+        <w:numPr>
+          <w:ilvl w:val="0"/>
+          <w:numId w:val="3"/>
+        </w:numPr>
+        <w:rPr>
+          <w:lang w:val="fr-BE"/>
+        </w:rPr>
+      </w:pPr>
+      <w:r>
+        <w:rPr>
+          <w:lang w:val="fr-BE"/>
+        </w:rPr>
+        <w:t>Les images sont déformées il faut faire un scale</w:t>
+      </w:r>
+    </w:p>
+    <w:p>
+      <w:pPr>
+        <w:pStyle w:val="Paragraphedeliste"/>
+        <w:numPr>
+          <w:ilvl w:val="0"/>
+          <w:numId w:val="3"/>
+        </w:numPr>
+        <w:rPr>
+          <w:lang w:val="fr-BE"/>
+        </w:rPr>
+      </w:pPr>
+      <w:r>
+        <w:rPr>
+          <w:lang w:val="fr-BE"/>
+        </w:rPr>
+        <w:t>Page d’accueil attention d’attirer l’œil pour acheteur ET vendeur</w:t>
+      </w:r>
+    </w:p>
+    <w:p>
+      <w:pPr>
+        <w:pStyle w:val="Paragraphedeliste"/>
+        <w:numPr>
+          <w:ilvl w:val="0"/>
+          <w:numId w:val="3"/>
+        </w:numPr>
+        <w:rPr>
+          <w:lang w:val="fr-BE"/>
+        </w:rPr>
+      </w:pPr>
+      <w:r>
+        <w:rPr>
+          <w:lang w:val="fr-BE"/>
+        </w:rPr>
+        <w:t>Se prémunir des 10 failles OWASP</w:t>
+      </w:r>
+    </w:p>
+    <w:p>
+      <w:pPr>
+        <w:pStyle w:val="Paragraphedeliste"/>
+        <w:numPr>
+          <w:ilvl w:val="0"/>
+          <w:numId w:val="3"/>
+        </w:numPr>
+        <w:rPr>
+          <w:lang w:val="fr-BE"/>
+        </w:rPr>
+      </w:pPr>
+      <w:r>
+        <w:rPr>
+          <w:lang w:val="fr-BE"/>
+        </w:rPr>
+        <w:t>Lorsqu’on vient de s inscrire on affiche que le bloc connection</w:t>
+      </w:r>
+      <w:bookmarkStart w:id="0" w:name="_GoBack"/>
+      <w:bookmarkEnd w:id="0"/>
     </w:p>
     <w:sectPr>
       <w:pgSz w:w="11906" w:h="16838"/>
@@ -1302,7 +1543,7 @@
   <w:abstractNum w:abstractNumId="0" w15:restartNumberingAfterBreak="0">
     <w:nsid w:val="379E7587"/>
     <w:multiLevelType w:val="hybridMultilevel"/>
-    <w:tmpl w:val="35B01214"/>
+    <w:tmpl w:val="EAC2A85E"/>
     <w:lvl w:ilvl="0" w:tplc="AA9C8E78">
       <w:start w:val="1"/>
       <w:numFmt w:val="bullet"/>
@@ -1414,6 +1655,118 @@
     </w:lvl>
   </w:abstractNum>
   <w:abstractNum w:abstractNumId="1" w15:restartNumberingAfterBreak="0">
+    <w:nsid w:val="678B145D"/>
+    <w:multiLevelType w:val="hybridMultilevel"/>
+    <w:tmpl w:val="4022A5DA"/>
+    <w:lvl w:ilvl="0" w:tplc="9A44B7CA">
+      <w:numFmt w:val="bullet"/>
+      <w:lvlText w:val="-"/>
+      <w:lvlJc w:val="left"/>
+      <w:pPr>
+        <w:ind w:left="720" w:hanging="360"/>
+      </w:pPr>
+      <w:rPr>
+        <w:rFonts w:ascii="Calibri" w:eastAsiaTheme="minorHAnsi" w:hAnsi="Calibri" w:cs="Calibri" w:hint="default"/>
+      </w:rPr>
+    </w:lvl>
+    <w:lvl w:ilvl="1" w:tplc="080C0003" w:tentative="1">
+      <w:start w:val="1"/>
+      <w:numFmt w:val="bullet"/>
+      <w:lvlText w:val="o"/>
+      <w:lvlJc w:val="left"/>
+      <w:pPr>
+        <w:ind w:left="1440" w:hanging="360"/>
+      </w:pPr>
+      <w:rPr>
+        <w:rFonts w:ascii="Courier New" w:hAnsi="Courier New" w:cs="Courier New" w:hint="default"/>
+      </w:rPr>
+    </w:lvl>
+    <w:lvl w:ilvl="2" w:tplc="080C0005" w:tentative="1">
+      <w:start w:val="1"/>
+      <w:numFmt w:val="bullet"/>
+      <w:lvlText w:val=""/>
+      <w:lvlJc w:val="left"/>
+      <w:pPr>
+        <w:ind w:left="2160" w:hanging="360"/>
+      </w:pPr>
+      <w:rPr>
+        <w:rFonts w:ascii="Wingdings" w:hAnsi="Wingdings" w:hint="default"/>
+      </w:rPr>
+    </w:lvl>
+    <w:lvl w:ilvl="3" w:tplc="080C0001" w:tentative="1">
+      <w:start w:val="1"/>
+      <w:numFmt w:val="bullet"/>
+      <w:lvlText w:val=""/>
+      <w:lvlJc w:val="left"/>
+      <w:pPr>
+        <w:ind w:left="2880" w:hanging="360"/>
+      </w:pPr>
+      <w:rPr>
+        <w:rFonts w:ascii="Symbol" w:hAnsi="Symbol" w:hint="default"/>
+      </w:rPr>
+    </w:lvl>
+    <w:lvl w:ilvl="4" w:tplc="080C0003" w:tentative="1">
+      <w:start w:val="1"/>
+      <w:numFmt w:val="bullet"/>
+      <w:lvlText w:val="o"/>
+      <w:lvlJc w:val="left"/>
+      <w:pPr>
+        <w:ind w:left="3600" w:hanging="360"/>
+      </w:pPr>
+      <w:rPr>
+        <w:rFonts w:ascii="Courier New" w:hAnsi="Courier New" w:cs="Courier New" w:hint="default"/>
+      </w:rPr>
+    </w:lvl>
+    <w:lvl w:ilvl="5" w:tplc="080C0005" w:tentative="1">
+      <w:start w:val="1"/>
+      <w:numFmt w:val="bullet"/>
+      <w:lvlText w:val=""/>
+      <w:lvlJc w:val="left"/>
+      <w:pPr>
+        <w:ind w:left="4320" w:hanging="360"/>
+      </w:pPr>
+      <w:rPr>
+        <w:rFonts w:ascii="Wingdings" w:hAnsi="Wingdings" w:hint="default"/>
+      </w:rPr>
+    </w:lvl>
+    <w:lvl w:ilvl="6" w:tplc="080C0001" w:tentative="1">
+      <w:start w:val="1"/>
+      <w:numFmt w:val="bullet"/>
+      <w:lvlText w:val=""/>
+      <w:lvlJc w:val="left"/>
+      <w:pPr>
+        <w:ind w:left="5040" w:hanging="360"/>
+      </w:pPr>
+      <w:rPr>
+        <w:rFonts w:ascii="Symbol" w:hAnsi="Symbol" w:hint="default"/>
+      </w:rPr>
+    </w:lvl>
+    <w:lvl w:ilvl="7" w:tplc="080C0003" w:tentative="1">
+      <w:start w:val="1"/>
+      <w:numFmt w:val="bullet"/>
+      <w:lvlText w:val="o"/>
+      <w:lvlJc w:val="left"/>
+      <w:pPr>
+        <w:ind w:left="5760" w:hanging="360"/>
+      </w:pPr>
+      <w:rPr>
+        <w:rFonts w:ascii="Courier New" w:hAnsi="Courier New" w:cs="Courier New" w:hint="default"/>
+      </w:rPr>
+    </w:lvl>
+    <w:lvl w:ilvl="8" w:tplc="080C0005" w:tentative="1">
+      <w:start w:val="1"/>
+      <w:numFmt w:val="bullet"/>
+      <w:lvlText w:val=""/>
+      <w:lvlJc w:val="left"/>
+      <w:pPr>
+        <w:ind w:left="6480" w:hanging="360"/>
+      </w:pPr>
+      <w:rPr>
+        <w:rFonts w:ascii="Wingdings" w:hAnsi="Wingdings" w:hint="default"/>
+      </w:rPr>
+    </w:lvl>
+  </w:abstractNum>
+  <w:abstractNum w:abstractNumId="2" w15:restartNumberingAfterBreak="0">
     <w:nsid w:val="69163F47"/>
     <w:multiLevelType w:val="hybridMultilevel"/>
     <w:tmpl w:val="9F748CA4"/>
@@ -1531,6 +1884,9 @@
     <w:abstractNumId w:val="0"/>
   </w:num>
   <w:num w:numId="2">
+    <w:abstractNumId w:val="2"/>
+  </w:num>
+  <w:num w:numId="3">
     <w:abstractNumId w:val="1"/>
   </w:num>
 </w:numbering>

</xml_diff>

<commit_message>
Creation jsp menu, header et footer + ébauche page profile
</commit_message>
<xml_diff>
--- a/Feuille de route.docx
+++ b/Feuille de route.docx
@@ -117,8 +117,16 @@
               <w:rPr>
                 <w:lang w:val="fr-BE"/>
               </w:rPr>
-              <w:t>Home hello word</w:t>
-            </w:r>
+              <w:t xml:space="preserve">Home hello </w:t>
+            </w:r>
+            <w:proofErr w:type="spellStart"/>
+            <w:r>
+              <w:rPr>
+                <w:lang w:val="fr-BE"/>
+              </w:rPr>
+              <w:t>word</w:t>
+            </w:r>
+            <w:proofErr w:type="spellEnd"/>
           </w:p>
         </w:tc>
         <w:tc>
@@ -180,11 +188,33 @@
                 <w:lang w:val="fr-BE"/>
               </w:rPr>
             </w:pPr>
-            <w:r>
-              <w:rPr>
-                <w:lang w:val="fr-BE"/>
-              </w:rPr>
-              <w:t>Probleme bootswatch chrome</w:t>
+            <w:proofErr w:type="spellStart"/>
+            <w:r>
+              <w:rPr>
+                <w:lang w:val="fr-BE"/>
+              </w:rPr>
+              <w:t>Probleme</w:t>
+            </w:r>
+            <w:proofErr w:type="spellEnd"/>
+            <w:r>
+              <w:rPr>
+                <w:lang w:val="fr-BE"/>
+              </w:rPr>
+              <w:t xml:space="preserve"> </w:t>
+            </w:r>
+            <w:proofErr w:type="spellStart"/>
+            <w:r>
+              <w:rPr>
+                <w:lang w:val="fr-BE"/>
+              </w:rPr>
+              <w:t>bootswatch</w:t>
+            </w:r>
+            <w:proofErr w:type="spellEnd"/>
+            <w:r>
+              <w:rPr>
+                <w:lang w:val="fr-BE"/>
+              </w:rPr>
+              <w:t xml:space="preserve"> chrome</w:t>
             </w:r>
           </w:p>
         </w:tc>
@@ -223,11 +253,19 @@
                 <w:lang w:val="fr-BE"/>
               </w:rPr>
             </w:pPr>
-            <w:r>
-              <w:rPr>
-                <w:lang w:val="fr-BE"/>
-              </w:rPr>
-              <w:t>Footer basique</w:t>
+            <w:proofErr w:type="spellStart"/>
+            <w:r>
+              <w:rPr>
+                <w:lang w:val="fr-BE"/>
+              </w:rPr>
+              <w:t>Footer</w:t>
+            </w:r>
+            <w:proofErr w:type="spellEnd"/>
+            <w:r>
+              <w:rPr>
+                <w:lang w:val="fr-BE"/>
+              </w:rPr>
+              <w:t xml:space="preserve"> basique</w:t>
             </w:r>
           </w:p>
         </w:tc>
@@ -519,7 +557,21 @@
               <w:rPr>
                 <w:lang w:val="fr-BE"/>
               </w:rPr>
-              <w:t>OK mais faire update des products déjà existant</w:t>
+              <w:t xml:space="preserve">OK mais faire update des </w:t>
+            </w:r>
+            <w:proofErr w:type="spellStart"/>
+            <w:r>
+              <w:rPr>
+                <w:lang w:val="fr-BE"/>
+              </w:rPr>
+              <w:t>products</w:t>
+            </w:r>
+            <w:proofErr w:type="spellEnd"/>
+            <w:r>
+              <w:rPr>
+                <w:lang w:val="fr-BE"/>
+              </w:rPr>
+              <w:t xml:space="preserve"> déjà existant</w:t>
             </w:r>
           </w:p>
         </w:tc>
@@ -623,7 +675,21 @@
               <w:rPr>
                 <w:lang w:val="fr-BE"/>
               </w:rPr>
-              <w:t>Bloquer modif si déjà vendu</w:t>
+              <w:t xml:space="preserve">Bloquer </w:t>
+            </w:r>
+            <w:proofErr w:type="spellStart"/>
+            <w:r>
+              <w:rPr>
+                <w:lang w:val="fr-BE"/>
+              </w:rPr>
+              <w:t>modif</w:t>
+            </w:r>
+            <w:proofErr w:type="spellEnd"/>
+            <w:r>
+              <w:rPr>
+                <w:lang w:val="fr-BE"/>
+              </w:rPr>
+              <w:t xml:space="preserve"> si déjà vendu</w:t>
             </w:r>
           </w:p>
         </w:tc>
@@ -771,7 +837,21 @@
               <w:rPr>
                 <w:lang w:val="fr-BE"/>
               </w:rPr>
-              <w:t>Bloquer modif si quelqu’un a fait une enchère</w:t>
+              <w:t xml:space="preserve">Bloquer </w:t>
+            </w:r>
+            <w:proofErr w:type="spellStart"/>
+            <w:r>
+              <w:rPr>
+                <w:lang w:val="fr-BE"/>
+              </w:rPr>
+              <w:t>modif</w:t>
+            </w:r>
+            <w:proofErr w:type="spellEnd"/>
+            <w:r>
+              <w:rPr>
+                <w:lang w:val="fr-BE"/>
+              </w:rPr>
+              <w:t xml:space="preserve"> si quelqu’un a fait une enchère</w:t>
             </w:r>
           </w:p>
         </w:tc>
@@ -927,6 +1007,14 @@
                 <w:lang w:val="fr-BE"/>
               </w:rPr>
             </w:pPr>
+            <w:r>
+              <w:rPr>
+                <w:lang w:val="fr-BE"/>
+              </w:rPr>
+              <w:t>Exemple fait, voir comment mettre en place dans liste produit</w:t>
+            </w:r>
+            <w:bookmarkStart w:id="0" w:name="_GoBack"/>
+            <w:bookmarkEnd w:id="0"/>
           </w:p>
         </w:tc>
         <w:tc>
@@ -1063,8 +1151,16 @@
               <w:rPr>
                 <w:lang w:val="fr-BE"/>
               </w:rPr>
-              <w:t>OK mais faire système de cloture</w:t>
-            </w:r>
+              <w:t xml:space="preserve">OK mais faire système de </w:t>
+            </w:r>
+            <w:proofErr w:type="spellStart"/>
+            <w:r>
+              <w:rPr>
+                <w:lang w:val="fr-BE"/>
+              </w:rPr>
+              <w:t>cloture</w:t>
+            </w:r>
+            <w:proofErr w:type="spellEnd"/>
           </w:p>
         </w:tc>
         <w:tc>
@@ -1342,8 +1438,30 @@
         <w:rPr>
           <w:lang w:val="fr-BE"/>
         </w:rPr>
-        <w:t>Utiliser template bootstrap</w:t>
-      </w:r>
+        <w:t xml:space="preserve">Utiliser </w:t>
+      </w:r>
+      <w:proofErr w:type="spellStart"/>
+      <w:r>
+        <w:rPr>
+          <w:lang w:val="fr-BE"/>
+        </w:rPr>
+        <w:t>template</w:t>
+      </w:r>
+      <w:proofErr w:type="spellEnd"/>
+      <w:r>
+        <w:rPr>
+          <w:lang w:val="fr-BE"/>
+        </w:rPr>
+        <w:t xml:space="preserve"> </w:t>
+      </w:r>
+      <w:proofErr w:type="spellStart"/>
+      <w:r>
+        <w:rPr>
+          <w:lang w:val="fr-BE"/>
+        </w:rPr>
+        <w:t>bootstrap</w:t>
+      </w:r>
+      <w:proofErr w:type="spellEnd"/>
     </w:p>
     <w:p>
       <w:pPr>
@@ -1378,7 +1496,35 @@
         <w:rPr>
           <w:lang w:val="fr-BE"/>
         </w:rPr>
-        <w:t>Valider les formulaire aussi en front avec regex, requiered, …</w:t>
+        <w:t xml:space="preserve">Valider les formulaire aussi en front avec </w:t>
+      </w:r>
+      <w:proofErr w:type="spellStart"/>
+      <w:r>
+        <w:rPr>
+          <w:lang w:val="fr-BE"/>
+        </w:rPr>
+        <w:t>regex</w:t>
+      </w:r>
+      <w:proofErr w:type="spellEnd"/>
+      <w:r>
+        <w:rPr>
+          <w:lang w:val="fr-BE"/>
+        </w:rPr>
+        <w:t xml:space="preserve">, </w:t>
+      </w:r>
+      <w:proofErr w:type="spellStart"/>
+      <w:r>
+        <w:rPr>
+          <w:lang w:val="fr-BE"/>
+        </w:rPr>
+        <w:t>requiered</w:t>
+      </w:r>
+      <w:proofErr w:type="spellEnd"/>
+      <w:r>
+        <w:rPr>
+          <w:lang w:val="fr-BE"/>
+        </w:rPr>
+        <w:t>, …</w:t>
       </w:r>
     </w:p>
     <w:p>
@@ -1397,7 +1543,21 @@
           <w:lang w:val="fr-BE"/>
         </w:rPr>
         <w:lastRenderedPageBreak/>
-        <w:t>Attention mélange de html et xhtml dans le code</w:t>
+        <w:t xml:space="preserve">Attention mélange de html et </w:t>
+      </w:r>
+      <w:proofErr w:type="spellStart"/>
+      <w:r>
+        <w:rPr>
+          <w:lang w:val="fr-BE"/>
+        </w:rPr>
+        <w:t>xhtml</w:t>
+      </w:r>
+      <w:proofErr w:type="spellEnd"/>
+      <w:r>
+        <w:rPr>
+          <w:lang w:val="fr-BE"/>
+        </w:rPr>
+        <w:t xml:space="preserve"> dans le code</w:t>
       </w:r>
     </w:p>
     <w:p>
@@ -1415,8 +1575,44 @@
         <w:rPr>
           <w:lang w:val="fr-BE"/>
         </w:rPr>
-        <w:t>Les champs mot de passe ne peuvent pas avoir pour id password a cause des spam robot. Mettre pwd</w:t>
-      </w:r>
+        <w:t xml:space="preserve">Les champs mot de passe ne peuvent pas avoir pour id </w:t>
+      </w:r>
+      <w:proofErr w:type="spellStart"/>
+      <w:r>
+        <w:rPr>
+          <w:lang w:val="fr-BE"/>
+        </w:rPr>
+        <w:t>password</w:t>
+      </w:r>
+      <w:proofErr w:type="spellEnd"/>
+      <w:r>
+        <w:rPr>
+          <w:lang w:val="fr-BE"/>
+        </w:rPr>
+        <w:t xml:space="preserve"> </w:t>
+      </w:r>
+      <w:proofErr w:type="spellStart"/>
+      <w:r>
+        <w:rPr>
+          <w:lang w:val="fr-BE"/>
+        </w:rPr>
+        <w:t>a</w:t>
+      </w:r>
+      <w:proofErr w:type="spellEnd"/>
+      <w:r>
+        <w:rPr>
+          <w:lang w:val="fr-BE"/>
+        </w:rPr>
+        <w:t xml:space="preserve"> cause des spam robot. Mettre </w:t>
+      </w:r>
+      <w:proofErr w:type="spellStart"/>
+      <w:r>
+        <w:rPr>
+          <w:lang w:val="fr-BE"/>
+        </w:rPr>
+        <w:t>pwd</w:t>
+      </w:r>
+      <w:proofErr w:type="spellEnd"/>
     </w:p>
     <w:p>
       <w:pPr>
@@ -1469,8 +1665,16 @@
         <w:rPr>
           <w:lang w:val="fr-BE"/>
         </w:rPr>
-        <w:t>Les images sont déformées il faut faire un scale</w:t>
-      </w:r>
+        <w:t xml:space="preserve">Les images sont déformées il faut faire un </w:t>
+      </w:r>
+      <w:proofErr w:type="spellStart"/>
+      <w:r>
+        <w:rPr>
+          <w:lang w:val="fr-BE"/>
+        </w:rPr>
+        <w:t>scale</w:t>
+      </w:r>
+      <w:proofErr w:type="spellEnd"/>
     </w:p>
     <w:p>
       <w:pPr>
@@ -1523,10 +1727,30 @@
         <w:rPr>
           <w:lang w:val="fr-BE"/>
         </w:rPr>
-        <w:t>Lorsqu’on vient de s inscrire on affiche que le bloc connection</w:t>
-      </w:r>
-      <w:bookmarkStart w:id="0" w:name="_GoBack"/>
-      <w:bookmarkEnd w:id="0"/>
+        <w:t xml:space="preserve">Lorsqu’on vient de </w:t>
+      </w:r>
+      <w:proofErr w:type="spellStart"/>
+      <w:r>
+        <w:rPr>
+          <w:lang w:val="fr-BE"/>
+        </w:rPr>
+        <w:t>s inscrire</w:t>
+      </w:r>
+      <w:proofErr w:type="spellEnd"/>
+      <w:r>
+        <w:rPr>
+          <w:lang w:val="fr-BE"/>
+        </w:rPr>
+        <w:t xml:space="preserve"> on affiche que le bloc </w:t>
+      </w:r>
+      <w:proofErr w:type="spellStart"/>
+      <w:r>
+        <w:rPr>
+          <w:lang w:val="fr-BE"/>
+        </w:rPr>
+        <w:t>connection</w:t>
+      </w:r>
+      <w:proofErr w:type="spellEnd"/>
     </w:p>
     <w:sectPr>
       <w:pgSz w:w="11906" w:h="16838"/>

</xml_diff>

<commit_message>
Connexion inscription dans le menu
</commit_message>
<xml_diff>
--- a/Feuille de route.docx
+++ b/Feuille de route.docx
@@ -42,6 +42,7 @@
         <w:gridCol w:w="3005"/>
         <w:gridCol w:w="3005"/>
         <w:gridCol w:w="936"/>
+        <w:gridCol w:w="1064"/>
       </w:tblGrid>
       <w:tr>
         <w:tc>
@@ -98,6 +99,25 @@
                 <w:lang w:val="fr-BE"/>
               </w:rPr>
               <w:t>Check</w:t>
+            </w:r>
+          </w:p>
+        </w:tc>
+        <w:tc>
+          <w:tcPr>
+            <w:tcW w:w="936" w:type="dxa"/>
+          </w:tcPr>
+          <w:p>
+            <w:pPr>
+              <w:jc w:val="center"/>
+              <w:rPr>
+                <w:lang w:val="fr-BE"/>
+              </w:rPr>
+            </w:pPr>
+            <w:r>
+              <w:rPr>
+                <w:lang w:val="fr-BE"/>
+              </w:rPr>
+              <w:t>Template</w:t>
             </w:r>
           </w:p>
         </w:tc>
@@ -158,6 +178,19 @@
             </w:pPr>
           </w:p>
         </w:tc>
+        <w:tc>
+          <w:tcPr>
+            <w:tcW w:w="936" w:type="dxa"/>
+          </w:tcPr>
+          <w:p>
+            <w:pPr>
+              <w:ind w:left="360"/>
+              <w:rPr>
+                <w:lang w:val="fr-BE"/>
+              </w:rPr>
+            </w:pPr>
+          </w:p>
+        </w:tc>
       </w:tr>
       <w:tr>
         <w:tc>
@@ -241,6 +274,19 @@
             </w:r>
           </w:p>
         </w:tc>
+        <w:tc>
+          <w:tcPr>
+            <w:tcW w:w="936" w:type="dxa"/>
+          </w:tcPr>
+          <w:p>
+            <w:pPr>
+              <w:ind w:left="360"/>
+              <w:rPr>
+                <w:lang w:val="fr-BE"/>
+              </w:rPr>
+            </w:pPr>
+          </w:p>
+        </w:tc>
       </w:tr>
       <w:tr>
         <w:tc>
@@ -299,6 +345,20 @@
             </w:pPr>
           </w:p>
         </w:tc>
+        <w:tc>
+          <w:tcPr>
+            <w:tcW w:w="936" w:type="dxa"/>
+          </w:tcPr>
+          <w:p>
+            <w:pPr>
+              <w:ind w:left="360"/>
+              <w:rPr>
+                <w:color w:val="00B050"/>
+                <w:lang w:val="fr-BE"/>
+              </w:rPr>
+            </w:pPr>
+          </w:p>
+        </w:tc>
       </w:tr>
       <w:tr>
         <w:tc>
@@ -349,6 +409,20 @@
             </w:pPr>
           </w:p>
         </w:tc>
+        <w:tc>
+          <w:tcPr>
+            <w:tcW w:w="936" w:type="dxa"/>
+          </w:tcPr>
+          <w:p>
+            <w:pPr>
+              <w:ind w:left="360"/>
+              <w:rPr>
+                <w:color w:val="00B050"/>
+                <w:lang w:val="fr-BE"/>
+              </w:rPr>
+            </w:pPr>
+          </w:p>
+        </w:tc>
       </w:tr>
       <w:tr>
         <w:tc>
@@ -404,6 +478,19 @@
             </w:pPr>
           </w:p>
         </w:tc>
+        <w:tc>
+          <w:tcPr>
+            <w:tcW w:w="936" w:type="dxa"/>
+          </w:tcPr>
+          <w:p>
+            <w:pPr>
+              <w:ind w:left="360"/>
+              <w:rPr>
+                <w:lang w:val="fr-BE"/>
+              </w:rPr>
+            </w:pPr>
+          </w:p>
+        </w:tc>
       </w:tr>
       <w:tr>
         <w:tc>
@@ -453,6 +540,19 @@
             </w:pPr>
           </w:p>
         </w:tc>
+        <w:tc>
+          <w:tcPr>
+            <w:tcW w:w="936" w:type="dxa"/>
+          </w:tcPr>
+          <w:p>
+            <w:pPr>
+              <w:ind w:left="360"/>
+              <w:rPr>
+                <w:lang w:val="fr-BE"/>
+              </w:rPr>
+            </w:pPr>
+          </w:p>
+        </w:tc>
       </w:tr>
       <w:tr>
         <w:tc>
@@ -504,6 +604,19 @@
             </w:r>
           </w:p>
         </w:tc>
+        <w:tc>
+          <w:tcPr>
+            <w:tcW w:w="936" w:type="dxa"/>
+          </w:tcPr>
+          <w:p>
+            <w:pPr>
+              <w:rPr>
+                <w:color w:val="FF0000"/>
+                <w:lang w:val="fr-BE"/>
+              </w:rPr>
+            </w:pPr>
+          </w:p>
+        </w:tc>
       </w:tr>
       <w:tr>
         <w:tc>
@@ -538,13 +651,7 @@
               <w:rPr>
                 <w:lang w:val="fr-BE"/>
               </w:rPr>
-              <w:t>Description retour à la ligne ne marche pas</w:t>
-            </w:r>
-            <w:r>
-              <w:rPr>
-                <w:lang w:val="fr-BE"/>
-              </w:rPr>
-              <w:t xml:space="preserve"> </w:t>
+              <w:t xml:space="preserve">Description retour à la ligne ne marche pas </w:t>
             </w:r>
           </w:p>
           <w:p>
@@ -592,6 +699,21 @@
             </w:pPr>
           </w:p>
         </w:tc>
+        <w:tc>
+          <w:tcPr>
+            <w:tcW w:w="936" w:type="dxa"/>
+          </w:tcPr>
+          <w:p>
+            <w:pPr>
+              <w:ind w:left="360"/>
+              <w:rPr>
+                <w:lang w:val="fr-BE"/>
+              </w:rPr>
+            </w:pPr>
+          </w:p>
+        </w:tc>
+        <w:bookmarkStart w:id="0" w:name="_GoBack"/>
+        <w:bookmarkEnd w:id="0"/>
       </w:tr>
       <w:tr>
         <w:tc>
@@ -641,6 +763,19 @@
             </w:pPr>
           </w:p>
         </w:tc>
+        <w:tc>
+          <w:tcPr>
+            <w:tcW w:w="936" w:type="dxa"/>
+          </w:tcPr>
+          <w:p>
+            <w:pPr>
+              <w:ind w:left="360"/>
+              <w:rPr>
+                <w:lang w:val="fr-BE"/>
+              </w:rPr>
+            </w:pPr>
+          </w:p>
+        </w:tc>
       </w:tr>
       <w:tr>
         <w:tc>
@@ -710,6 +845,19 @@
             </w:pPr>
           </w:p>
         </w:tc>
+        <w:tc>
+          <w:tcPr>
+            <w:tcW w:w="936" w:type="dxa"/>
+          </w:tcPr>
+          <w:p>
+            <w:pPr>
+              <w:pStyle w:val="Paragraphedeliste"/>
+              <w:rPr>
+                <w:lang w:val="fr-BE"/>
+              </w:rPr>
+            </w:pPr>
+          </w:p>
+        </w:tc>
       </w:tr>
       <w:tr>
         <w:tc>
@@ -759,6 +907,19 @@
             </w:pPr>
           </w:p>
         </w:tc>
+        <w:tc>
+          <w:tcPr>
+            <w:tcW w:w="936" w:type="dxa"/>
+          </w:tcPr>
+          <w:p>
+            <w:pPr>
+              <w:pStyle w:val="Paragraphedeliste"/>
+              <w:rPr>
+                <w:lang w:val="fr-BE"/>
+              </w:rPr>
+            </w:pPr>
+          </w:p>
+        </w:tc>
       </w:tr>
       <w:tr>
         <w:tc>
@@ -782,6 +943,18 @@
         <w:tc>
           <w:tcPr>
             <w:tcW w:w="3005" w:type="dxa"/>
+          </w:tcPr>
+          <w:p>
+            <w:pPr>
+              <w:rPr>
+                <w:lang w:val="fr-BE"/>
+              </w:rPr>
+            </w:pPr>
+          </w:p>
+        </w:tc>
+        <w:tc>
+          <w:tcPr>
+            <w:tcW w:w="936" w:type="dxa"/>
           </w:tcPr>
           <w:p>
             <w:pPr>
@@ -872,6 +1045,19 @@
             </w:pPr>
           </w:p>
         </w:tc>
+        <w:tc>
+          <w:tcPr>
+            <w:tcW w:w="936" w:type="dxa"/>
+          </w:tcPr>
+          <w:p>
+            <w:pPr>
+              <w:ind w:left="360"/>
+              <w:rPr>
+                <w:lang w:val="fr-BE"/>
+              </w:rPr>
+            </w:pPr>
+          </w:p>
+        </w:tc>
       </w:tr>
       <w:tr>
         <w:tc>
@@ -927,6 +1113,19 @@
             </w:pPr>
           </w:p>
         </w:tc>
+        <w:tc>
+          <w:tcPr>
+            <w:tcW w:w="936" w:type="dxa"/>
+          </w:tcPr>
+          <w:p>
+            <w:pPr>
+              <w:ind w:left="360"/>
+              <w:rPr>
+                <w:lang w:val="fr-BE"/>
+              </w:rPr>
+            </w:pPr>
+          </w:p>
+        </w:tc>
       </w:tr>
       <w:tr>
         <w:tc>
@@ -977,6 +1176,18 @@
             </w:pPr>
           </w:p>
         </w:tc>
+        <w:tc>
+          <w:tcPr>
+            <w:tcW w:w="936" w:type="dxa"/>
+          </w:tcPr>
+          <w:p>
+            <w:pPr>
+              <w:rPr>
+                <w:lang w:val="fr-BE"/>
+              </w:rPr>
+            </w:pPr>
+          </w:p>
+        </w:tc>
       </w:tr>
       <w:tr>
         <w:tc>
@@ -1013,8 +1224,18 @@
               </w:rPr>
               <w:t>Exemple fait, voir comment mettre en place dans liste produit</w:t>
             </w:r>
-            <w:bookmarkStart w:id="0" w:name="_GoBack"/>
-            <w:bookmarkEnd w:id="0"/>
+          </w:p>
+        </w:tc>
+        <w:tc>
+          <w:tcPr>
+            <w:tcW w:w="936" w:type="dxa"/>
+          </w:tcPr>
+          <w:p>
+            <w:pPr>
+              <w:rPr>
+                <w:lang w:val="fr-BE"/>
+              </w:rPr>
+            </w:pPr>
           </w:p>
         </w:tc>
         <w:tc>
@@ -1073,6 +1294,18 @@
             </w:pPr>
           </w:p>
         </w:tc>
+        <w:tc>
+          <w:tcPr>
+            <w:tcW w:w="936" w:type="dxa"/>
+          </w:tcPr>
+          <w:p>
+            <w:pPr>
+              <w:rPr>
+                <w:lang w:val="fr-BE"/>
+              </w:rPr>
+            </w:pPr>
+          </w:p>
+        </w:tc>
       </w:tr>
       <w:tr>
         <w:tc>
@@ -1117,6 +1350,18 @@
             </w:pPr>
           </w:p>
         </w:tc>
+        <w:tc>
+          <w:tcPr>
+            <w:tcW w:w="936" w:type="dxa"/>
+          </w:tcPr>
+          <w:p>
+            <w:pPr>
+              <w:rPr>
+                <w:lang w:val="fr-BE"/>
+              </w:rPr>
+            </w:pPr>
+          </w:p>
+        </w:tc>
       </w:tr>
       <w:tr>
         <w:tc>
@@ -1175,6 +1420,18 @@
             </w:pPr>
           </w:p>
         </w:tc>
+        <w:tc>
+          <w:tcPr>
+            <w:tcW w:w="936" w:type="dxa"/>
+          </w:tcPr>
+          <w:p>
+            <w:pPr>
+              <w:rPr>
+                <w:lang w:val="fr-BE"/>
+              </w:rPr>
+            </w:pPr>
+          </w:p>
+        </w:tc>
       </w:tr>
       <w:tr>
         <w:tc>
@@ -1225,6 +1482,18 @@
             </w:pPr>
           </w:p>
         </w:tc>
+        <w:tc>
+          <w:tcPr>
+            <w:tcW w:w="936" w:type="dxa"/>
+          </w:tcPr>
+          <w:p>
+            <w:pPr>
+              <w:rPr>
+                <w:lang w:val="fr-BE"/>
+              </w:rPr>
+            </w:pPr>
+          </w:p>
+        </w:tc>
       </w:tr>
       <w:tr>
         <w:tc>
@@ -1241,28 +1510,56 @@
               <w:rPr>
                 <w:lang w:val="fr-BE"/>
               </w:rPr>
-              <w:t>Envoie message</w:t>
-            </w:r>
-          </w:p>
-        </w:tc>
-        <w:tc>
-          <w:tcPr>
-            <w:tcW w:w="3005" w:type="dxa"/>
-          </w:tcPr>
-          <w:p>
-            <w:pPr>
-              <w:rPr>
-                <w:lang w:val="fr-BE"/>
-              </w:rPr>
-            </w:pPr>
-          </w:p>
-        </w:tc>
-        <w:tc>
-          <w:tcPr>
-            <w:tcW w:w="936" w:type="dxa"/>
-          </w:tcPr>
-          <w:p>
-            <w:pPr>
+              <w:t>Consulter profil</w:t>
+            </w:r>
+          </w:p>
+        </w:tc>
+        <w:tc>
+          <w:tcPr>
+            <w:tcW w:w="3005" w:type="dxa"/>
+          </w:tcPr>
+          <w:p>
+            <w:pPr>
+              <w:rPr>
+                <w:lang w:val="fr-BE"/>
+              </w:rPr>
+            </w:pPr>
+            <w:r>
+              <w:rPr>
+                <w:lang w:val="fr-BE"/>
+              </w:rPr>
+              <w:t>OK mais vérifier quand on aura des commentaires</w:t>
+            </w:r>
+          </w:p>
+        </w:tc>
+        <w:tc>
+          <w:tcPr>
+            <w:tcW w:w="936" w:type="dxa"/>
+          </w:tcPr>
+          <w:p>
+            <w:pPr>
+              <w:pStyle w:val="Paragraphedeliste"/>
+              <w:numPr>
+                <w:ilvl w:val="0"/>
+                <w:numId w:val="1"/>
+              </w:numPr>
+              <w:rPr>
+                <w:lang w:val="fr-BE"/>
+              </w:rPr>
+            </w:pPr>
+          </w:p>
+        </w:tc>
+        <w:tc>
+          <w:tcPr>
+            <w:tcW w:w="936" w:type="dxa"/>
+          </w:tcPr>
+          <w:p>
+            <w:pPr>
+              <w:pStyle w:val="Paragraphedeliste"/>
+              <w:numPr>
+                <w:ilvl w:val="0"/>
+                <w:numId w:val="1"/>
+              </w:numPr>
               <w:rPr>
                 <w:lang w:val="fr-BE"/>
               </w:rPr>
@@ -1285,13 +1582,25 @@
               <w:rPr>
                 <w:lang w:val="fr-BE"/>
               </w:rPr>
-              <w:t>Consulter profil</w:t>
-            </w:r>
-          </w:p>
-        </w:tc>
-        <w:tc>
-          <w:tcPr>
-            <w:tcW w:w="3005" w:type="dxa"/>
+              <w:t>Donner une note</w:t>
+            </w:r>
+          </w:p>
+        </w:tc>
+        <w:tc>
+          <w:tcPr>
+            <w:tcW w:w="3005" w:type="dxa"/>
+          </w:tcPr>
+          <w:p>
+            <w:pPr>
+              <w:rPr>
+                <w:lang w:val="fr-BE"/>
+              </w:rPr>
+            </w:pPr>
+          </w:p>
+        </w:tc>
+        <w:tc>
+          <w:tcPr>
+            <w:tcW w:w="936" w:type="dxa"/>
           </w:tcPr>
           <w:p>
             <w:pPr>
@@ -1329,50 +1638,6 @@
               <w:rPr>
                 <w:lang w:val="fr-BE"/>
               </w:rPr>
-              <w:t>Donner une note</w:t>
-            </w:r>
-          </w:p>
-        </w:tc>
-        <w:tc>
-          <w:tcPr>
-            <w:tcW w:w="3005" w:type="dxa"/>
-          </w:tcPr>
-          <w:p>
-            <w:pPr>
-              <w:rPr>
-                <w:lang w:val="fr-BE"/>
-              </w:rPr>
-            </w:pPr>
-          </w:p>
-        </w:tc>
-        <w:tc>
-          <w:tcPr>
-            <w:tcW w:w="936" w:type="dxa"/>
-          </w:tcPr>
-          <w:p>
-            <w:pPr>
-              <w:rPr>
-                <w:lang w:val="fr-BE"/>
-              </w:rPr>
-            </w:pPr>
-          </w:p>
-        </w:tc>
-      </w:tr>
-      <w:tr>
-        <w:tc>
-          <w:tcPr>
-            <w:tcW w:w="3005" w:type="dxa"/>
-          </w:tcPr>
-          <w:p>
-            <w:pPr>
-              <w:rPr>
-                <w:lang w:val="fr-BE"/>
-              </w:rPr>
-            </w:pPr>
-            <w:r>
-              <w:rPr>
-                <w:lang w:val="fr-BE"/>
-              </w:rPr>
               <w:t>Consulter note</w:t>
             </w:r>
           </w:p>
@@ -1387,14 +1652,42 @@
                 <w:lang w:val="fr-BE"/>
               </w:rPr>
             </w:pPr>
-          </w:p>
-        </w:tc>
-        <w:tc>
-          <w:tcPr>
-            <w:tcW w:w="936" w:type="dxa"/>
-          </w:tcPr>
-          <w:p>
-            <w:pPr>
+            <w:r>
+              <w:rPr>
+                <w:lang w:val="fr-BE"/>
+              </w:rPr>
+              <w:t>Ajouter le lien vers le profil des personnes qui mettent un commentaire</w:t>
+            </w:r>
+          </w:p>
+        </w:tc>
+        <w:tc>
+          <w:tcPr>
+            <w:tcW w:w="936" w:type="dxa"/>
+          </w:tcPr>
+          <w:p>
+            <w:pPr>
+              <w:pStyle w:val="Paragraphedeliste"/>
+              <w:numPr>
+                <w:ilvl w:val="0"/>
+                <w:numId w:val="1"/>
+              </w:numPr>
+              <w:rPr>
+                <w:lang w:val="fr-BE"/>
+              </w:rPr>
+            </w:pPr>
+          </w:p>
+        </w:tc>
+        <w:tc>
+          <w:tcPr>
+            <w:tcW w:w="936" w:type="dxa"/>
+          </w:tcPr>
+          <w:p>
+            <w:pPr>
+              <w:pStyle w:val="Paragraphedeliste"/>
+              <w:numPr>
+                <w:ilvl w:val="0"/>
+                <w:numId w:val="1"/>
+              </w:numPr>
               <w:rPr>
                 <w:lang w:val="fr-BE"/>
               </w:rPr>
@@ -1496,6 +1789,7 @@
         <w:rPr>
           <w:lang w:val="fr-BE"/>
         </w:rPr>
+        <w:lastRenderedPageBreak/>
         <w:t xml:space="preserve">Valider les formulaire aussi en front avec </w:t>
       </w:r>
       <w:proofErr w:type="spellStart"/>
@@ -1542,7 +1836,6 @@
         <w:rPr>
           <w:lang w:val="fr-BE"/>
         </w:rPr>
-        <w:lastRenderedPageBreak/>
         <w:t xml:space="preserve">Attention mélange de html et </w:t>
       </w:r>
       <w:proofErr w:type="spellStart"/>
@@ -1767,7 +2060,7 @@
   <w:abstractNum w:abstractNumId="0" w15:restartNumberingAfterBreak="0">
     <w:nsid w:val="379E7587"/>
     <w:multiLevelType w:val="hybridMultilevel"/>
-    <w:tmpl w:val="EAC2A85E"/>
+    <w:tmpl w:val="4BE4C08A"/>
     <w:lvl w:ilvl="0" w:tplc="AA9C8E78">
       <w:start w:val="1"/>
       <w:numFmt w:val="bullet"/>

</xml_diff>

<commit_message>
Migration details + distance api
</commit_message>
<xml_diff>
--- a/Feuille de route.docx
+++ b/Feuille de route.docx
@@ -137,8 +137,16 @@
               <w:rPr>
                 <w:lang w:val="fr-BE"/>
               </w:rPr>
-              <w:t>Home hello word</w:t>
-            </w:r>
+              <w:t xml:space="preserve">Home hello </w:t>
+            </w:r>
+            <w:proofErr w:type="spellStart"/>
+            <w:r>
+              <w:rPr>
+                <w:lang w:val="fr-BE"/>
+              </w:rPr>
+              <w:t>word</w:t>
+            </w:r>
+            <w:proofErr w:type="spellEnd"/>
           </w:p>
         </w:tc>
         <w:tc>
@@ -267,11 +275,19 @@
                 <w:lang w:val="fr-BE"/>
               </w:rPr>
             </w:pPr>
-            <w:r>
-              <w:rPr>
-                <w:lang w:val="fr-BE"/>
-              </w:rPr>
-              <w:t>Footer basique</w:t>
+            <w:proofErr w:type="spellStart"/>
+            <w:r>
+              <w:rPr>
+                <w:lang w:val="fr-BE"/>
+              </w:rPr>
+              <w:t>Footer</w:t>
+            </w:r>
+            <w:proofErr w:type="spellEnd"/>
+            <w:r>
+              <w:rPr>
+                <w:lang w:val="fr-BE"/>
+              </w:rPr>
+              <w:t xml:space="preserve"> basique</w:t>
             </w:r>
           </w:p>
         </w:tc>
@@ -585,10 +601,16 @@
               <w:rPr>
                 <w:lang w:val="fr-BE"/>
               </w:rPr>
-              <w:t>Obligé de mettre un mdp</w:t>
-            </w:r>
-            <w:bookmarkStart w:id="0" w:name="_GoBack"/>
-            <w:bookmarkEnd w:id="0"/>
+              <w:t xml:space="preserve">Obligé de mettre un </w:t>
+            </w:r>
+            <w:proofErr w:type="spellStart"/>
+            <w:r>
+              <w:rPr>
+                <w:lang w:val="fr-BE"/>
+              </w:rPr>
+              <w:t>mdp</w:t>
+            </w:r>
+            <w:proofErr w:type="spellEnd"/>
           </w:p>
         </w:tc>
         <w:tc>
@@ -656,25 +678,6 @@
                 <w:lang w:val="fr-BE"/>
               </w:rPr>
             </w:pPr>
-            <w:r>
-              <w:rPr>
-                <w:lang w:val="fr-BE"/>
-              </w:rPr>
-              <w:t xml:space="preserve">Description retour à la ligne ne marche pas </w:t>
-            </w:r>
-          </w:p>
-          <w:p>
-            <w:pPr>
-              <w:rPr>
-                <w:lang w:val="fr-BE"/>
-              </w:rPr>
-            </w:pPr>
-            <w:r>
-              <w:rPr>
-                <w:lang w:val="fr-BE"/>
-              </w:rPr>
-              <w:t>OK mais faire update des products déjà existant</w:t>
-            </w:r>
           </w:p>
         </w:tc>
         <w:tc>
@@ -700,51 +703,6 @@
           </w:tcPr>
           <w:p>
             <w:pPr>
-              <w:ind w:left="360"/>
-              <w:rPr>
-                <w:lang w:val="fr-BE"/>
-              </w:rPr>
-            </w:pPr>
-          </w:p>
-        </w:tc>
-      </w:tr>
-      <w:tr>
-        <w:tc>
-          <w:tcPr>
-            <w:tcW w:w="3005" w:type="dxa"/>
-          </w:tcPr>
-          <w:p>
-            <w:pPr>
-              <w:rPr>
-                <w:lang w:val="fr-BE"/>
-              </w:rPr>
-            </w:pPr>
-            <w:r>
-              <w:rPr>
-                <w:lang w:val="fr-BE"/>
-              </w:rPr>
-              <w:t>Affichage détail produit (prix fixe)</w:t>
-            </w:r>
-          </w:p>
-        </w:tc>
-        <w:tc>
-          <w:tcPr>
-            <w:tcW w:w="3005" w:type="dxa"/>
-          </w:tcPr>
-          <w:p>
-            <w:pPr>
-              <w:rPr>
-                <w:lang w:val="fr-BE"/>
-              </w:rPr>
-            </w:pPr>
-          </w:p>
-        </w:tc>
-        <w:tc>
-          <w:tcPr>
-            <w:tcW w:w="936" w:type="dxa"/>
-          </w:tcPr>
-          <w:p>
-            <w:pPr>
               <w:pStyle w:val="Paragraphedeliste"/>
               <w:numPr>
                 <w:ilvl w:val="0"/>
@@ -756,19 +714,6 @@
             </w:pPr>
           </w:p>
         </w:tc>
-        <w:tc>
-          <w:tcPr>
-            <w:tcW w:w="936" w:type="dxa"/>
-          </w:tcPr>
-          <w:p>
-            <w:pPr>
-              <w:ind w:left="360"/>
-              <w:rPr>
-                <w:lang w:val="fr-BE"/>
-              </w:rPr>
-            </w:pPr>
-          </w:p>
-        </w:tc>
       </w:tr>
       <w:tr>
         <w:tc>
@@ -785,26 +730,20 @@
               <w:rPr>
                 <w:lang w:val="fr-BE"/>
               </w:rPr>
-              <w:t>Modification détail produit (prix fixe)</w:t>
-            </w:r>
-          </w:p>
-        </w:tc>
-        <w:tc>
-          <w:tcPr>
-            <w:tcW w:w="3005" w:type="dxa"/>
-          </w:tcPr>
-          <w:p>
-            <w:pPr>
-              <w:rPr>
-                <w:lang w:val="fr-BE"/>
-              </w:rPr>
-            </w:pPr>
-            <w:r>
-              <w:rPr>
-                <w:lang w:val="fr-BE"/>
-              </w:rPr>
-              <w:t>Bloquer modif si déjà vendu</w:t>
-            </w:r>
+              <w:t>Affichage détail produit (prix fixe)</w:t>
+            </w:r>
+          </w:p>
+        </w:tc>
+        <w:tc>
+          <w:tcPr>
+            <w:tcW w:w="3005" w:type="dxa"/>
+          </w:tcPr>
+          <w:p>
+            <w:pPr>
+              <w:rPr>
+                <w:lang w:val="fr-BE"/>
+              </w:rPr>
+            </w:pPr>
           </w:p>
         </w:tc>
         <w:tc>
@@ -853,20 +792,40 @@
               <w:rPr>
                 <w:lang w:val="fr-BE"/>
               </w:rPr>
-              <w:t>Ajout d’un produit en vente (enchère)</w:t>
-            </w:r>
-          </w:p>
-        </w:tc>
-        <w:tc>
-          <w:tcPr>
-            <w:tcW w:w="3005" w:type="dxa"/>
-          </w:tcPr>
-          <w:p>
-            <w:pPr>
-              <w:rPr>
-                <w:lang w:val="fr-BE"/>
-              </w:rPr>
-            </w:pPr>
+              <w:t>Modification détail produit (prix fixe)</w:t>
+            </w:r>
+          </w:p>
+        </w:tc>
+        <w:tc>
+          <w:tcPr>
+            <w:tcW w:w="3005" w:type="dxa"/>
+          </w:tcPr>
+          <w:p>
+            <w:pPr>
+              <w:rPr>
+                <w:lang w:val="fr-BE"/>
+              </w:rPr>
+            </w:pPr>
+            <w:r>
+              <w:rPr>
+                <w:lang w:val="fr-BE"/>
+              </w:rPr>
+              <w:t xml:space="preserve">Bloquer </w:t>
+            </w:r>
+            <w:proofErr w:type="spellStart"/>
+            <w:r>
+              <w:rPr>
+                <w:lang w:val="fr-BE"/>
+              </w:rPr>
+              <w:t>modif</w:t>
+            </w:r>
+            <w:proofErr w:type="spellEnd"/>
+            <w:r>
+              <w:rPr>
+                <w:lang w:val="fr-BE"/>
+              </w:rPr>
+              <w:t xml:space="preserve"> si déjà vendu</w:t>
+            </w:r>
           </w:p>
         </w:tc>
         <w:tc>
@@ -893,6 +852,10 @@
           <w:p>
             <w:pPr>
               <w:pStyle w:val="Paragraphedeliste"/>
+              <w:numPr>
+                <w:ilvl w:val="0"/>
+                <w:numId w:val="1"/>
+              </w:numPr>
               <w:rPr>
                 <w:lang w:val="fr-BE"/>
               </w:rPr>
@@ -915,82 +878,20 @@
               <w:rPr>
                 <w:lang w:val="fr-BE"/>
               </w:rPr>
-              <w:t>Affichage détail produit (enchère)</w:t>
-            </w:r>
-          </w:p>
-        </w:tc>
-        <w:tc>
-          <w:tcPr>
-            <w:tcW w:w="3005" w:type="dxa"/>
-          </w:tcPr>
-          <w:p>
-            <w:pPr>
-              <w:rPr>
-                <w:lang w:val="fr-BE"/>
-              </w:rPr>
-            </w:pPr>
-          </w:p>
-        </w:tc>
-        <w:tc>
-          <w:tcPr>
-            <w:tcW w:w="936" w:type="dxa"/>
-          </w:tcPr>
-          <w:p>
-            <w:pPr>
-              <w:rPr>
-                <w:lang w:val="fr-BE"/>
-              </w:rPr>
-            </w:pPr>
-          </w:p>
-        </w:tc>
-        <w:tc>
-          <w:tcPr>
-            <w:tcW w:w="936" w:type="dxa"/>
-          </w:tcPr>
-          <w:p>
-            <w:pPr>
-              <w:rPr>
-                <w:lang w:val="fr-BE"/>
-              </w:rPr>
-            </w:pPr>
-          </w:p>
-        </w:tc>
-      </w:tr>
-      <w:tr>
-        <w:tc>
-          <w:tcPr>
-            <w:tcW w:w="3005" w:type="dxa"/>
-          </w:tcPr>
-          <w:p>
-            <w:pPr>
-              <w:rPr>
-                <w:lang w:val="fr-BE"/>
-              </w:rPr>
-            </w:pPr>
-            <w:r>
-              <w:rPr>
-                <w:lang w:val="fr-BE"/>
-              </w:rPr>
-              <w:t>Modification détail produit (enchère)</w:t>
-            </w:r>
-          </w:p>
-        </w:tc>
-        <w:tc>
-          <w:tcPr>
-            <w:tcW w:w="3005" w:type="dxa"/>
-          </w:tcPr>
-          <w:p>
-            <w:pPr>
-              <w:rPr>
-                <w:lang w:val="fr-BE"/>
-              </w:rPr>
-            </w:pPr>
-            <w:r>
-              <w:rPr>
-                <w:lang w:val="fr-BE"/>
-              </w:rPr>
-              <w:t>Bloquer modif si quelqu’un a fait une enchère</w:t>
-            </w:r>
+              <w:t>Ajout d’un produit en vente (enchère)</w:t>
+            </w:r>
+          </w:p>
+        </w:tc>
+        <w:tc>
+          <w:tcPr>
+            <w:tcW w:w="3005" w:type="dxa"/>
+          </w:tcPr>
+          <w:p>
+            <w:pPr>
+              <w:rPr>
+                <w:lang w:val="fr-BE"/>
+              </w:rPr>
+            </w:pPr>
           </w:p>
         </w:tc>
         <w:tc>
@@ -1016,57 +917,6 @@
           </w:tcPr>
           <w:p>
             <w:pPr>
-              <w:ind w:left="360"/>
-              <w:rPr>
-                <w:lang w:val="fr-BE"/>
-              </w:rPr>
-            </w:pPr>
-          </w:p>
-        </w:tc>
-      </w:tr>
-      <w:tr>
-        <w:tc>
-          <w:tcPr>
-            <w:tcW w:w="3005" w:type="dxa"/>
-          </w:tcPr>
-          <w:p>
-            <w:pPr>
-              <w:rPr>
-                <w:lang w:val="fr-BE"/>
-              </w:rPr>
-            </w:pPr>
-            <w:r>
-              <w:rPr>
-                <w:lang w:val="fr-BE"/>
-              </w:rPr>
-              <w:t>Liste de tous les articles en vente</w:t>
-            </w:r>
-          </w:p>
-        </w:tc>
-        <w:tc>
-          <w:tcPr>
-            <w:tcW w:w="3005" w:type="dxa"/>
-          </w:tcPr>
-          <w:p>
-            <w:pPr>
-              <w:rPr>
-                <w:lang w:val="fr-BE"/>
-              </w:rPr>
-            </w:pPr>
-            <w:r>
-              <w:rPr>
-                <w:lang w:val="fr-BE"/>
-              </w:rPr>
-              <w:t>Affichage basique</w:t>
-            </w:r>
-          </w:p>
-        </w:tc>
-        <w:tc>
-          <w:tcPr>
-            <w:tcW w:w="936" w:type="dxa"/>
-          </w:tcPr>
-          <w:p>
-            <w:pPr>
               <w:pStyle w:val="Paragraphedeliste"/>
               <w:numPr>
                 <w:ilvl w:val="0"/>
@@ -1078,19 +928,6 @@
             </w:pPr>
           </w:p>
         </w:tc>
-        <w:tc>
-          <w:tcPr>
-            <w:tcW w:w="936" w:type="dxa"/>
-          </w:tcPr>
-          <w:p>
-            <w:pPr>
-              <w:ind w:left="360"/>
-              <w:rPr>
-                <w:lang w:val="fr-BE"/>
-              </w:rPr>
-            </w:pPr>
-          </w:p>
-        </w:tc>
       </w:tr>
       <w:tr>
         <w:tc>
@@ -1107,26 +944,20 @@
               <w:rPr>
                 <w:lang w:val="fr-BE"/>
               </w:rPr>
-              <w:t>Consulter ventes</w:t>
-            </w:r>
-          </w:p>
-        </w:tc>
-        <w:tc>
-          <w:tcPr>
-            <w:tcW w:w="3005" w:type="dxa"/>
-          </w:tcPr>
-          <w:p>
-            <w:pPr>
-              <w:rPr>
-                <w:lang w:val="fr-BE"/>
-              </w:rPr>
-            </w:pPr>
-            <w:r>
-              <w:rPr>
-                <w:lang w:val="fr-BE"/>
-              </w:rPr>
-              <w:t>Utiliser même tableau que articles</w:t>
-            </w:r>
+              <w:t>Affichage détail produit (enchère)</w:t>
+            </w:r>
+          </w:p>
+        </w:tc>
+        <w:tc>
+          <w:tcPr>
+            <w:tcW w:w="3005" w:type="dxa"/>
+          </w:tcPr>
+          <w:p>
+            <w:pPr>
+              <w:rPr>
+                <w:lang w:val="fr-BE"/>
+              </w:rPr>
+            </w:pPr>
           </w:p>
         </w:tc>
         <w:tc>
@@ -1169,323 +1000,39 @@
               <w:rPr>
                 <w:lang w:val="fr-BE"/>
               </w:rPr>
-              <w:t>Calcul de la distance entre la ville du vendeur et celle de l’acheteur</w:t>
-            </w:r>
-          </w:p>
-        </w:tc>
-        <w:tc>
-          <w:tcPr>
-            <w:tcW w:w="3005" w:type="dxa"/>
-          </w:tcPr>
-          <w:p>
-            <w:pPr>
-              <w:rPr>
-                <w:lang w:val="fr-BE"/>
-              </w:rPr>
-            </w:pPr>
-            <w:r>
-              <w:rPr>
-                <w:lang w:val="fr-BE"/>
-              </w:rPr>
-              <w:t>Exemple fait, voir comment mettre en place dans liste produit</w:t>
-            </w:r>
-          </w:p>
-        </w:tc>
-        <w:tc>
-          <w:tcPr>
-            <w:tcW w:w="936" w:type="dxa"/>
-          </w:tcPr>
-          <w:p>
-            <w:pPr>
-              <w:rPr>
-                <w:lang w:val="fr-BE"/>
-              </w:rPr>
-            </w:pPr>
-          </w:p>
-        </w:tc>
-        <w:tc>
-          <w:tcPr>
-            <w:tcW w:w="936" w:type="dxa"/>
-          </w:tcPr>
-          <w:p>
-            <w:pPr>
-              <w:rPr>
-                <w:lang w:val="fr-BE"/>
-              </w:rPr>
-            </w:pPr>
-          </w:p>
-        </w:tc>
-      </w:tr>
-      <w:tr>
-        <w:tc>
-          <w:tcPr>
-            <w:tcW w:w="3005" w:type="dxa"/>
-          </w:tcPr>
-          <w:p>
-            <w:pPr>
-              <w:rPr>
-                <w:lang w:val="fr-BE"/>
-              </w:rPr>
-            </w:pPr>
-            <w:r>
-              <w:rPr>
-                <w:lang w:val="fr-BE"/>
-              </w:rPr>
-              <w:t>Filtre liste des produits</w:t>
-            </w:r>
-          </w:p>
-        </w:tc>
-        <w:tc>
-          <w:tcPr>
-            <w:tcW w:w="3005" w:type="dxa"/>
-          </w:tcPr>
-          <w:p>
-            <w:pPr>
-              <w:rPr>
-                <w:lang w:val="fr-BE"/>
-              </w:rPr>
-            </w:pPr>
-          </w:p>
-        </w:tc>
-        <w:tc>
-          <w:tcPr>
-            <w:tcW w:w="936" w:type="dxa"/>
-          </w:tcPr>
-          <w:p>
-            <w:pPr>
-              <w:rPr>
-                <w:lang w:val="fr-BE"/>
-              </w:rPr>
-            </w:pPr>
-          </w:p>
-        </w:tc>
-        <w:tc>
-          <w:tcPr>
-            <w:tcW w:w="936" w:type="dxa"/>
-          </w:tcPr>
-          <w:p>
-            <w:pPr>
-              <w:rPr>
-                <w:lang w:val="fr-BE"/>
-              </w:rPr>
-            </w:pPr>
-          </w:p>
-        </w:tc>
-      </w:tr>
-      <w:tr>
-        <w:tc>
-          <w:tcPr>
-            <w:tcW w:w="3005" w:type="dxa"/>
-          </w:tcPr>
-          <w:p>
-            <w:pPr>
-              <w:rPr>
-                <w:lang w:val="fr-BE"/>
-              </w:rPr>
-            </w:pPr>
-            <w:r>
-              <w:rPr>
-                <w:lang w:val="fr-BE"/>
-              </w:rPr>
-              <w:t>Acheter</w:t>
-            </w:r>
-          </w:p>
-        </w:tc>
-        <w:tc>
-          <w:tcPr>
-            <w:tcW w:w="3005" w:type="dxa"/>
-          </w:tcPr>
-          <w:p>
-            <w:pPr>
-              <w:rPr>
-                <w:lang w:val="fr-BE"/>
-              </w:rPr>
-            </w:pPr>
-          </w:p>
-        </w:tc>
-        <w:tc>
-          <w:tcPr>
-            <w:tcW w:w="936" w:type="dxa"/>
-          </w:tcPr>
-          <w:p>
-            <w:pPr>
-              <w:rPr>
-                <w:lang w:val="fr-BE"/>
-              </w:rPr>
-            </w:pPr>
-          </w:p>
-        </w:tc>
-        <w:tc>
-          <w:tcPr>
-            <w:tcW w:w="936" w:type="dxa"/>
-          </w:tcPr>
-          <w:p>
-            <w:pPr>
-              <w:rPr>
-                <w:lang w:val="fr-BE"/>
-              </w:rPr>
-            </w:pPr>
-          </w:p>
-        </w:tc>
-      </w:tr>
-      <w:tr>
-        <w:tc>
-          <w:tcPr>
-            <w:tcW w:w="3005" w:type="dxa"/>
-          </w:tcPr>
-          <w:p>
-            <w:pPr>
-              <w:rPr>
-                <w:lang w:val="fr-BE"/>
-              </w:rPr>
-            </w:pPr>
-            <w:r>
-              <w:rPr>
-                <w:lang w:val="fr-BE"/>
-              </w:rPr>
-              <w:t>Enchérir</w:t>
-            </w:r>
-          </w:p>
-        </w:tc>
-        <w:tc>
-          <w:tcPr>
-            <w:tcW w:w="3005" w:type="dxa"/>
-          </w:tcPr>
-          <w:p>
-            <w:pPr>
-              <w:rPr>
-                <w:lang w:val="fr-BE"/>
-              </w:rPr>
-            </w:pPr>
-            <w:r>
-              <w:rPr>
-                <w:lang w:val="fr-BE"/>
-              </w:rPr>
-              <w:t>OK mais faire système de cloture</w:t>
-            </w:r>
-          </w:p>
-        </w:tc>
-        <w:tc>
-          <w:tcPr>
-            <w:tcW w:w="936" w:type="dxa"/>
-          </w:tcPr>
-          <w:p>
-            <w:pPr>
-              <w:rPr>
-                <w:lang w:val="fr-BE"/>
-              </w:rPr>
-            </w:pPr>
-          </w:p>
-        </w:tc>
-        <w:tc>
-          <w:tcPr>
-            <w:tcW w:w="936" w:type="dxa"/>
-          </w:tcPr>
-          <w:p>
-            <w:pPr>
-              <w:rPr>
-                <w:lang w:val="fr-BE"/>
-              </w:rPr>
-            </w:pPr>
-          </w:p>
-        </w:tc>
-      </w:tr>
-      <w:tr>
-        <w:tc>
-          <w:tcPr>
-            <w:tcW w:w="3005" w:type="dxa"/>
-          </w:tcPr>
-          <w:p>
-            <w:pPr>
-              <w:rPr>
-                <w:lang w:val="fr-BE"/>
-              </w:rPr>
-            </w:pPr>
-            <w:r>
-              <w:rPr>
-                <w:lang w:val="fr-BE"/>
-              </w:rPr>
-              <w:t>Consulter achats</w:t>
-            </w:r>
-          </w:p>
-        </w:tc>
-        <w:tc>
-          <w:tcPr>
-            <w:tcW w:w="3005" w:type="dxa"/>
-          </w:tcPr>
-          <w:p>
-            <w:pPr>
-              <w:rPr>
-                <w:lang w:val="fr-BE"/>
-              </w:rPr>
-            </w:pPr>
-            <w:r>
-              <w:rPr>
-                <w:lang w:val="fr-BE"/>
-              </w:rPr>
-              <w:t>Utiliser même tableau que articles</w:t>
-            </w:r>
-          </w:p>
-        </w:tc>
-        <w:tc>
-          <w:tcPr>
-            <w:tcW w:w="936" w:type="dxa"/>
-          </w:tcPr>
-          <w:p>
-            <w:pPr>
-              <w:rPr>
-                <w:lang w:val="fr-BE"/>
-              </w:rPr>
-            </w:pPr>
-          </w:p>
-        </w:tc>
-        <w:tc>
-          <w:tcPr>
-            <w:tcW w:w="936" w:type="dxa"/>
-          </w:tcPr>
-          <w:p>
-            <w:pPr>
-              <w:rPr>
-                <w:lang w:val="fr-BE"/>
-              </w:rPr>
-            </w:pPr>
-          </w:p>
-        </w:tc>
-      </w:tr>
-      <w:tr>
-        <w:tc>
-          <w:tcPr>
-            <w:tcW w:w="3005" w:type="dxa"/>
-          </w:tcPr>
-          <w:p>
-            <w:pPr>
-              <w:rPr>
-                <w:lang w:val="fr-BE"/>
-              </w:rPr>
-            </w:pPr>
-            <w:r>
-              <w:rPr>
-                <w:lang w:val="fr-BE"/>
-              </w:rPr>
-              <w:t>Consulter profil</w:t>
-            </w:r>
-          </w:p>
-        </w:tc>
-        <w:tc>
-          <w:tcPr>
-            <w:tcW w:w="3005" w:type="dxa"/>
-          </w:tcPr>
-          <w:p>
-            <w:pPr>
-              <w:rPr>
-                <w:lang w:val="fr-BE"/>
-              </w:rPr>
-            </w:pPr>
-            <w:r>
-              <w:rPr>
-                <w:lang w:val="fr-BE"/>
-              </w:rPr>
-              <w:t>OK mais vérifier quand on aura des commentaires</w:t>
+              <w:t>Modification détail produit (enchère)</w:t>
+            </w:r>
+          </w:p>
+        </w:tc>
+        <w:tc>
+          <w:tcPr>
+            <w:tcW w:w="3005" w:type="dxa"/>
+          </w:tcPr>
+          <w:p>
+            <w:pPr>
+              <w:rPr>
+                <w:lang w:val="fr-BE"/>
+              </w:rPr>
+            </w:pPr>
+            <w:r>
+              <w:rPr>
+                <w:lang w:val="fr-BE"/>
+              </w:rPr>
+              <w:t xml:space="preserve">Bloquer </w:t>
+            </w:r>
+            <w:proofErr w:type="spellStart"/>
+            <w:r>
+              <w:rPr>
+                <w:lang w:val="fr-BE"/>
+              </w:rPr>
+              <w:t>modif</w:t>
+            </w:r>
+            <w:proofErr w:type="spellEnd"/>
+            <w:r>
+              <w:rPr>
+                <w:lang w:val="fr-BE"/>
+              </w:rPr>
+              <w:t xml:space="preserve"> si quelqu’un a fait une enchère</w:t>
             </w:r>
           </w:p>
         </w:tc>
@@ -1521,6 +1068,8 @@
                 <w:lang w:val="fr-BE"/>
               </w:rPr>
             </w:pPr>
+            <w:bookmarkStart w:id="0" w:name="_GoBack"/>
+            <w:bookmarkEnd w:id="0"/>
           </w:p>
         </w:tc>
       </w:tr>
@@ -1539,81 +1088,25 @@
               <w:rPr>
                 <w:lang w:val="fr-BE"/>
               </w:rPr>
-              <w:t>Donner une note</w:t>
-            </w:r>
-          </w:p>
-        </w:tc>
-        <w:tc>
-          <w:tcPr>
-            <w:tcW w:w="3005" w:type="dxa"/>
-          </w:tcPr>
-          <w:p>
-            <w:pPr>
-              <w:rPr>
-                <w:lang w:val="fr-BE"/>
-              </w:rPr>
-            </w:pPr>
-          </w:p>
-        </w:tc>
-        <w:tc>
-          <w:tcPr>
-            <w:tcW w:w="936" w:type="dxa"/>
-          </w:tcPr>
-          <w:p>
-            <w:pPr>
-              <w:rPr>
-                <w:lang w:val="fr-BE"/>
-              </w:rPr>
-            </w:pPr>
-          </w:p>
-        </w:tc>
-        <w:tc>
-          <w:tcPr>
-            <w:tcW w:w="936" w:type="dxa"/>
-          </w:tcPr>
-          <w:p>
-            <w:pPr>
-              <w:rPr>
-                <w:lang w:val="fr-BE"/>
-              </w:rPr>
-            </w:pPr>
-          </w:p>
-        </w:tc>
-      </w:tr>
-      <w:tr>
-        <w:tc>
-          <w:tcPr>
-            <w:tcW w:w="3005" w:type="dxa"/>
-          </w:tcPr>
-          <w:p>
-            <w:pPr>
-              <w:rPr>
-                <w:lang w:val="fr-BE"/>
-              </w:rPr>
-            </w:pPr>
-            <w:r>
-              <w:rPr>
-                <w:lang w:val="fr-BE"/>
-              </w:rPr>
-              <w:t>Consulter note</w:t>
-            </w:r>
-          </w:p>
-        </w:tc>
-        <w:tc>
-          <w:tcPr>
-            <w:tcW w:w="3005" w:type="dxa"/>
-          </w:tcPr>
-          <w:p>
-            <w:pPr>
-              <w:rPr>
-                <w:lang w:val="fr-BE"/>
-              </w:rPr>
-            </w:pPr>
-            <w:r>
-              <w:rPr>
-                <w:lang w:val="fr-BE"/>
-              </w:rPr>
-              <w:t>Ajouter le lien vers le profil des personnes qui mettent un commentaire</w:t>
+              <w:t>Liste de tous les articles en vente</w:t>
+            </w:r>
+          </w:p>
+        </w:tc>
+        <w:tc>
+          <w:tcPr>
+            <w:tcW w:w="3005" w:type="dxa"/>
+          </w:tcPr>
+          <w:p>
+            <w:pPr>
+              <w:rPr>
+                <w:lang w:val="fr-BE"/>
+              </w:rPr>
+            </w:pPr>
+            <w:r>
+              <w:rPr>
+                <w:lang w:val="fr-BE"/>
+              </w:rPr>
+              <w:t>Affichage basique</w:t>
             </w:r>
           </w:p>
         </w:tc>
@@ -1640,6 +1133,425 @@
           </w:tcPr>
           <w:p>
             <w:pPr>
+              <w:ind w:left="360"/>
+              <w:rPr>
+                <w:lang w:val="fr-BE"/>
+              </w:rPr>
+            </w:pPr>
+          </w:p>
+        </w:tc>
+      </w:tr>
+      <w:tr>
+        <w:tc>
+          <w:tcPr>
+            <w:tcW w:w="3005" w:type="dxa"/>
+          </w:tcPr>
+          <w:p>
+            <w:pPr>
+              <w:rPr>
+                <w:lang w:val="fr-BE"/>
+              </w:rPr>
+            </w:pPr>
+            <w:r>
+              <w:rPr>
+                <w:lang w:val="fr-BE"/>
+              </w:rPr>
+              <w:t>Consulter ventes</w:t>
+            </w:r>
+          </w:p>
+        </w:tc>
+        <w:tc>
+          <w:tcPr>
+            <w:tcW w:w="3005" w:type="dxa"/>
+          </w:tcPr>
+          <w:p>
+            <w:pPr>
+              <w:rPr>
+                <w:lang w:val="fr-BE"/>
+              </w:rPr>
+            </w:pPr>
+            <w:r>
+              <w:rPr>
+                <w:lang w:val="fr-BE"/>
+              </w:rPr>
+              <w:t>Utiliser même tableau que articles</w:t>
+            </w:r>
+          </w:p>
+        </w:tc>
+        <w:tc>
+          <w:tcPr>
+            <w:tcW w:w="936" w:type="dxa"/>
+          </w:tcPr>
+          <w:p>
+            <w:pPr>
+              <w:rPr>
+                <w:lang w:val="fr-BE"/>
+              </w:rPr>
+            </w:pPr>
+          </w:p>
+        </w:tc>
+        <w:tc>
+          <w:tcPr>
+            <w:tcW w:w="936" w:type="dxa"/>
+          </w:tcPr>
+          <w:p>
+            <w:pPr>
+              <w:rPr>
+                <w:lang w:val="fr-BE"/>
+              </w:rPr>
+            </w:pPr>
+          </w:p>
+        </w:tc>
+      </w:tr>
+      <w:tr>
+        <w:tc>
+          <w:tcPr>
+            <w:tcW w:w="3005" w:type="dxa"/>
+          </w:tcPr>
+          <w:p>
+            <w:pPr>
+              <w:rPr>
+                <w:lang w:val="fr-BE"/>
+              </w:rPr>
+            </w:pPr>
+            <w:r>
+              <w:rPr>
+                <w:lang w:val="fr-BE"/>
+              </w:rPr>
+              <w:t>Calcul de la distance entre la ville du vendeur et celle de l’acheteur</w:t>
+            </w:r>
+          </w:p>
+        </w:tc>
+        <w:tc>
+          <w:tcPr>
+            <w:tcW w:w="3005" w:type="dxa"/>
+          </w:tcPr>
+          <w:p>
+            <w:pPr>
+              <w:rPr>
+                <w:lang w:val="fr-BE"/>
+              </w:rPr>
+            </w:pPr>
+            <w:r>
+              <w:rPr>
+                <w:lang w:val="fr-BE"/>
+              </w:rPr>
+              <w:t>Exemple fait, voir comment mettre en place dans liste produit</w:t>
+            </w:r>
+          </w:p>
+        </w:tc>
+        <w:tc>
+          <w:tcPr>
+            <w:tcW w:w="936" w:type="dxa"/>
+          </w:tcPr>
+          <w:p>
+            <w:pPr>
+              <w:rPr>
+                <w:lang w:val="fr-BE"/>
+              </w:rPr>
+            </w:pPr>
+          </w:p>
+        </w:tc>
+        <w:tc>
+          <w:tcPr>
+            <w:tcW w:w="936" w:type="dxa"/>
+          </w:tcPr>
+          <w:p>
+            <w:pPr>
+              <w:rPr>
+                <w:lang w:val="fr-BE"/>
+              </w:rPr>
+            </w:pPr>
+          </w:p>
+        </w:tc>
+      </w:tr>
+      <w:tr>
+        <w:tc>
+          <w:tcPr>
+            <w:tcW w:w="3005" w:type="dxa"/>
+          </w:tcPr>
+          <w:p>
+            <w:pPr>
+              <w:rPr>
+                <w:lang w:val="fr-BE"/>
+              </w:rPr>
+            </w:pPr>
+            <w:r>
+              <w:rPr>
+                <w:lang w:val="fr-BE"/>
+              </w:rPr>
+              <w:t>Filtre liste des produits</w:t>
+            </w:r>
+          </w:p>
+        </w:tc>
+        <w:tc>
+          <w:tcPr>
+            <w:tcW w:w="3005" w:type="dxa"/>
+          </w:tcPr>
+          <w:p>
+            <w:pPr>
+              <w:rPr>
+                <w:lang w:val="fr-BE"/>
+              </w:rPr>
+            </w:pPr>
+          </w:p>
+        </w:tc>
+        <w:tc>
+          <w:tcPr>
+            <w:tcW w:w="936" w:type="dxa"/>
+          </w:tcPr>
+          <w:p>
+            <w:pPr>
+              <w:rPr>
+                <w:lang w:val="fr-BE"/>
+              </w:rPr>
+            </w:pPr>
+          </w:p>
+        </w:tc>
+        <w:tc>
+          <w:tcPr>
+            <w:tcW w:w="936" w:type="dxa"/>
+          </w:tcPr>
+          <w:p>
+            <w:pPr>
+              <w:rPr>
+                <w:lang w:val="fr-BE"/>
+              </w:rPr>
+            </w:pPr>
+          </w:p>
+        </w:tc>
+      </w:tr>
+      <w:tr>
+        <w:tc>
+          <w:tcPr>
+            <w:tcW w:w="3005" w:type="dxa"/>
+          </w:tcPr>
+          <w:p>
+            <w:pPr>
+              <w:rPr>
+                <w:lang w:val="fr-BE"/>
+              </w:rPr>
+            </w:pPr>
+            <w:r>
+              <w:rPr>
+                <w:lang w:val="fr-BE"/>
+              </w:rPr>
+              <w:t>Acheter</w:t>
+            </w:r>
+          </w:p>
+        </w:tc>
+        <w:tc>
+          <w:tcPr>
+            <w:tcW w:w="3005" w:type="dxa"/>
+          </w:tcPr>
+          <w:p>
+            <w:pPr>
+              <w:rPr>
+                <w:lang w:val="fr-BE"/>
+              </w:rPr>
+            </w:pPr>
+          </w:p>
+        </w:tc>
+        <w:tc>
+          <w:tcPr>
+            <w:tcW w:w="936" w:type="dxa"/>
+          </w:tcPr>
+          <w:p>
+            <w:pPr>
+              <w:rPr>
+                <w:lang w:val="fr-BE"/>
+              </w:rPr>
+            </w:pPr>
+          </w:p>
+        </w:tc>
+        <w:tc>
+          <w:tcPr>
+            <w:tcW w:w="936" w:type="dxa"/>
+          </w:tcPr>
+          <w:p>
+            <w:pPr>
+              <w:rPr>
+                <w:lang w:val="fr-BE"/>
+              </w:rPr>
+            </w:pPr>
+          </w:p>
+        </w:tc>
+      </w:tr>
+      <w:tr>
+        <w:tc>
+          <w:tcPr>
+            <w:tcW w:w="3005" w:type="dxa"/>
+          </w:tcPr>
+          <w:p>
+            <w:pPr>
+              <w:rPr>
+                <w:lang w:val="fr-BE"/>
+              </w:rPr>
+            </w:pPr>
+            <w:r>
+              <w:rPr>
+                <w:lang w:val="fr-BE"/>
+              </w:rPr>
+              <w:t>Enchérir</w:t>
+            </w:r>
+          </w:p>
+        </w:tc>
+        <w:tc>
+          <w:tcPr>
+            <w:tcW w:w="3005" w:type="dxa"/>
+          </w:tcPr>
+          <w:p>
+            <w:pPr>
+              <w:rPr>
+                <w:lang w:val="fr-BE"/>
+              </w:rPr>
+            </w:pPr>
+            <w:r>
+              <w:rPr>
+                <w:lang w:val="fr-BE"/>
+              </w:rPr>
+              <w:t xml:space="preserve">OK mais faire système de </w:t>
+            </w:r>
+            <w:proofErr w:type="spellStart"/>
+            <w:r>
+              <w:rPr>
+                <w:lang w:val="fr-BE"/>
+              </w:rPr>
+              <w:t>cloture</w:t>
+            </w:r>
+            <w:proofErr w:type="spellEnd"/>
+          </w:p>
+        </w:tc>
+        <w:tc>
+          <w:tcPr>
+            <w:tcW w:w="936" w:type="dxa"/>
+          </w:tcPr>
+          <w:p>
+            <w:pPr>
+              <w:rPr>
+                <w:lang w:val="fr-BE"/>
+              </w:rPr>
+            </w:pPr>
+          </w:p>
+        </w:tc>
+        <w:tc>
+          <w:tcPr>
+            <w:tcW w:w="936" w:type="dxa"/>
+          </w:tcPr>
+          <w:p>
+            <w:pPr>
+              <w:rPr>
+                <w:lang w:val="fr-BE"/>
+              </w:rPr>
+            </w:pPr>
+          </w:p>
+        </w:tc>
+      </w:tr>
+      <w:tr>
+        <w:tc>
+          <w:tcPr>
+            <w:tcW w:w="3005" w:type="dxa"/>
+          </w:tcPr>
+          <w:p>
+            <w:pPr>
+              <w:rPr>
+                <w:lang w:val="fr-BE"/>
+              </w:rPr>
+            </w:pPr>
+            <w:r>
+              <w:rPr>
+                <w:lang w:val="fr-BE"/>
+              </w:rPr>
+              <w:t>Consulter achats</w:t>
+            </w:r>
+          </w:p>
+        </w:tc>
+        <w:tc>
+          <w:tcPr>
+            <w:tcW w:w="3005" w:type="dxa"/>
+          </w:tcPr>
+          <w:p>
+            <w:pPr>
+              <w:rPr>
+                <w:lang w:val="fr-BE"/>
+              </w:rPr>
+            </w:pPr>
+            <w:r>
+              <w:rPr>
+                <w:lang w:val="fr-BE"/>
+              </w:rPr>
+              <w:t>Utiliser même tableau que articles</w:t>
+            </w:r>
+          </w:p>
+        </w:tc>
+        <w:tc>
+          <w:tcPr>
+            <w:tcW w:w="936" w:type="dxa"/>
+          </w:tcPr>
+          <w:p>
+            <w:pPr>
+              <w:rPr>
+                <w:lang w:val="fr-BE"/>
+              </w:rPr>
+            </w:pPr>
+          </w:p>
+        </w:tc>
+        <w:tc>
+          <w:tcPr>
+            <w:tcW w:w="936" w:type="dxa"/>
+          </w:tcPr>
+          <w:p>
+            <w:pPr>
+              <w:rPr>
+                <w:lang w:val="fr-BE"/>
+              </w:rPr>
+            </w:pPr>
+          </w:p>
+        </w:tc>
+      </w:tr>
+      <w:tr>
+        <w:tc>
+          <w:tcPr>
+            <w:tcW w:w="3005" w:type="dxa"/>
+          </w:tcPr>
+          <w:p>
+            <w:pPr>
+              <w:rPr>
+                <w:lang w:val="fr-BE"/>
+              </w:rPr>
+            </w:pPr>
+            <w:r>
+              <w:rPr>
+                <w:lang w:val="fr-BE"/>
+              </w:rPr>
+              <w:t>Consulter profil</w:t>
+            </w:r>
+          </w:p>
+        </w:tc>
+        <w:tc>
+          <w:tcPr>
+            <w:tcW w:w="3005" w:type="dxa"/>
+          </w:tcPr>
+          <w:p>
+            <w:pPr>
+              <w:rPr>
+                <w:lang w:val="fr-BE"/>
+              </w:rPr>
+            </w:pPr>
+            <w:r>
+              <w:rPr>
+                <w:lang w:val="fr-BE"/>
+              </w:rPr>
+              <w:t>OK mais vérifier quand on aura des commentaires</w:t>
+            </w:r>
+          </w:p>
+        </w:tc>
+        <w:tc>
+          <w:tcPr>
+            <w:tcW w:w="936" w:type="dxa"/>
+          </w:tcPr>
+          <w:p>
+            <w:pPr>
               <w:pStyle w:val="Paragraphedeliste"/>
               <w:numPr>
                 <w:ilvl w:val="0"/>
@@ -1651,6 +1563,151 @@
             </w:pPr>
           </w:p>
         </w:tc>
+        <w:tc>
+          <w:tcPr>
+            <w:tcW w:w="936" w:type="dxa"/>
+          </w:tcPr>
+          <w:p>
+            <w:pPr>
+              <w:pStyle w:val="Paragraphedeliste"/>
+              <w:numPr>
+                <w:ilvl w:val="0"/>
+                <w:numId w:val="1"/>
+              </w:numPr>
+              <w:rPr>
+                <w:lang w:val="fr-BE"/>
+              </w:rPr>
+            </w:pPr>
+          </w:p>
+        </w:tc>
+      </w:tr>
+      <w:tr>
+        <w:tc>
+          <w:tcPr>
+            <w:tcW w:w="3005" w:type="dxa"/>
+          </w:tcPr>
+          <w:p>
+            <w:pPr>
+              <w:rPr>
+                <w:lang w:val="fr-BE"/>
+              </w:rPr>
+            </w:pPr>
+            <w:r>
+              <w:rPr>
+                <w:lang w:val="fr-BE"/>
+              </w:rPr>
+              <w:t>Donner une note</w:t>
+            </w:r>
+          </w:p>
+        </w:tc>
+        <w:tc>
+          <w:tcPr>
+            <w:tcW w:w="3005" w:type="dxa"/>
+          </w:tcPr>
+          <w:p>
+            <w:pPr>
+              <w:rPr>
+                <w:lang w:val="fr-BE"/>
+              </w:rPr>
+            </w:pPr>
+          </w:p>
+        </w:tc>
+        <w:tc>
+          <w:tcPr>
+            <w:tcW w:w="936" w:type="dxa"/>
+          </w:tcPr>
+          <w:p>
+            <w:pPr>
+              <w:rPr>
+                <w:lang w:val="fr-BE"/>
+              </w:rPr>
+            </w:pPr>
+          </w:p>
+        </w:tc>
+        <w:tc>
+          <w:tcPr>
+            <w:tcW w:w="936" w:type="dxa"/>
+          </w:tcPr>
+          <w:p>
+            <w:pPr>
+              <w:rPr>
+                <w:lang w:val="fr-BE"/>
+              </w:rPr>
+            </w:pPr>
+          </w:p>
+        </w:tc>
+      </w:tr>
+      <w:tr>
+        <w:tc>
+          <w:tcPr>
+            <w:tcW w:w="3005" w:type="dxa"/>
+          </w:tcPr>
+          <w:p>
+            <w:pPr>
+              <w:rPr>
+                <w:lang w:val="fr-BE"/>
+              </w:rPr>
+            </w:pPr>
+            <w:r>
+              <w:rPr>
+                <w:lang w:val="fr-BE"/>
+              </w:rPr>
+              <w:t>Consulter note</w:t>
+            </w:r>
+          </w:p>
+        </w:tc>
+        <w:tc>
+          <w:tcPr>
+            <w:tcW w:w="3005" w:type="dxa"/>
+          </w:tcPr>
+          <w:p>
+            <w:pPr>
+              <w:rPr>
+                <w:lang w:val="fr-BE"/>
+              </w:rPr>
+            </w:pPr>
+            <w:r>
+              <w:rPr>
+                <w:lang w:val="fr-BE"/>
+              </w:rPr>
+              <w:t>Ajouter le lien vers le profil des personnes qui mettent un commentaire</w:t>
+            </w:r>
+          </w:p>
+        </w:tc>
+        <w:tc>
+          <w:tcPr>
+            <w:tcW w:w="936" w:type="dxa"/>
+          </w:tcPr>
+          <w:p>
+            <w:pPr>
+              <w:pStyle w:val="Paragraphedeliste"/>
+              <w:numPr>
+                <w:ilvl w:val="0"/>
+                <w:numId w:val="1"/>
+              </w:numPr>
+              <w:rPr>
+                <w:lang w:val="fr-BE"/>
+              </w:rPr>
+            </w:pPr>
+          </w:p>
+        </w:tc>
+        <w:tc>
+          <w:tcPr>
+            <w:tcW w:w="936" w:type="dxa"/>
+          </w:tcPr>
+          <w:p>
+            <w:pPr>
+              <w:pStyle w:val="Paragraphedeliste"/>
+              <w:numPr>
+                <w:ilvl w:val="0"/>
+                <w:numId w:val="1"/>
+              </w:numPr>
+              <w:rPr>
+                <w:lang w:val="fr-BE"/>
+              </w:rPr>
+            </w:pPr>
+          </w:p>
+        </w:tc>
       </w:tr>
     </w:tbl>
     <w:p>
@@ -1670,6 +1727,7 @@
         <w:rPr>
           <w:lang w:val="fr-BE"/>
         </w:rPr>
+        <w:lastRenderedPageBreak/>
         <w:t>Remarque :</w:t>
       </w:r>
     </w:p>
@@ -1688,8 +1746,30 @@
         <w:rPr>
           <w:lang w:val="fr-BE"/>
         </w:rPr>
-        <w:t>Utiliser template bootstrap</w:t>
+        <w:t xml:space="preserve">Utiliser </w:t>
       </w:r>
+      <w:proofErr w:type="spellStart"/>
+      <w:r>
+        <w:rPr>
+          <w:lang w:val="fr-BE"/>
+        </w:rPr>
+        <w:t>template</w:t>
+      </w:r>
+      <w:proofErr w:type="spellEnd"/>
+      <w:r>
+        <w:rPr>
+          <w:lang w:val="fr-BE"/>
+        </w:rPr>
+        <w:t xml:space="preserve"> </w:t>
+      </w:r>
+      <w:proofErr w:type="spellStart"/>
+      <w:r>
+        <w:rPr>
+          <w:lang w:val="fr-BE"/>
+        </w:rPr>
+        <w:t>bootstrap</w:t>
+      </w:r>
+      <w:proofErr w:type="spellEnd"/>
     </w:p>
     <w:p>
       <w:pPr>
@@ -1724,7 +1804,35 @@
         <w:rPr>
           <w:lang w:val="fr-BE"/>
         </w:rPr>
-        <w:t>Valider les formulaire aussi en front avec regex, requiered, …</w:t>
+        <w:t xml:space="preserve">Valider les formulaire aussi en front avec </w:t>
+      </w:r>
+      <w:proofErr w:type="spellStart"/>
+      <w:r>
+        <w:rPr>
+          <w:lang w:val="fr-BE"/>
+        </w:rPr>
+        <w:t>regex</w:t>
+      </w:r>
+      <w:proofErr w:type="spellEnd"/>
+      <w:r>
+        <w:rPr>
+          <w:lang w:val="fr-BE"/>
+        </w:rPr>
+        <w:t xml:space="preserve">, </w:t>
+      </w:r>
+      <w:proofErr w:type="spellStart"/>
+      <w:r>
+        <w:rPr>
+          <w:lang w:val="fr-BE"/>
+        </w:rPr>
+        <w:t>requiered</w:t>
+      </w:r>
+      <w:proofErr w:type="spellEnd"/>
+      <w:r>
+        <w:rPr>
+          <w:lang w:val="fr-BE"/>
+        </w:rPr>
+        <w:t>, …</w:t>
       </w:r>
     </w:p>
     <w:p>
@@ -1742,7 +1850,21 @@
         <w:rPr>
           <w:lang w:val="fr-BE"/>
         </w:rPr>
-        <w:t>Attention mélange de html et xhtml dans le code</w:t>
+        <w:t xml:space="preserve">Attention mélange de html et </w:t>
+      </w:r>
+      <w:proofErr w:type="spellStart"/>
+      <w:r>
+        <w:rPr>
+          <w:lang w:val="fr-BE"/>
+        </w:rPr>
+        <w:t>xhtml</w:t>
+      </w:r>
+      <w:proofErr w:type="spellEnd"/>
+      <w:r>
+        <w:rPr>
+          <w:lang w:val="fr-BE"/>
+        </w:rPr>
+        <w:t xml:space="preserve"> dans le code</w:t>
       </w:r>
     </w:p>
     <w:p>
@@ -1760,8 +1882,44 @@
         <w:rPr>
           <w:lang w:val="fr-BE"/>
         </w:rPr>
-        <w:t>Les champs mot de passe ne peuvent pas avoir pour id password a cause des spam robot. Mettre pwd</w:t>
+        <w:t xml:space="preserve">Les champs mot de passe ne peuvent pas avoir pour id </w:t>
       </w:r>
+      <w:proofErr w:type="spellStart"/>
+      <w:r>
+        <w:rPr>
+          <w:lang w:val="fr-BE"/>
+        </w:rPr>
+        <w:t>password</w:t>
+      </w:r>
+      <w:proofErr w:type="spellEnd"/>
+      <w:r>
+        <w:rPr>
+          <w:lang w:val="fr-BE"/>
+        </w:rPr>
+        <w:t xml:space="preserve"> </w:t>
+      </w:r>
+      <w:proofErr w:type="spellStart"/>
+      <w:r>
+        <w:rPr>
+          <w:lang w:val="fr-BE"/>
+        </w:rPr>
+        <w:t>a</w:t>
+      </w:r>
+      <w:proofErr w:type="spellEnd"/>
+      <w:r>
+        <w:rPr>
+          <w:lang w:val="fr-BE"/>
+        </w:rPr>
+        <w:t xml:space="preserve"> cause des spam robot. Mettre </w:t>
+      </w:r>
+      <w:proofErr w:type="spellStart"/>
+      <w:r>
+        <w:rPr>
+          <w:lang w:val="fr-BE"/>
+        </w:rPr>
+        <w:t>pwd</w:t>
+      </w:r>
+      <w:proofErr w:type="spellEnd"/>
     </w:p>
     <w:p>
       <w:pPr>
@@ -1814,8 +1972,16 @@
         <w:rPr>
           <w:lang w:val="fr-BE"/>
         </w:rPr>
-        <w:t>Les images sont déformées il faut faire un scale</w:t>
+        <w:t xml:space="preserve">Les images sont déformées il faut faire un </w:t>
       </w:r>
+      <w:proofErr w:type="spellStart"/>
+      <w:r>
+        <w:rPr>
+          <w:lang w:val="fr-BE"/>
+        </w:rPr>
+        <w:t>scale</w:t>
+      </w:r>
+      <w:proofErr w:type="spellEnd"/>
     </w:p>
     <w:p>
       <w:pPr>
@@ -1868,8 +2034,30 @@
         <w:rPr>
           <w:lang w:val="fr-BE"/>
         </w:rPr>
-        <w:t>Lorsqu’on vient de s inscrire on affiche que le bloc connection</w:t>
+        <w:t xml:space="preserve">Lorsqu’on vient de </w:t>
       </w:r>
+      <w:proofErr w:type="spellStart"/>
+      <w:r>
+        <w:rPr>
+          <w:lang w:val="fr-BE"/>
+        </w:rPr>
+        <w:t>s inscrire</w:t>
+      </w:r>
+      <w:proofErr w:type="spellEnd"/>
+      <w:r>
+        <w:rPr>
+          <w:lang w:val="fr-BE"/>
+        </w:rPr>
+        <w:t xml:space="preserve"> on affiche que le bloc </w:t>
+      </w:r>
+      <w:proofErr w:type="spellStart"/>
+      <w:r>
+        <w:rPr>
+          <w:lang w:val="fr-BE"/>
+        </w:rPr>
+        <w:t>connection</w:t>
+      </w:r>
+      <w:proofErr w:type="spellEnd"/>
     </w:p>
     <w:sectPr>
       <w:pgSz w:w="11906" w:h="16838"/>
@@ -1886,7 +2074,7 @@
   <w:abstractNum w:abstractNumId="0" w15:restartNumberingAfterBreak="0">
     <w:nsid w:val="379E7587"/>
     <w:multiLevelType w:val="hybridMultilevel"/>
-    <w:tmpl w:val="08BEBEA4"/>
+    <w:tmpl w:val="A4E0C6EA"/>
     <w:lvl w:ilvl="0" w:tplc="AA9C8E78">
       <w:start w:val="1"/>
       <w:numFmt w:val="bullet"/>

</xml_diff>

<commit_message>
Debut liste de vente
</commit_message>
<xml_diff>
--- a/Feuille de route.docx
+++ b/Feuille de route.docx
@@ -1370,6 +1370,12 @@
                 <w:lang w:val="fr-BE"/>
               </w:rPr>
             </w:pPr>
+            <w:r>
+              <w:rPr>
+                <w:lang w:val="fr-BE"/>
+              </w:rPr>
+              <w:t>OK mais faire affichage panier</w:t>
+            </w:r>
           </w:p>
         </w:tc>
         <w:tc>
@@ -1399,8 +1405,6 @@
                 <w:lang w:val="fr-BE"/>
               </w:rPr>
             </w:pPr>
-            <w:bookmarkStart w:id="0" w:name="_GoBack"/>
-            <w:bookmarkEnd w:id="0"/>
           </w:p>
         </w:tc>
       </w:tr>
@@ -1447,6 +1451,26 @@
               <w:t>cloture</w:t>
             </w:r>
             <w:proofErr w:type="spellEnd"/>
+            <w:r>
+              <w:rPr>
+                <w:lang w:val="fr-BE"/>
+              </w:rPr>
+              <w:t xml:space="preserve"> (voir favoris </w:t>
+            </w:r>
+            <w:proofErr w:type="spellStart"/>
+            <w:r>
+              <w:rPr>
+                <w:lang w:val="fr-BE"/>
+              </w:rPr>
+              <w:t>scheduling</w:t>
+            </w:r>
+            <w:proofErr w:type="spellEnd"/>
+            <w:r>
+              <w:rPr>
+                <w:lang w:val="fr-BE"/>
+              </w:rPr>
+              <w:t>)</w:t>
+            </w:r>
           </w:p>
         </w:tc>
         <w:tc>
@@ -1825,7 +1849,6 @@
         <w:rPr>
           <w:lang w:val="fr-BE"/>
         </w:rPr>
-        <w:lastRenderedPageBreak/>
         <w:t>Remarque :</w:t>
       </w:r>
     </w:p>
@@ -1837,11 +1860,13 @@
           <w:numId w:val="3"/>
         </w:numPr>
         <w:rPr>
+          <w:color w:val="92D050"/>
           <w:lang w:val="fr-BE"/>
         </w:rPr>
       </w:pPr>
       <w:r>
         <w:rPr>
+          <w:color w:val="92D050"/>
           <w:lang w:val="fr-BE"/>
         </w:rPr>
         <w:t xml:space="preserve">Utiliser </w:t>
@@ -1849,6 +1874,7 @@
       <w:proofErr w:type="spellStart"/>
       <w:r>
         <w:rPr>
+          <w:color w:val="92D050"/>
           <w:lang w:val="fr-BE"/>
         </w:rPr>
         <w:t>template</w:t>
@@ -1856,6 +1882,7 @@
       <w:proofErr w:type="spellEnd"/>
       <w:r>
         <w:rPr>
+          <w:color w:val="92D050"/>
           <w:lang w:val="fr-BE"/>
         </w:rPr>
         <w:t xml:space="preserve"> </w:t>
@@ -1863,6 +1890,7 @@
       <w:proofErr w:type="spellStart"/>
       <w:r>
         <w:rPr>
+          <w:color w:val="92D050"/>
           <w:lang w:val="fr-BE"/>
         </w:rPr>
         <w:t>bootstrap</w:t>
@@ -1932,6 +1960,8 @@
         </w:rPr>
         <w:t>, …</w:t>
       </w:r>
+      <w:bookmarkStart w:id="0" w:name="_GoBack"/>
+      <w:bookmarkEnd w:id="0"/>
     </w:p>
     <w:p>
       <w:pPr>
@@ -1973,11 +2003,13 @@
           <w:numId w:val="3"/>
         </w:numPr>
         <w:rPr>
+          <w:color w:val="92D050"/>
           <w:lang w:val="fr-BE"/>
         </w:rPr>
       </w:pPr>
       <w:r>
         <w:rPr>
+          <w:color w:val="92D050"/>
           <w:lang w:val="fr-BE"/>
         </w:rPr>
         <w:t xml:space="preserve">Les champs mot de passe ne peuvent pas avoir pour id </w:t>
@@ -1985,6 +2017,7 @@
       <w:proofErr w:type="spellStart"/>
       <w:r>
         <w:rPr>
+          <w:color w:val="92D050"/>
           <w:lang w:val="fr-BE"/>
         </w:rPr>
         <w:t>password</w:t>
@@ -1992,6 +2025,7 @@
       <w:proofErr w:type="spellEnd"/>
       <w:r>
         <w:rPr>
+          <w:color w:val="92D050"/>
           <w:lang w:val="fr-BE"/>
         </w:rPr>
         <w:t xml:space="preserve"> </w:t>
@@ -1999,6 +2033,7 @@
       <w:proofErr w:type="spellStart"/>
       <w:r>
         <w:rPr>
+          <w:color w:val="92D050"/>
           <w:lang w:val="fr-BE"/>
         </w:rPr>
         <w:t>a</w:t>
@@ -2006,6 +2041,7 @@
       <w:proofErr w:type="spellEnd"/>
       <w:r>
         <w:rPr>
+          <w:color w:val="92D050"/>
           <w:lang w:val="fr-BE"/>
         </w:rPr>
         <w:t xml:space="preserve"> cause des spam robot. Mettre </w:t>
@@ -2013,6 +2049,7 @@
       <w:proofErr w:type="spellStart"/>
       <w:r>
         <w:rPr>
+          <w:color w:val="92D050"/>
           <w:lang w:val="fr-BE"/>
         </w:rPr>
         <w:t>pwd</w:t>
@@ -2125,11 +2162,13 @@
           <w:numId w:val="3"/>
         </w:numPr>
         <w:rPr>
+          <w:color w:val="92D050"/>
           <w:lang w:val="fr-BE"/>
         </w:rPr>
       </w:pPr>
       <w:r>
         <w:rPr>
+          <w:color w:val="92D050"/>
           <w:lang w:val="fr-BE"/>
         </w:rPr>
         <w:t xml:space="preserve">Lorsqu’on vient de </w:t>
@@ -2137,6 +2176,7 @@
       <w:proofErr w:type="spellStart"/>
       <w:r>
         <w:rPr>
+          <w:color w:val="92D050"/>
           <w:lang w:val="fr-BE"/>
         </w:rPr>
         <w:t>s inscrire</w:t>
@@ -2144,6 +2184,7 @@
       <w:proofErr w:type="spellEnd"/>
       <w:r>
         <w:rPr>
+          <w:color w:val="92D050"/>
           <w:lang w:val="fr-BE"/>
         </w:rPr>
         <w:t xml:space="preserve"> on affiche que le bloc </w:t>
@@ -2151,6 +2192,7 @@
       <w:proofErr w:type="spellStart"/>
       <w:r>
         <w:rPr>
+          <w:color w:val="92D050"/>
           <w:lang w:val="fr-BE"/>
         </w:rPr>
         <w:t>connection</w:t>

</xml_diff>

<commit_message>
debut liste des ventes
</commit_message>
<xml_diff>
--- a/Feuille de route.docx
+++ b/Feuille de route.docx
@@ -137,16 +137,8 @@
               <w:rPr>
                 <w:lang w:val="fr-BE"/>
               </w:rPr>
-              <w:t xml:space="preserve">Home hello </w:t>
-            </w:r>
-            <w:proofErr w:type="spellStart"/>
-            <w:r>
-              <w:rPr>
-                <w:lang w:val="fr-BE"/>
-              </w:rPr>
-              <w:t>word</w:t>
-            </w:r>
-            <w:proofErr w:type="spellEnd"/>
+              <w:t>Home hello word</w:t>
+            </w:r>
           </w:p>
         </w:tc>
         <w:tc>
@@ -275,19 +267,11 @@
                 <w:lang w:val="fr-BE"/>
               </w:rPr>
             </w:pPr>
-            <w:proofErr w:type="spellStart"/>
-            <w:r>
-              <w:rPr>
-                <w:lang w:val="fr-BE"/>
-              </w:rPr>
-              <w:t>Footer</w:t>
-            </w:r>
-            <w:proofErr w:type="spellEnd"/>
-            <w:r>
-              <w:rPr>
-                <w:lang w:val="fr-BE"/>
-              </w:rPr>
-              <w:t xml:space="preserve"> basique</w:t>
+            <w:r>
+              <w:rPr>
+                <w:lang w:val="fr-BE"/>
+              </w:rPr>
+              <w:t>Footer basique</w:t>
             </w:r>
           </w:p>
         </w:tc>
@@ -601,16 +585,8 @@
               <w:rPr>
                 <w:lang w:val="fr-BE"/>
               </w:rPr>
-              <w:t xml:space="preserve">Obligé de mettre un </w:t>
-            </w:r>
-            <w:proofErr w:type="spellStart"/>
-            <w:r>
-              <w:rPr>
-                <w:lang w:val="fr-BE"/>
-              </w:rPr>
-              <w:t>mdp</w:t>
-            </w:r>
-            <w:proofErr w:type="spellEnd"/>
+              <w:t>Obligé de mettre un mdp</w:t>
+            </w:r>
           </w:p>
         </w:tc>
         <w:tc>
@@ -814,22 +790,23 @@
               <w:rPr>
                 <w:lang w:val="fr-BE"/>
               </w:rPr>
-              <w:t xml:space="preserve">Bloquer </w:t>
-            </w:r>
-            <w:proofErr w:type="spellStart"/>
-            <w:r>
-              <w:rPr>
-                <w:lang w:val="fr-BE"/>
-              </w:rPr>
-              <w:t>modif</w:t>
-            </w:r>
-            <w:proofErr w:type="spellEnd"/>
-            <w:r>
-              <w:rPr>
-                <w:lang w:val="fr-BE"/>
-              </w:rPr>
-              <w:t xml:space="preserve"> si déjà vendu</w:t>
-            </w:r>
+              <w:t>Bloquer modif si déjà vendu</w:t>
+            </w:r>
+            <w:r>
+              <w:rPr>
+                <w:lang w:val="fr-BE"/>
+              </w:rPr>
+              <w:br/>
+            </w:r>
+            <w:r>
+              <w:rPr>
+                <w:lang w:val="fr-BE"/>
+              </w:rPr>
+              <w:br/>
+              <w:t>Si detail trop long déborde sur footer</w:t>
+            </w:r>
+            <w:bookmarkStart w:id="0" w:name="_GoBack"/>
+            <w:bookmarkEnd w:id="0"/>
           </w:p>
         </w:tc>
         <w:tc>
@@ -1027,21 +1004,7 @@
               <w:rPr>
                 <w:lang w:val="fr-BE"/>
               </w:rPr>
-              <w:t xml:space="preserve">Bloquer </w:t>
-            </w:r>
-            <w:proofErr w:type="spellStart"/>
-            <w:r>
-              <w:rPr>
-                <w:lang w:val="fr-BE"/>
-              </w:rPr>
-              <w:t>modif</w:t>
-            </w:r>
-            <w:proofErr w:type="spellEnd"/>
-            <w:r>
-              <w:rPr>
-                <w:lang w:val="fr-BE"/>
-              </w:rPr>
-              <w:t xml:space="preserve"> si quelqu’un a fait une enchère</w:t>
+              <w:t>Bloquer modif si quelqu’un a fait une enchère</w:t>
             </w:r>
           </w:p>
         </w:tc>
@@ -1243,16 +1206,8 @@
               <w:rPr>
                 <w:lang w:val="fr-BE"/>
               </w:rPr>
-              <w:t xml:space="preserve">Fait dans </w:t>
-            </w:r>
-            <w:proofErr w:type="spellStart"/>
-            <w:r>
-              <w:rPr>
-                <w:lang w:val="fr-BE"/>
-              </w:rPr>
-              <w:t>detail</w:t>
-            </w:r>
-            <w:proofErr w:type="spellEnd"/>
+              <w:t>Fait dans detail</w:t>
+            </w:r>
           </w:p>
         </w:tc>
         <w:tc>
@@ -1441,35 +1396,13 @@
               <w:rPr>
                 <w:lang w:val="fr-BE"/>
               </w:rPr>
-              <w:t xml:space="preserve">OK mais faire système de </w:t>
-            </w:r>
-            <w:proofErr w:type="spellStart"/>
-            <w:r>
-              <w:rPr>
-                <w:lang w:val="fr-BE"/>
-              </w:rPr>
-              <w:t>cloture</w:t>
-            </w:r>
-            <w:proofErr w:type="spellEnd"/>
-            <w:r>
-              <w:rPr>
-                <w:lang w:val="fr-BE"/>
-              </w:rPr>
-              <w:t xml:space="preserve"> (voir favoris </w:t>
-            </w:r>
-            <w:proofErr w:type="spellStart"/>
-            <w:r>
-              <w:rPr>
-                <w:lang w:val="fr-BE"/>
-              </w:rPr>
-              <w:t>scheduling</w:t>
-            </w:r>
-            <w:proofErr w:type="spellEnd"/>
-            <w:r>
-              <w:rPr>
-                <w:lang w:val="fr-BE"/>
-              </w:rPr>
-              <w:t>)</w:t>
+              <w:t>OK mais faire système de cloture</w:t>
+            </w:r>
+            <w:r>
+              <w:rPr>
+                <w:lang w:val="fr-BE"/>
+              </w:rPr>
+              <w:t xml:space="preserve"> (voir favoris scheduling)</w:t>
             </w:r>
           </w:p>
         </w:tc>
@@ -1708,6 +1641,7 @@
               <w:rPr>
                 <w:lang w:val="fr-BE"/>
               </w:rPr>
+              <w:lastRenderedPageBreak/>
               <w:t>Consulter note</w:t>
             </w:r>
           </w:p>
@@ -1869,33 +1803,8 @@
           <w:color w:val="92D050"/>
           <w:lang w:val="fr-BE"/>
         </w:rPr>
-        <w:t xml:space="preserve">Utiliser </w:t>
+        <w:t>Utiliser template bootstrap</w:t>
       </w:r>
-      <w:proofErr w:type="spellStart"/>
-      <w:r>
-        <w:rPr>
-          <w:color w:val="92D050"/>
-          <w:lang w:val="fr-BE"/>
-        </w:rPr>
-        <w:t>template</w:t>
-      </w:r>
-      <w:proofErr w:type="spellEnd"/>
-      <w:r>
-        <w:rPr>
-          <w:color w:val="92D050"/>
-          <w:lang w:val="fr-BE"/>
-        </w:rPr>
-        <w:t xml:space="preserve"> </w:t>
-      </w:r>
-      <w:proofErr w:type="spellStart"/>
-      <w:r>
-        <w:rPr>
-          <w:color w:val="92D050"/>
-          <w:lang w:val="fr-BE"/>
-        </w:rPr>
-        <w:t>bootstrap</w:t>
-      </w:r>
-      <w:proofErr w:type="spellEnd"/>
     </w:p>
     <w:p>
       <w:pPr>
@@ -1930,38 +1839,8 @@
         <w:rPr>
           <w:lang w:val="fr-BE"/>
         </w:rPr>
-        <w:t xml:space="preserve">Valider les formulaire aussi en front avec </w:t>
+        <w:t>Valider les formulaire aussi en front avec regex, requiered, …</w:t>
       </w:r>
-      <w:proofErr w:type="spellStart"/>
-      <w:r>
-        <w:rPr>
-          <w:lang w:val="fr-BE"/>
-        </w:rPr>
-        <w:t>regex</w:t>
-      </w:r>
-      <w:proofErr w:type="spellEnd"/>
-      <w:r>
-        <w:rPr>
-          <w:lang w:val="fr-BE"/>
-        </w:rPr>
-        <w:t xml:space="preserve">, </w:t>
-      </w:r>
-      <w:proofErr w:type="spellStart"/>
-      <w:r>
-        <w:rPr>
-          <w:lang w:val="fr-BE"/>
-        </w:rPr>
-        <w:t>requiered</w:t>
-      </w:r>
-      <w:proofErr w:type="spellEnd"/>
-      <w:r>
-        <w:rPr>
-          <w:lang w:val="fr-BE"/>
-        </w:rPr>
-        <w:t>, …</w:t>
-      </w:r>
-      <w:bookmarkStart w:id="0" w:name="_GoBack"/>
-      <w:bookmarkEnd w:id="0"/>
     </w:p>
     <w:p>
       <w:pPr>
@@ -1978,21 +1857,7 @@
         <w:rPr>
           <w:lang w:val="fr-BE"/>
         </w:rPr>
-        <w:t xml:space="preserve">Attention mélange de html et </w:t>
-      </w:r>
-      <w:proofErr w:type="spellStart"/>
-      <w:r>
-        <w:rPr>
-          <w:lang w:val="fr-BE"/>
-        </w:rPr>
-        <w:t>xhtml</w:t>
-      </w:r>
-      <w:proofErr w:type="spellEnd"/>
-      <w:r>
-        <w:rPr>
-          <w:lang w:val="fr-BE"/>
-        </w:rPr>
-        <w:t xml:space="preserve"> dans le code</w:t>
+        <w:t>Attention mélange de html et xhtml dans le code</w:t>
       </w:r>
     </w:p>
     <w:p>
@@ -2012,49 +1877,8 @@
           <w:color w:val="92D050"/>
           <w:lang w:val="fr-BE"/>
         </w:rPr>
-        <w:t xml:space="preserve">Les champs mot de passe ne peuvent pas avoir pour id </w:t>
+        <w:t>Les champs mot de passe ne peuvent pas avoir pour id password a cause des spam robot. Mettre pwd</w:t>
       </w:r>
-      <w:proofErr w:type="spellStart"/>
-      <w:r>
-        <w:rPr>
-          <w:color w:val="92D050"/>
-          <w:lang w:val="fr-BE"/>
-        </w:rPr>
-        <w:t>password</w:t>
-      </w:r>
-      <w:proofErr w:type="spellEnd"/>
-      <w:r>
-        <w:rPr>
-          <w:color w:val="92D050"/>
-          <w:lang w:val="fr-BE"/>
-        </w:rPr>
-        <w:t xml:space="preserve"> </w:t>
-      </w:r>
-      <w:proofErr w:type="spellStart"/>
-      <w:r>
-        <w:rPr>
-          <w:color w:val="92D050"/>
-          <w:lang w:val="fr-BE"/>
-        </w:rPr>
-        <w:t>a</w:t>
-      </w:r>
-      <w:proofErr w:type="spellEnd"/>
-      <w:r>
-        <w:rPr>
-          <w:color w:val="92D050"/>
-          <w:lang w:val="fr-BE"/>
-        </w:rPr>
-        <w:t xml:space="preserve"> cause des spam robot. Mettre </w:t>
-      </w:r>
-      <w:proofErr w:type="spellStart"/>
-      <w:r>
-        <w:rPr>
-          <w:color w:val="92D050"/>
-          <w:lang w:val="fr-BE"/>
-        </w:rPr>
-        <w:t>pwd</w:t>
-      </w:r>
-      <w:proofErr w:type="spellEnd"/>
     </w:p>
     <w:p>
       <w:pPr>
@@ -2107,16 +1931,8 @@
         <w:rPr>
           <w:lang w:val="fr-BE"/>
         </w:rPr>
-        <w:t xml:space="preserve">Les images sont déformées il faut faire un </w:t>
+        <w:t>Les images sont déformées il faut faire un scale</w:t>
       </w:r>
-      <w:proofErr w:type="spellStart"/>
-      <w:r>
-        <w:rPr>
-          <w:lang w:val="fr-BE"/>
-        </w:rPr>
-        <w:t>scale</w:t>
-      </w:r>
-      <w:proofErr w:type="spellEnd"/>
     </w:p>
     <w:p>
       <w:pPr>
@@ -2171,33 +1987,8 @@
           <w:color w:val="92D050"/>
           <w:lang w:val="fr-BE"/>
         </w:rPr>
-        <w:t xml:space="preserve">Lorsqu’on vient de </w:t>
+        <w:t>Lorsqu’on vient de s inscrire on affiche que le bloc connection</w:t>
       </w:r>
-      <w:proofErr w:type="spellStart"/>
-      <w:r>
-        <w:rPr>
-          <w:color w:val="92D050"/>
-          <w:lang w:val="fr-BE"/>
-        </w:rPr>
-        <w:t>s inscrire</w:t>
-      </w:r>
-      <w:proofErr w:type="spellEnd"/>
-      <w:r>
-        <w:rPr>
-          <w:color w:val="92D050"/>
-          <w:lang w:val="fr-BE"/>
-        </w:rPr>
-        <w:t xml:space="preserve"> on affiche que le bloc </w:t>
-      </w:r>
-      <w:proofErr w:type="spellStart"/>
-      <w:r>
-        <w:rPr>
-          <w:color w:val="92D050"/>
-          <w:lang w:val="fr-BE"/>
-        </w:rPr>
-        <w:t>connection</w:t>
-      </w:r>
-      <w:proofErr w:type="spellEnd"/>
     </w:p>
     <w:sectPr>
       <w:pgSz w:w="11906" w:h="16838"/>

</xml_diff>

<commit_message>
Refactorin + debut mySale
</commit_message>
<xml_diff>
--- a/Feuille de route.docx
+++ b/Feuille de route.docx
@@ -137,8 +137,16 @@
               <w:rPr>
                 <w:lang w:val="fr-BE"/>
               </w:rPr>
-              <w:t>Home hello word</w:t>
-            </w:r>
+              <w:t xml:space="preserve">Home hello </w:t>
+            </w:r>
+            <w:proofErr w:type="spellStart"/>
+            <w:r>
+              <w:rPr>
+                <w:lang w:val="fr-BE"/>
+              </w:rPr>
+              <w:t>word</w:t>
+            </w:r>
+            <w:proofErr w:type="spellEnd"/>
           </w:p>
         </w:tc>
         <w:tc>
@@ -267,11 +275,19 @@
                 <w:lang w:val="fr-BE"/>
               </w:rPr>
             </w:pPr>
-            <w:r>
-              <w:rPr>
-                <w:lang w:val="fr-BE"/>
-              </w:rPr>
-              <w:t>Footer basique</w:t>
+            <w:proofErr w:type="spellStart"/>
+            <w:r>
+              <w:rPr>
+                <w:lang w:val="fr-BE"/>
+              </w:rPr>
+              <w:t>Footer</w:t>
+            </w:r>
+            <w:proofErr w:type="spellEnd"/>
+            <w:r>
+              <w:rPr>
+                <w:lang w:val="fr-BE"/>
+              </w:rPr>
+              <w:t xml:space="preserve"> basique</w:t>
             </w:r>
           </w:p>
         </w:tc>
@@ -585,8 +601,16 @@
               <w:rPr>
                 <w:lang w:val="fr-BE"/>
               </w:rPr>
-              <w:t>Obligé de mettre un mdp</w:t>
-            </w:r>
+              <w:t xml:space="preserve">Obligé de mettre un </w:t>
+            </w:r>
+            <w:proofErr w:type="spellStart"/>
+            <w:r>
+              <w:rPr>
+                <w:lang w:val="fr-BE"/>
+              </w:rPr>
+              <w:t>mdp</w:t>
+            </w:r>
+            <w:proofErr w:type="spellEnd"/>
           </w:p>
         </w:tc>
         <w:tc>
@@ -790,7 +814,21 @@
               <w:rPr>
                 <w:lang w:val="fr-BE"/>
               </w:rPr>
-              <w:t>Bloquer modif si déjà vendu</w:t>
+              <w:t xml:space="preserve">Bloquer </w:t>
+            </w:r>
+            <w:proofErr w:type="spellStart"/>
+            <w:r>
+              <w:rPr>
+                <w:lang w:val="fr-BE"/>
+              </w:rPr>
+              <w:t>modif</w:t>
+            </w:r>
+            <w:proofErr w:type="spellEnd"/>
+            <w:r>
+              <w:rPr>
+                <w:lang w:val="fr-BE"/>
+              </w:rPr>
+              <w:t xml:space="preserve"> si déjà vendu</w:t>
             </w:r>
             <w:r>
               <w:rPr>
@@ -803,8 +841,30 @@
                 <w:lang w:val="fr-BE"/>
               </w:rPr>
               <w:br/>
-              <w:t>Si detail trop long déborde sur footer</w:t>
-            </w:r>
+              <w:t xml:space="preserve">Si </w:t>
+            </w:r>
+            <w:proofErr w:type="spellStart"/>
+            <w:r>
+              <w:rPr>
+                <w:lang w:val="fr-BE"/>
+              </w:rPr>
+              <w:t>detail</w:t>
+            </w:r>
+            <w:proofErr w:type="spellEnd"/>
+            <w:r>
+              <w:rPr>
+                <w:lang w:val="fr-BE"/>
+              </w:rPr>
+              <w:t xml:space="preserve"> trop long déborde sur </w:t>
+            </w:r>
+            <w:proofErr w:type="spellStart"/>
+            <w:r>
+              <w:rPr>
+                <w:lang w:val="fr-BE"/>
+              </w:rPr>
+              <w:t>footer</w:t>
+            </w:r>
+            <w:proofErr w:type="spellEnd"/>
           </w:p>
         </w:tc>
         <w:tc>
@@ -1002,7 +1062,21 @@
               <w:rPr>
                 <w:lang w:val="fr-BE"/>
               </w:rPr>
-              <w:t>Bloquer modif si quelqu’un a fait une enchère</w:t>
+              <w:t xml:space="preserve">Bloquer </w:t>
+            </w:r>
+            <w:proofErr w:type="spellStart"/>
+            <w:r>
+              <w:rPr>
+                <w:lang w:val="fr-BE"/>
+              </w:rPr>
+              <w:t>modif</w:t>
+            </w:r>
+            <w:proofErr w:type="spellEnd"/>
+            <w:r>
+              <w:rPr>
+                <w:lang w:val="fr-BE"/>
+              </w:rPr>
+              <w:t xml:space="preserve"> si quelqu’un a fait une enchère</w:t>
             </w:r>
           </w:p>
         </w:tc>
@@ -1074,8 +1148,10 @@
               <w:rPr>
                 <w:lang w:val="fr-BE"/>
               </w:rPr>
-              <w:t>Affichage basique</w:t>
-            </w:r>
+              <w:t>Pagination</w:t>
+            </w:r>
+            <w:bookmarkStart w:id="0" w:name="_GoBack"/>
+            <w:bookmarkEnd w:id="0"/>
           </w:p>
         </w:tc>
         <w:tc>
@@ -1208,8 +1284,16 @@
               <w:rPr>
                 <w:lang w:val="fr-BE"/>
               </w:rPr>
-              <w:t>Fait dans detail</w:t>
-            </w:r>
+              <w:t xml:space="preserve">Fait dans </w:t>
+            </w:r>
+            <w:proofErr w:type="spellStart"/>
+            <w:r>
+              <w:rPr>
+                <w:lang w:val="fr-BE"/>
+              </w:rPr>
+              <w:t>detail</w:t>
+            </w:r>
+            <w:proofErr w:type="spellEnd"/>
           </w:p>
         </w:tc>
         <w:tc>
@@ -1409,13 +1493,35 @@
               <w:rPr>
                 <w:lang w:val="fr-BE"/>
               </w:rPr>
-              <w:t>OK mais faire système de cloture</w:t>
-            </w:r>
-            <w:r>
-              <w:rPr>
-                <w:lang w:val="fr-BE"/>
-              </w:rPr>
-              <w:t xml:space="preserve"> (voir favoris scheduling)</w:t>
+              <w:t xml:space="preserve">OK mais faire système de </w:t>
+            </w:r>
+            <w:proofErr w:type="spellStart"/>
+            <w:r>
+              <w:rPr>
+                <w:lang w:val="fr-BE"/>
+              </w:rPr>
+              <w:t>cloture</w:t>
+            </w:r>
+            <w:proofErr w:type="spellEnd"/>
+            <w:r>
+              <w:rPr>
+                <w:lang w:val="fr-BE"/>
+              </w:rPr>
+              <w:t xml:space="preserve"> (voir favoris </w:t>
+            </w:r>
+            <w:proofErr w:type="spellStart"/>
+            <w:r>
+              <w:rPr>
+                <w:lang w:val="fr-BE"/>
+              </w:rPr>
+              <w:t>scheduling</w:t>
+            </w:r>
+            <w:proofErr w:type="spellEnd"/>
+            <w:r>
+              <w:rPr>
+                <w:lang w:val="fr-BE"/>
+              </w:rPr>
+              <w:t>)</w:t>
             </w:r>
           </w:p>
         </w:tc>
@@ -1814,8 +1920,6 @@
               </w:rPr>
               <w:t>Page d’accueil</w:t>
             </w:r>
-            <w:bookmarkStart w:id="0" w:name="_GoBack"/>
-            <w:bookmarkEnd w:id="0"/>
           </w:p>
         </w:tc>
         <w:tc>
@@ -1903,8 +2007,33 @@
           <w:color w:val="92D050"/>
           <w:lang w:val="fr-BE"/>
         </w:rPr>
-        <w:t>Utiliser template bootstrap</w:t>
+        <w:t xml:space="preserve">Utiliser </w:t>
       </w:r>
+      <w:proofErr w:type="spellStart"/>
+      <w:r>
+        <w:rPr>
+          <w:color w:val="92D050"/>
+          <w:lang w:val="fr-BE"/>
+        </w:rPr>
+        <w:t>template</w:t>
+      </w:r>
+      <w:proofErr w:type="spellEnd"/>
+      <w:r>
+        <w:rPr>
+          <w:color w:val="92D050"/>
+          <w:lang w:val="fr-BE"/>
+        </w:rPr>
+        <w:t xml:space="preserve"> </w:t>
+      </w:r>
+      <w:proofErr w:type="spellStart"/>
+      <w:r>
+        <w:rPr>
+          <w:color w:val="92D050"/>
+          <w:lang w:val="fr-BE"/>
+        </w:rPr>
+        <w:t>bootstrap</w:t>
+      </w:r>
+      <w:proofErr w:type="spellEnd"/>
     </w:p>
     <w:p>
       <w:pPr>
@@ -1939,7 +2068,35 @@
         <w:rPr>
           <w:lang w:val="fr-BE"/>
         </w:rPr>
-        <w:t>Valider les formulaire aussi en front avec regex, requiered, …</w:t>
+        <w:t xml:space="preserve">Valider les formulaire aussi en front avec </w:t>
+      </w:r>
+      <w:proofErr w:type="spellStart"/>
+      <w:r>
+        <w:rPr>
+          <w:lang w:val="fr-BE"/>
+        </w:rPr>
+        <w:t>regex</w:t>
+      </w:r>
+      <w:proofErr w:type="spellEnd"/>
+      <w:r>
+        <w:rPr>
+          <w:lang w:val="fr-BE"/>
+        </w:rPr>
+        <w:t xml:space="preserve">, </w:t>
+      </w:r>
+      <w:proofErr w:type="spellStart"/>
+      <w:r>
+        <w:rPr>
+          <w:lang w:val="fr-BE"/>
+        </w:rPr>
+        <w:t>requiered</w:t>
+      </w:r>
+      <w:proofErr w:type="spellEnd"/>
+      <w:r>
+        <w:rPr>
+          <w:lang w:val="fr-BE"/>
+        </w:rPr>
+        <w:t>, …</w:t>
       </w:r>
     </w:p>
     <w:p>
@@ -1957,7 +2114,21 @@
         <w:rPr>
           <w:lang w:val="fr-BE"/>
         </w:rPr>
-        <w:t>Attention mélange de html et xhtml dans le code</w:t>
+        <w:t xml:space="preserve">Attention mélange de html et </w:t>
+      </w:r>
+      <w:proofErr w:type="spellStart"/>
+      <w:r>
+        <w:rPr>
+          <w:lang w:val="fr-BE"/>
+        </w:rPr>
+        <w:t>xhtml</w:t>
+      </w:r>
+      <w:proofErr w:type="spellEnd"/>
+      <w:r>
+        <w:rPr>
+          <w:lang w:val="fr-BE"/>
+        </w:rPr>
+        <w:t xml:space="preserve"> dans le code</w:t>
       </w:r>
     </w:p>
     <w:p>
@@ -1977,8 +2148,49 @@
           <w:color w:val="92D050"/>
           <w:lang w:val="fr-BE"/>
         </w:rPr>
-        <w:t>Les champs mot de passe ne peuvent pas avoir pour id password a cause des spam robot. Mettre pwd</w:t>
+        <w:t xml:space="preserve">Les champs mot de passe ne peuvent pas avoir pour id </w:t>
       </w:r>
+      <w:proofErr w:type="spellStart"/>
+      <w:r>
+        <w:rPr>
+          <w:color w:val="92D050"/>
+          <w:lang w:val="fr-BE"/>
+        </w:rPr>
+        <w:t>password</w:t>
+      </w:r>
+      <w:proofErr w:type="spellEnd"/>
+      <w:r>
+        <w:rPr>
+          <w:color w:val="92D050"/>
+          <w:lang w:val="fr-BE"/>
+        </w:rPr>
+        <w:t xml:space="preserve"> </w:t>
+      </w:r>
+      <w:proofErr w:type="spellStart"/>
+      <w:r>
+        <w:rPr>
+          <w:color w:val="92D050"/>
+          <w:lang w:val="fr-BE"/>
+        </w:rPr>
+        <w:t>a</w:t>
+      </w:r>
+      <w:proofErr w:type="spellEnd"/>
+      <w:r>
+        <w:rPr>
+          <w:color w:val="92D050"/>
+          <w:lang w:val="fr-BE"/>
+        </w:rPr>
+        <w:t xml:space="preserve"> cause des spam robot. Mettre </w:t>
+      </w:r>
+      <w:proofErr w:type="spellStart"/>
+      <w:r>
+        <w:rPr>
+          <w:color w:val="92D050"/>
+          <w:lang w:val="fr-BE"/>
+        </w:rPr>
+        <w:t>pwd</w:t>
+      </w:r>
+      <w:proofErr w:type="spellEnd"/>
     </w:p>
     <w:p>
       <w:pPr>
@@ -2031,8 +2243,16 @@
         <w:rPr>
           <w:lang w:val="fr-BE"/>
         </w:rPr>
-        <w:t>Les images sont déformées il faut faire un scale</w:t>
+        <w:t xml:space="preserve">Les images sont déformées il faut faire un </w:t>
       </w:r>
+      <w:proofErr w:type="spellStart"/>
+      <w:r>
+        <w:rPr>
+          <w:lang w:val="fr-BE"/>
+        </w:rPr>
+        <w:t>scale</w:t>
+      </w:r>
+      <w:proofErr w:type="spellEnd"/>
     </w:p>
     <w:p>
       <w:pPr>
@@ -2087,8 +2307,33 @@
           <w:color w:val="92D050"/>
           <w:lang w:val="fr-BE"/>
         </w:rPr>
-        <w:t>Lorsqu’on vient de s inscrire on affiche que le bloc connection</w:t>
+        <w:t xml:space="preserve">Lorsqu’on vient de </w:t>
       </w:r>
+      <w:proofErr w:type="spellStart"/>
+      <w:r>
+        <w:rPr>
+          <w:color w:val="92D050"/>
+          <w:lang w:val="fr-BE"/>
+        </w:rPr>
+        <w:t>s inscrire</w:t>
+      </w:r>
+      <w:proofErr w:type="spellEnd"/>
+      <w:r>
+        <w:rPr>
+          <w:color w:val="92D050"/>
+          <w:lang w:val="fr-BE"/>
+        </w:rPr>
+        <w:t xml:space="preserve"> on affiche que le bloc </w:t>
+      </w:r>
+      <w:proofErr w:type="spellStart"/>
+      <w:r>
+        <w:rPr>
+          <w:color w:val="92D050"/>
+          <w:lang w:val="fr-BE"/>
+        </w:rPr>
+        <w:t>connection</w:t>
+      </w:r>
+      <w:proofErr w:type="spellEnd"/>
     </w:p>
     <w:p>
       <w:pPr>

</xml_diff>

<commit_message>
Correction affichage details (image trop grande)
</commit_message>
<xml_diff>
--- a/Feuille de route.docx
+++ b/Feuille de route.docx
@@ -443,6 +443,243 @@
               </w:rPr>
               <w:t>Limiter la taille du username</w:t>
             </w:r>
+          </w:p>
+        </w:tc>
+        <w:tc>
+          <w:tcPr>
+            <w:tcW w:w="936" w:type="dxa"/>
+          </w:tcPr>
+          <w:p>
+            <w:pPr>
+              <w:pStyle w:val="Paragraphedeliste"/>
+              <w:numPr>
+                <w:ilvl w:val="0"/>
+                <w:numId w:val="1"/>
+              </w:numPr>
+              <w:rPr>
+                <w:lang w:val="fr-BE"/>
+              </w:rPr>
+            </w:pPr>
+          </w:p>
+        </w:tc>
+        <w:tc>
+          <w:tcPr>
+            <w:tcW w:w="936" w:type="dxa"/>
+          </w:tcPr>
+          <w:p>
+            <w:pPr>
+              <w:pStyle w:val="Paragraphedeliste"/>
+              <w:numPr>
+                <w:ilvl w:val="0"/>
+                <w:numId w:val="1"/>
+              </w:numPr>
+              <w:rPr>
+                <w:lang w:val="fr-BE"/>
+              </w:rPr>
+            </w:pPr>
+          </w:p>
+        </w:tc>
+      </w:tr>
+      <w:tr>
+        <w:tc>
+          <w:tcPr>
+            <w:tcW w:w="3005" w:type="dxa"/>
+          </w:tcPr>
+          <w:p>
+            <w:pPr>
+              <w:rPr>
+                <w:lang w:val="fr-BE"/>
+              </w:rPr>
+            </w:pPr>
+            <w:r>
+              <w:rPr>
+                <w:lang w:val="fr-BE"/>
+              </w:rPr>
+              <w:t>Login</w:t>
+            </w:r>
+          </w:p>
+        </w:tc>
+        <w:tc>
+          <w:tcPr>
+            <w:tcW w:w="3005" w:type="dxa"/>
+          </w:tcPr>
+          <w:p>
+            <w:pPr>
+              <w:rPr>
+                <w:lang w:val="fr-BE"/>
+              </w:rPr>
+            </w:pPr>
+          </w:p>
+        </w:tc>
+        <w:tc>
+          <w:tcPr>
+            <w:tcW w:w="936" w:type="dxa"/>
+          </w:tcPr>
+          <w:p>
+            <w:pPr>
+              <w:pStyle w:val="Paragraphedeliste"/>
+              <w:numPr>
+                <w:ilvl w:val="0"/>
+                <w:numId w:val="1"/>
+              </w:numPr>
+              <w:rPr>
+                <w:lang w:val="fr-BE"/>
+              </w:rPr>
+            </w:pPr>
+          </w:p>
+        </w:tc>
+        <w:tc>
+          <w:tcPr>
+            <w:tcW w:w="936" w:type="dxa"/>
+          </w:tcPr>
+          <w:p>
+            <w:pPr>
+              <w:pStyle w:val="Paragraphedeliste"/>
+              <w:numPr>
+                <w:ilvl w:val="0"/>
+                <w:numId w:val="1"/>
+              </w:numPr>
+              <w:rPr>
+                <w:lang w:val="fr-BE"/>
+              </w:rPr>
+            </w:pPr>
+          </w:p>
+        </w:tc>
+      </w:tr>
+      <w:tr>
+        <w:tc>
+          <w:tcPr>
+            <w:tcW w:w="3005" w:type="dxa"/>
+          </w:tcPr>
+          <w:p>
+            <w:pPr>
+              <w:rPr>
+                <w:lang w:val="fr-BE"/>
+              </w:rPr>
+            </w:pPr>
+            <w:r>
+              <w:rPr>
+                <w:lang w:val="fr-BE"/>
+              </w:rPr>
+              <w:t>Modification du profil</w:t>
+            </w:r>
+          </w:p>
+        </w:tc>
+        <w:tc>
+          <w:tcPr>
+            <w:tcW w:w="3005" w:type="dxa"/>
+          </w:tcPr>
+          <w:p>
+            <w:pPr>
+              <w:rPr>
+                <w:lang w:val="fr-BE"/>
+              </w:rPr>
+            </w:pPr>
+            <w:r>
+              <w:rPr>
+                <w:lang w:val="fr-BE"/>
+              </w:rPr>
+              <w:t>Si on a une erreur le bouton ne marche plus</w:t>
+            </w:r>
+          </w:p>
+          <w:p>
+            <w:pPr>
+              <w:rPr>
+                <w:lang w:val="fr-BE"/>
+              </w:rPr>
+            </w:pPr>
+            <w:r>
+              <w:rPr>
+                <w:lang w:val="fr-BE"/>
+              </w:rPr>
+              <w:t>Obligé d’effacer et remettre la ville</w:t>
+            </w:r>
+          </w:p>
+          <w:p>
+            <w:pPr>
+              <w:rPr>
+                <w:lang w:val="fr-BE"/>
+              </w:rPr>
+            </w:pPr>
+            <w:r>
+              <w:rPr>
+                <w:lang w:val="fr-BE"/>
+              </w:rPr>
+              <w:t>Obligé de mettre un mdp</w:t>
+            </w:r>
+          </w:p>
+        </w:tc>
+        <w:tc>
+          <w:tcPr>
+            <w:tcW w:w="936" w:type="dxa"/>
+          </w:tcPr>
+          <w:p>
+            <w:pPr>
+              <w:pStyle w:val="Paragraphedeliste"/>
+              <w:numPr>
+                <w:ilvl w:val="0"/>
+                <w:numId w:val="1"/>
+              </w:numPr>
+              <w:rPr>
+                <w:lang w:val="fr-BE"/>
+              </w:rPr>
+            </w:pPr>
+          </w:p>
+        </w:tc>
+        <w:tc>
+          <w:tcPr>
+            <w:tcW w:w="936" w:type="dxa"/>
+          </w:tcPr>
+          <w:p>
+            <w:pPr>
+              <w:pStyle w:val="Paragraphedeliste"/>
+              <w:numPr>
+                <w:ilvl w:val="0"/>
+                <w:numId w:val="1"/>
+              </w:numPr>
+              <w:rPr>
+                <w:color w:val="FF0000"/>
+                <w:lang w:val="fr-BE"/>
+              </w:rPr>
+            </w:pPr>
+          </w:p>
+        </w:tc>
+      </w:tr>
+      <w:tr>
+        <w:tc>
+          <w:tcPr>
+            <w:tcW w:w="3005" w:type="dxa"/>
+          </w:tcPr>
+          <w:p>
+            <w:pPr>
+              <w:rPr>
+                <w:lang w:val="fr-BE"/>
+              </w:rPr>
+            </w:pPr>
+            <w:r>
+              <w:rPr>
+                <w:lang w:val="fr-BE"/>
+              </w:rPr>
+              <w:t>Ajout d’un produit en vente (prix fixe)</w:t>
+            </w:r>
+          </w:p>
+        </w:tc>
+        <w:tc>
+          <w:tcPr>
+            <w:tcW w:w="3005" w:type="dxa"/>
+          </w:tcPr>
+          <w:p>
+            <w:pPr>
+              <w:rPr>
+                <w:lang w:val="fr-BE"/>
+              </w:rPr>
+            </w:pPr>
+            <w:r>
+              <w:rPr>
+                <w:lang w:val="fr-BE"/>
+              </w:rPr>
+              <w:t>Ajouter un id personnaliser sur les images afin qu’elles ne soient pas écrasé si on sert une image du meme nom</w:t>
+            </w:r>
             <w:bookmarkStart w:id="0" w:name="_GoBack"/>
             <w:bookmarkEnd w:id="0"/>
           </w:p>
@@ -497,7 +734,7 @@
               <w:rPr>
                 <w:lang w:val="fr-BE"/>
               </w:rPr>
-              <w:t>Login</w:t>
+              <w:t>Affichage détail produit (prix fixe)</w:t>
             </w:r>
           </w:p>
         </w:tc>
@@ -563,84 +800,70 @@
               <w:rPr>
                 <w:lang w:val="fr-BE"/>
               </w:rPr>
-              <w:t>Modification du profil</w:t>
-            </w:r>
-          </w:p>
-        </w:tc>
-        <w:tc>
-          <w:tcPr>
-            <w:tcW w:w="3005" w:type="dxa"/>
-          </w:tcPr>
-          <w:p>
-            <w:pPr>
-              <w:rPr>
-                <w:lang w:val="fr-BE"/>
-              </w:rPr>
-            </w:pPr>
-            <w:r>
-              <w:rPr>
-                <w:lang w:val="fr-BE"/>
-              </w:rPr>
-              <w:t>Si on a une erreur le bouton ne marche plus</w:t>
-            </w:r>
-          </w:p>
-          <w:p>
-            <w:pPr>
-              <w:rPr>
-                <w:lang w:val="fr-BE"/>
-              </w:rPr>
-            </w:pPr>
-            <w:r>
-              <w:rPr>
-                <w:lang w:val="fr-BE"/>
-              </w:rPr>
-              <w:t>Obligé d’effacer et remettre la ville</w:t>
-            </w:r>
-          </w:p>
-          <w:p>
-            <w:pPr>
-              <w:rPr>
-                <w:lang w:val="fr-BE"/>
-              </w:rPr>
-            </w:pPr>
-            <w:r>
-              <w:rPr>
-                <w:lang w:val="fr-BE"/>
-              </w:rPr>
-              <w:t>Obligé de mettre un mdp</w:t>
-            </w:r>
-          </w:p>
-        </w:tc>
-        <w:tc>
-          <w:tcPr>
-            <w:tcW w:w="936" w:type="dxa"/>
-          </w:tcPr>
-          <w:p>
-            <w:pPr>
-              <w:pStyle w:val="Paragraphedeliste"/>
-              <w:numPr>
-                <w:ilvl w:val="0"/>
-                <w:numId w:val="1"/>
-              </w:numPr>
-              <w:rPr>
-                <w:lang w:val="fr-BE"/>
-              </w:rPr>
-            </w:pPr>
-          </w:p>
-        </w:tc>
-        <w:tc>
-          <w:tcPr>
-            <w:tcW w:w="936" w:type="dxa"/>
-          </w:tcPr>
-          <w:p>
-            <w:pPr>
-              <w:pStyle w:val="Paragraphedeliste"/>
-              <w:numPr>
-                <w:ilvl w:val="0"/>
-                <w:numId w:val="1"/>
-              </w:numPr>
-              <w:rPr>
-                <w:color w:val="FF0000"/>
+              <w:t>Modification détail produit (prix fixe)</w:t>
+            </w:r>
+          </w:p>
+        </w:tc>
+        <w:tc>
+          <w:tcPr>
+            <w:tcW w:w="3005" w:type="dxa"/>
+          </w:tcPr>
+          <w:p>
+            <w:pPr>
+              <w:rPr>
+                <w:lang w:val="fr-BE"/>
+              </w:rPr>
+            </w:pPr>
+            <w:r>
+              <w:rPr>
+                <w:lang w:val="fr-BE"/>
+              </w:rPr>
+              <w:t>Bloquer modif si déjà vendu</w:t>
+            </w:r>
+            <w:r>
+              <w:rPr>
+                <w:lang w:val="fr-BE"/>
+              </w:rPr>
+              <w:br/>
+            </w:r>
+            <w:r>
+              <w:rPr>
+                <w:lang w:val="fr-BE"/>
+              </w:rPr>
+              <w:br/>
+              <w:t>Si detail trop long déborde sur footer</w:t>
+            </w:r>
+          </w:p>
+        </w:tc>
+        <w:tc>
+          <w:tcPr>
+            <w:tcW w:w="936" w:type="dxa"/>
+          </w:tcPr>
+          <w:p>
+            <w:pPr>
+              <w:pStyle w:val="Paragraphedeliste"/>
+              <w:numPr>
+                <w:ilvl w:val="0"/>
+                <w:numId w:val="1"/>
+              </w:numPr>
+              <w:rPr>
+                <w:lang w:val="fr-BE"/>
+              </w:rPr>
+            </w:pPr>
+          </w:p>
+        </w:tc>
+        <w:tc>
+          <w:tcPr>
+            <w:tcW w:w="936" w:type="dxa"/>
+          </w:tcPr>
+          <w:p>
+            <w:pPr>
+              <w:pStyle w:val="Paragraphedeliste"/>
+              <w:numPr>
+                <w:ilvl w:val="0"/>
+                <w:numId w:val="1"/>
+              </w:numPr>
+              <w:rPr>
                 <w:lang w:val="fr-BE"/>
               </w:rPr>
             </w:pPr>
@@ -662,7 +885,7 @@
               <w:rPr>
                 <w:lang w:val="fr-BE"/>
               </w:rPr>
-              <w:t>Ajout d’un produit en vente (prix fixe)</w:t>
+              <w:t>Ajout d’un produit en vente (enchère)</w:t>
             </w:r>
           </w:p>
         </w:tc>
@@ -728,33 +951,28 @@
               <w:rPr>
                 <w:lang w:val="fr-BE"/>
               </w:rPr>
-              <w:t>Affichage détail produit (prix fixe)</w:t>
-            </w:r>
-          </w:p>
-        </w:tc>
-        <w:tc>
-          <w:tcPr>
-            <w:tcW w:w="3005" w:type="dxa"/>
-          </w:tcPr>
-          <w:p>
-            <w:pPr>
-              <w:rPr>
-                <w:lang w:val="fr-BE"/>
-              </w:rPr>
-            </w:pPr>
-          </w:p>
-        </w:tc>
-        <w:tc>
-          <w:tcPr>
-            <w:tcW w:w="936" w:type="dxa"/>
-          </w:tcPr>
-          <w:p>
-            <w:pPr>
-              <w:pStyle w:val="Paragraphedeliste"/>
-              <w:numPr>
-                <w:ilvl w:val="0"/>
-                <w:numId w:val="1"/>
-              </w:numPr>
+              <w:t>Affichage détail produit (enchère)</w:t>
+            </w:r>
+          </w:p>
+        </w:tc>
+        <w:tc>
+          <w:tcPr>
+            <w:tcW w:w="3005" w:type="dxa"/>
+          </w:tcPr>
+          <w:p>
+            <w:pPr>
+              <w:rPr>
+                <w:lang w:val="fr-BE"/>
+              </w:rPr>
+            </w:pPr>
+          </w:p>
+        </w:tc>
+        <w:tc>
+          <w:tcPr>
+            <w:tcW w:w="936" w:type="dxa"/>
+          </w:tcPr>
+          <w:p>
+            <w:pPr>
               <w:rPr>
                 <w:lang w:val="fr-BE"/>
               </w:rPr>
@@ -794,38 +1012,25 @@
               <w:rPr>
                 <w:lang w:val="fr-BE"/>
               </w:rPr>
-              <w:t>Modification détail produit (prix fixe)</w:t>
-            </w:r>
-          </w:p>
-        </w:tc>
-        <w:tc>
-          <w:tcPr>
-            <w:tcW w:w="3005" w:type="dxa"/>
-          </w:tcPr>
-          <w:p>
-            <w:pPr>
-              <w:rPr>
-                <w:lang w:val="fr-BE"/>
-              </w:rPr>
-            </w:pPr>
-            <w:r>
-              <w:rPr>
-                <w:lang w:val="fr-BE"/>
-              </w:rPr>
-              <w:t>Bloquer modif si déjà vendu</w:t>
-            </w:r>
-            <w:r>
-              <w:rPr>
-                <w:lang w:val="fr-BE"/>
-              </w:rPr>
-              <w:br/>
-            </w:r>
-            <w:r>
-              <w:rPr>
-                <w:lang w:val="fr-BE"/>
-              </w:rPr>
-              <w:br/>
-              <w:t>Si detail trop long déborde sur footer</w:t>
+              <w:t>Modification détail produit (enchère)</w:t>
+            </w:r>
+          </w:p>
+        </w:tc>
+        <w:tc>
+          <w:tcPr>
+            <w:tcW w:w="3005" w:type="dxa"/>
+          </w:tcPr>
+          <w:p>
+            <w:pPr>
+              <w:rPr>
+                <w:lang w:val="fr-BE"/>
+              </w:rPr>
+            </w:pPr>
+            <w:r>
+              <w:rPr>
+                <w:lang w:val="fr-BE"/>
+              </w:rPr>
+              <w:t>Bloquer modif si quelqu’un a fait une enchère</w:t>
             </w:r>
           </w:p>
         </w:tc>
@@ -879,20 +1084,46 @@
               <w:rPr>
                 <w:lang w:val="fr-BE"/>
               </w:rPr>
-              <w:t>Ajout d’un produit en vente (enchère)</w:t>
-            </w:r>
-          </w:p>
-        </w:tc>
-        <w:tc>
-          <w:tcPr>
-            <w:tcW w:w="3005" w:type="dxa"/>
-          </w:tcPr>
-          <w:p>
-            <w:pPr>
-              <w:rPr>
-                <w:lang w:val="fr-BE"/>
-              </w:rPr>
-            </w:pPr>
+              <w:t>Liste de tous les articles en vente</w:t>
+            </w:r>
+          </w:p>
+        </w:tc>
+        <w:tc>
+          <w:tcPr>
+            <w:tcW w:w="3005" w:type="dxa"/>
+          </w:tcPr>
+          <w:p>
+            <w:pPr>
+              <w:rPr>
+                <w:lang w:val="fr-BE"/>
+              </w:rPr>
+            </w:pPr>
+            <w:r>
+              <w:rPr>
+                <w:lang w:val="fr-BE"/>
+              </w:rPr>
+              <w:t>Pagination</w:t>
+            </w:r>
+            <w:r>
+              <w:rPr>
+                <w:lang w:val="fr-BE"/>
+              </w:rPr>
+              <w:br/>
+              <w:t>filtre par nom, prix</w:t>
+            </w:r>
+          </w:p>
+          <w:p>
+            <w:pPr>
+              <w:rPr>
+                <w:lang w:val="fr-BE"/>
+              </w:rPr>
+            </w:pPr>
+            <w:r>
+              <w:rPr>
+                <w:lang w:val="fr-BE"/>
+              </w:rPr>
+              <w:t>trie</w:t>
+            </w:r>
           </w:p>
         </w:tc>
         <w:tc>
@@ -945,7 +1176,7 @@
               <w:rPr>
                 <w:lang w:val="fr-BE"/>
               </w:rPr>
-              <w:t>Affichage détail produit (enchère)</w:t>
+              <w:t>Consulter ventes</w:t>
             </w:r>
           </w:p>
         </w:tc>
@@ -1006,39 +1237,28 @@
               <w:rPr>
                 <w:lang w:val="fr-BE"/>
               </w:rPr>
-              <w:t>Modification détail produit (enchère)</w:t>
-            </w:r>
-          </w:p>
-        </w:tc>
-        <w:tc>
-          <w:tcPr>
-            <w:tcW w:w="3005" w:type="dxa"/>
-          </w:tcPr>
-          <w:p>
-            <w:pPr>
-              <w:rPr>
-                <w:lang w:val="fr-BE"/>
-              </w:rPr>
-            </w:pPr>
-            <w:r>
-              <w:rPr>
-                <w:lang w:val="fr-BE"/>
-              </w:rPr>
-              <w:t>Bloquer modif si quelqu’un a fait une enchère</w:t>
-            </w:r>
-          </w:p>
-        </w:tc>
-        <w:tc>
-          <w:tcPr>
-            <w:tcW w:w="936" w:type="dxa"/>
-          </w:tcPr>
-          <w:p>
-            <w:pPr>
-              <w:pStyle w:val="Paragraphedeliste"/>
-              <w:numPr>
-                <w:ilvl w:val="0"/>
-                <w:numId w:val="1"/>
-              </w:numPr>
+              <w:t>Calcul de la distance entre la ville du vendeur et celle de l’acheteur</w:t>
+            </w:r>
+          </w:p>
+        </w:tc>
+        <w:tc>
+          <w:tcPr>
+            <w:tcW w:w="3005" w:type="dxa"/>
+          </w:tcPr>
+          <w:p>
+            <w:pPr>
+              <w:rPr>
+                <w:lang w:val="fr-BE"/>
+              </w:rPr>
+            </w:pPr>
+          </w:p>
+        </w:tc>
+        <w:tc>
+          <w:tcPr>
+            <w:tcW w:w="936" w:type="dxa"/>
+          </w:tcPr>
+          <w:p>
+            <w:pPr>
               <w:rPr>
                 <w:lang w:val="fr-BE"/>
               </w:rPr>
@@ -1078,59 +1298,34 @@
               <w:rPr>
                 <w:lang w:val="fr-BE"/>
               </w:rPr>
-              <w:t>Liste de tous les articles en vente</w:t>
-            </w:r>
-          </w:p>
-        </w:tc>
-        <w:tc>
-          <w:tcPr>
-            <w:tcW w:w="3005" w:type="dxa"/>
-          </w:tcPr>
-          <w:p>
-            <w:pPr>
-              <w:rPr>
-                <w:lang w:val="fr-BE"/>
-              </w:rPr>
-            </w:pPr>
-            <w:r>
-              <w:rPr>
-                <w:lang w:val="fr-BE"/>
-              </w:rPr>
-              <w:t>Pagination</w:t>
-            </w:r>
-            <w:r>
-              <w:rPr>
-                <w:lang w:val="fr-BE"/>
-              </w:rPr>
-              <w:br/>
-              <w:t>filtre par nom, prix</w:t>
-            </w:r>
-          </w:p>
-          <w:p>
-            <w:pPr>
-              <w:rPr>
-                <w:lang w:val="fr-BE"/>
-              </w:rPr>
-            </w:pPr>
-            <w:r>
-              <w:rPr>
-                <w:lang w:val="fr-BE"/>
-              </w:rPr>
-              <w:t>trie</w:t>
-            </w:r>
-          </w:p>
-        </w:tc>
-        <w:tc>
-          <w:tcPr>
-            <w:tcW w:w="936" w:type="dxa"/>
-          </w:tcPr>
-          <w:p>
-            <w:pPr>
-              <w:pStyle w:val="Paragraphedeliste"/>
-              <w:numPr>
-                <w:ilvl w:val="0"/>
-                <w:numId w:val="1"/>
-              </w:numPr>
+              <w:t>Filtre liste des produits</w:t>
+            </w:r>
+          </w:p>
+        </w:tc>
+        <w:tc>
+          <w:tcPr>
+            <w:tcW w:w="3005" w:type="dxa"/>
+          </w:tcPr>
+          <w:p>
+            <w:pPr>
+              <w:rPr>
+                <w:lang w:val="fr-BE"/>
+              </w:rPr>
+            </w:pPr>
+            <w:r>
+              <w:rPr>
+                <w:lang w:val="fr-BE"/>
+              </w:rPr>
+              <w:t>Si temps restant ajouter des filtres sur le nom, prix, date de fin enchères, vendeur</w:t>
+            </w:r>
+          </w:p>
+        </w:tc>
+        <w:tc>
+          <w:tcPr>
+            <w:tcW w:w="936" w:type="dxa"/>
+          </w:tcPr>
+          <w:p>
+            <w:pPr>
               <w:rPr>
                 <w:lang w:val="fr-BE"/>
               </w:rPr>
@@ -1170,207 +1365,6 @@
               <w:rPr>
                 <w:lang w:val="fr-BE"/>
               </w:rPr>
-              <w:t>Consulter ventes</w:t>
-            </w:r>
-          </w:p>
-        </w:tc>
-        <w:tc>
-          <w:tcPr>
-            <w:tcW w:w="3005" w:type="dxa"/>
-          </w:tcPr>
-          <w:p>
-            <w:pPr>
-              <w:rPr>
-                <w:lang w:val="fr-BE"/>
-              </w:rPr>
-            </w:pPr>
-            <w:r>
-              <w:rPr>
-                <w:lang w:val="fr-BE"/>
-              </w:rPr>
-              <w:t>Utiliser même tableau que articles</w:t>
-            </w:r>
-          </w:p>
-        </w:tc>
-        <w:tc>
-          <w:tcPr>
-            <w:tcW w:w="936" w:type="dxa"/>
-          </w:tcPr>
-          <w:p>
-            <w:pPr>
-              <w:rPr>
-                <w:lang w:val="fr-BE"/>
-              </w:rPr>
-            </w:pPr>
-          </w:p>
-        </w:tc>
-        <w:tc>
-          <w:tcPr>
-            <w:tcW w:w="936" w:type="dxa"/>
-          </w:tcPr>
-          <w:p>
-            <w:pPr>
-              <w:pStyle w:val="Paragraphedeliste"/>
-              <w:numPr>
-                <w:ilvl w:val="0"/>
-                <w:numId w:val="1"/>
-              </w:numPr>
-              <w:rPr>
-                <w:lang w:val="fr-BE"/>
-              </w:rPr>
-            </w:pPr>
-          </w:p>
-        </w:tc>
-      </w:tr>
-      <w:tr>
-        <w:tc>
-          <w:tcPr>
-            <w:tcW w:w="3005" w:type="dxa"/>
-          </w:tcPr>
-          <w:p>
-            <w:pPr>
-              <w:rPr>
-                <w:lang w:val="fr-BE"/>
-              </w:rPr>
-            </w:pPr>
-            <w:r>
-              <w:rPr>
-                <w:lang w:val="fr-BE"/>
-              </w:rPr>
-              <w:t>Calcul de la distance entre la ville du vendeur et celle de l’acheteur</w:t>
-            </w:r>
-          </w:p>
-        </w:tc>
-        <w:tc>
-          <w:tcPr>
-            <w:tcW w:w="3005" w:type="dxa"/>
-          </w:tcPr>
-          <w:p>
-            <w:pPr>
-              <w:rPr>
-                <w:lang w:val="fr-BE"/>
-              </w:rPr>
-            </w:pPr>
-            <w:r>
-              <w:rPr>
-                <w:lang w:val="fr-BE"/>
-              </w:rPr>
-              <w:t>Fait dans detail</w:t>
-            </w:r>
-          </w:p>
-        </w:tc>
-        <w:tc>
-          <w:tcPr>
-            <w:tcW w:w="936" w:type="dxa"/>
-          </w:tcPr>
-          <w:p>
-            <w:pPr>
-              <w:rPr>
-                <w:lang w:val="fr-BE"/>
-              </w:rPr>
-            </w:pPr>
-          </w:p>
-        </w:tc>
-        <w:tc>
-          <w:tcPr>
-            <w:tcW w:w="936" w:type="dxa"/>
-          </w:tcPr>
-          <w:p>
-            <w:pPr>
-              <w:pStyle w:val="Paragraphedeliste"/>
-              <w:numPr>
-                <w:ilvl w:val="0"/>
-                <w:numId w:val="1"/>
-              </w:numPr>
-              <w:rPr>
-                <w:lang w:val="fr-BE"/>
-              </w:rPr>
-            </w:pPr>
-          </w:p>
-        </w:tc>
-      </w:tr>
-      <w:tr>
-        <w:tc>
-          <w:tcPr>
-            <w:tcW w:w="3005" w:type="dxa"/>
-          </w:tcPr>
-          <w:p>
-            <w:pPr>
-              <w:rPr>
-                <w:lang w:val="fr-BE"/>
-              </w:rPr>
-            </w:pPr>
-            <w:r>
-              <w:rPr>
-                <w:lang w:val="fr-BE"/>
-              </w:rPr>
-              <w:t>Filtre liste des produits</w:t>
-            </w:r>
-          </w:p>
-        </w:tc>
-        <w:tc>
-          <w:tcPr>
-            <w:tcW w:w="3005" w:type="dxa"/>
-          </w:tcPr>
-          <w:p>
-            <w:pPr>
-              <w:rPr>
-                <w:lang w:val="fr-BE"/>
-              </w:rPr>
-            </w:pPr>
-            <w:r>
-              <w:rPr>
-                <w:lang w:val="fr-BE"/>
-              </w:rPr>
-              <w:t>Si temps restant ajouter des filtres sur le nom, prix, date de fin enchères, vendeur</w:t>
-            </w:r>
-          </w:p>
-        </w:tc>
-        <w:tc>
-          <w:tcPr>
-            <w:tcW w:w="936" w:type="dxa"/>
-          </w:tcPr>
-          <w:p>
-            <w:pPr>
-              <w:rPr>
-                <w:lang w:val="fr-BE"/>
-              </w:rPr>
-            </w:pPr>
-          </w:p>
-        </w:tc>
-        <w:tc>
-          <w:tcPr>
-            <w:tcW w:w="936" w:type="dxa"/>
-          </w:tcPr>
-          <w:p>
-            <w:pPr>
-              <w:pStyle w:val="Paragraphedeliste"/>
-              <w:numPr>
-                <w:ilvl w:val="0"/>
-                <w:numId w:val="1"/>
-              </w:numPr>
-              <w:rPr>
-                <w:lang w:val="fr-BE"/>
-              </w:rPr>
-            </w:pPr>
-          </w:p>
-        </w:tc>
-      </w:tr>
-      <w:tr>
-        <w:tc>
-          <w:tcPr>
-            <w:tcW w:w="3005" w:type="dxa"/>
-          </w:tcPr>
-          <w:p>
-            <w:pPr>
-              <w:rPr>
-                <w:lang w:val="fr-BE"/>
-              </w:rPr>
-            </w:pPr>
-            <w:r>
-              <w:rPr>
-                <w:lang w:val="fr-BE"/>
-              </w:rPr>
               <w:t>Acheter</w:t>
             </w:r>
           </w:p>
@@ -1385,12 +1379,6 @@
                 <w:lang w:val="fr-BE"/>
               </w:rPr>
             </w:pPr>
-            <w:r>
-              <w:rPr>
-                <w:lang w:val="fr-BE"/>
-              </w:rPr>
-              <w:t>OK mais faire affichage panier</w:t>
-            </w:r>
           </w:p>
         </w:tc>
         <w:tc>

</xml_diff>

<commit_message>
Correction menu retour acceuil, query sell false et titre du site
</commit_message>
<xml_diff>
--- a/Feuille de route.docx
+++ b/Feuille de route.docx
@@ -1615,454 +1615,458 @@
               <w:rPr>
                 <w:lang w:val="fr-BE"/>
               </w:rPr>
+              <w:t>Consulter achats</w:t>
+            </w:r>
+          </w:p>
+        </w:tc>
+        <w:tc>
+          <w:tcPr>
+            <w:tcW w:w="3005" w:type="dxa"/>
+          </w:tcPr>
+          <w:p>
+            <w:pPr>
+              <w:rPr>
+                <w:lang w:val="fr-BE"/>
+              </w:rPr>
+            </w:pPr>
+          </w:p>
+        </w:tc>
+        <w:tc>
+          <w:tcPr>
+            <w:tcW w:w="936" w:type="dxa"/>
+          </w:tcPr>
+          <w:p>
+            <w:pPr>
+              <w:rPr>
+                <w:lang w:val="fr-BE"/>
+              </w:rPr>
+            </w:pPr>
+          </w:p>
+        </w:tc>
+        <w:tc>
+          <w:tcPr>
+            <w:tcW w:w="936" w:type="dxa"/>
+          </w:tcPr>
+          <w:p>
+            <w:pPr>
+              <w:pStyle w:val="Paragraphedeliste"/>
+              <w:numPr>
+                <w:ilvl w:val="0"/>
+                <w:numId w:val="1"/>
+              </w:numPr>
+              <w:rPr>
+                <w:lang w:val="fr-BE"/>
+              </w:rPr>
+            </w:pPr>
+          </w:p>
+        </w:tc>
+      </w:tr>
+      <w:tr>
+        <w:tc>
+          <w:tcPr>
+            <w:tcW w:w="3005" w:type="dxa"/>
+          </w:tcPr>
+          <w:p>
+            <w:pPr>
+              <w:rPr>
+                <w:lang w:val="fr-BE"/>
+              </w:rPr>
+            </w:pPr>
+            <w:r>
+              <w:rPr>
+                <w:lang w:val="fr-BE"/>
+              </w:rPr>
               <w:lastRenderedPageBreak/>
-              <w:t>Consulter achats</w:t>
-            </w:r>
-          </w:p>
-        </w:tc>
-        <w:tc>
-          <w:tcPr>
-            <w:tcW w:w="3005" w:type="dxa"/>
-          </w:tcPr>
-          <w:p>
-            <w:pPr>
+              <w:t>Consulter participation enchère</w:t>
+            </w:r>
+          </w:p>
+        </w:tc>
+        <w:tc>
+          <w:tcPr>
+            <w:tcW w:w="3005" w:type="dxa"/>
+          </w:tcPr>
+          <w:p>
+            <w:pPr>
+              <w:rPr>
+                <w:lang w:val="fr-BE"/>
+              </w:rPr>
+            </w:pPr>
+          </w:p>
+        </w:tc>
+        <w:tc>
+          <w:tcPr>
+            <w:tcW w:w="936" w:type="dxa"/>
+          </w:tcPr>
+          <w:p>
+            <w:pPr>
+              <w:rPr>
+                <w:lang w:val="fr-BE"/>
+              </w:rPr>
+            </w:pPr>
+          </w:p>
+        </w:tc>
+        <w:tc>
+          <w:tcPr>
+            <w:tcW w:w="936" w:type="dxa"/>
+          </w:tcPr>
+          <w:p>
+            <w:pPr>
+              <w:pStyle w:val="Paragraphedeliste"/>
+              <w:numPr>
+                <w:ilvl w:val="0"/>
+                <w:numId w:val="1"/>
+              </w:numPr>
+              <w:rPr>
+                <w:lang w:val="fr-BE"/>
+              </w:rPr>
+            </w:pPr>
+          </w:p>
+        </w:tc>
+      </w:tr>
+      <w:tr>
+        <w:tc>
+          <w:tcPr>
+            <w:tcW w:w="3005" w:type="dxa"/>
+          </w:tcPr>
+          <w:p>
+            <w:pPr>
+              <w:rPr>
+                <w:lang w:val="fr-BE"/>
+              </w:rPr>
+            </w:pPr>
+            <w:r>
+              <w:rPr>
+                <w:lang w:val="fr-BE"/>
+              </w:rPr>
+              <w:t>Consulter profil</w:t>
+            </w:r>
+          </w:p>
+        </w:tc>
+        <w:tc>
+          <w:tcPr>
+            <w:tcW w:w="3005" w:type="dxa"/>
+          </w:tcPr>
+          <w:p>
+            <w:pPr>
+              <w:rPr>
+                <w:lang w:val="fr-BE"/>
+              </w:rPr>
+            </w:pPr>
+            <w:r>
+              <w:rPr>
+                <w:lang w:val="fr-BE"/>
+              </w:rPr>
+              <w:t>OK mais vérifier quand on aura des commentaires</w:t>
+            </w:r>
+          </w:p>
+          <w:p>
+            <w:pPr>
+              <w:rPr>
+                <w:lang w:val="fr-BE"/>
+              </w:rPr>
+            </w:pPr>
+            <w:r>
+              <w:rPr>
+                <w:lang w:val="fr-BE"/>
+              </w:rPr>
+              <w:t>Si temps restant ajouter les produits vendu par cet user</w:t>
+            </w:r>
+          </w:p>
+        </w:tc>
+        <w:tc>
+          <w:tcPr>
+            <w:tcW w:w="936" w:type="dxa"/>
+          </w:tcPr>
+          <w:p>
+            <w:pPr>
+              <w:pStyle w:val="Paragraphedeliste"/>
+              <w:numPr>
+                <w:ilvl w:val="0"/>
+                <w:numId w:val="1"/>
+              </w:numPr>
+              <w:rPr>
+                <w:lang w:val="fr-BE"/>
+              </w:rPr>
+            </w:pPr>
+          </w:p>
+        </w:tc>
+        <w:tc>
+          <w:tcPr>
+            <w:tcW w:w="936" w:type="dxa"/>
+          </w:tcPr>
+          <w:p>
+            <w:pPr>
+              <w:pStyle w:val="Paragraphedeliste"/>
+              <w:numPr>
+                <w:ilvl w:val="0"/>
+                <w:numId w:val="1"/>
+              </w:numPr>
+              <w:rPr>
+                <w:lang w:val="fr-BE"/>
+              </w:rPr>
+            </w:pPr>
+          </w:p>
+        </w:tc>
+      </w:tr>
+      <w:tr>
+        <w:tc>
+          <w:tcPr>
+            <w:tcW w:w="3005" w:type="dxa"/>
+          </w:tcPr>
+          <w:p>
+            <w:pPr>
+              <w:rPr>
+                <w:lang w:val="fr-BE"/>
+              </w:rPr>
+            </w:pPr>
+            <w:r>
+              <w:rPr>
+                <w:lang w:val="fr-BE"/>
+              </w:rPr>
+              <w:t>Donner une note</w:t>
+            </w:r>
+          </w:p>
+        </w:tc>
+        <w:tc>
+          <w:tcPr>
+            <w:tcW w:w="3005" w:type="dxa"/>
+          </w:tcPr>
+          <w:p>
+            <w:pPr>
+              <w:rPr>
+                <w:lang w:val="fr-BE"/>
+              </w:rPr>
+            </w:pPr>
+          </w:p>
+        </w:tc>
+        <w:tc>
+          <w:tcPr>
+            <w:tcW w:w="936" w:type="dxa"/>
+          </w:tcPr>
+          <w:p>
+            <w:pPr>
+              <w:rPr>
+                <w:lang w:val="fr-BE"/>
+              </w:rPr>
+            </w:pPr>
+          </w:p>
+        </w:tc>
+        <w:tc>
+          <w:tcPr>
+            <w:tcW w:w="936" w:type="dxa"/>
+          </w:tcPr>
+          <w:p>
+            <w:pPr>
+              <w:rPr>
+                <w:lang w:val="fr-BE"/>
+              </w:rPr>
+            </w:pPr>
+          </w:p>
+        </w:tc>
+      </w:tr>
+      <w:tr>
+        <w:tc>
+          <w:tcPr>
+            <w:tcW w:w="3005" w:type="dxa"/>
+          </w:tcPr>
+          <w:p>
+            <w:pPr>
+              <w:rPr>
+                <w:lang w:val="fr-BE"/>
+              </w:rPr>
+            </w:pPr>
+            <w:r>
+              <w:rPr>
+                <w:lang w:val="fr-BE"/>
+              </w:rPr>
+              <w:t>Consulter note</w:t>
+            </w:r>
+          </w:p>
+        </w:tc>
+        <w:tc>
+          <w:tcPr>
+            <w:tcW w:w="3005" w:type="dxa"/>
+          </w:tcPr>
+          <w:p>
+            <w:pPr>
+              <w:rPr>
+                <w:lang w:val="fr-BE"/>
+              </w:rPr>
+            </w:pPr>
+            <w:r>
+              <w:rPr>
+                <w:lang w:val="fr-BE"/>
+              </w:rPr>
+              <w:t>Ajouter le lien vers le profil des personnes qui mettent un commentaire</w:t>
+            </w:r>
+          </w:p>
+        </w:tc>
+        <w:tc>
+          <w:tcPr>
+            <w:tcW w:w="936" w:type="dxa"/>
+          </w:tcPr>
+          <w:p>
+            <w:pPr>
+              <w:pStyle w:val="Paragraphedeliste"/>
+              <w:numPr>
+                <w:ilvl w:val="0"/>
+                <w:numId w:val="1"/>
+              </w:numPr>
+              <w:rPr>
+                <w:lang w:val="fr-BE"/>
+              </w:rPr>
+            </w:pPr>
+          </w:p>
+        </w:tc>
+        <w:tc>
+          <w:tcPr>
+            <w:tcW w:w="936" w:type="dxa"/>
+          </w:tcPr>
+          <w:p>
+            <w:pPr>
+              <w:pStyle w:val="Paragraphedeliste"/>
+              <w:numPr>
+                <w:ilvl w:val="0"/>
+                <w:numId w:val="1"/>
+              </w:numPr>
+              <w:rPr>
+                <w:lang w:val="fr-BE"/>
+              </w:rPr>
+            </w:pPr>
+          </w:p>
+        </w:tc>
+      </w:tr>
+      <w:tr>
+        <w:tc>
+          <w:tcPr>
+            <w:tcW w:w="3005" w:type="dxa"/>
+          </w:tcPr>
+          <w:p>
+            <w:pPr>
+              <w:rPr>
+                <w:lang w:val="fr-BE"/>
+              </w:rPr>
+            </w:pPr>
+            <w:r>
+              <w:rPr>
+                <w:lang w:val="fr-BE"/>
+              </w:rPr>
+              <w:t>Panier</w:t>
+            </w:r>
+          </w:p>
+        </w:tc>
+        <w:tc>
+          <w:tcPr>
+            <w:tcW w:w="3005" w:type="dxa"/>
+          </w:tcPr>
+          <w:p>
+            <w:pPr>
+              <w:rPr>
+                <w:lang w:val="fr-BE"/>
+              </w:rPr>
+            </w:pPr>
+          </w:p>
+        </w:tc>
+        <w:tc>
+          <w:tcPr>
+            <w:tcW w:w="936" w:type="dxa"/>
+          </w:tcPr>
+          <w:p>
+            <w:pPr>
+              <w:pStyle w:val="Paragraphedeliste"/>
+              <w:numPr>
+                <w:ilvl w:val="0"/>
+                <w:numId w:val="1"/>
+              </w:numPr>
+              <w:rPr>
+                <w:lang w:val="fr-BE"/>
+              </w:rPr>
+            </w:pPr>
+          </w:p>
+        </w:tc>
+        <w:tc>
+          <w:tcPr>
+            <w:tcW w:w="936" w:type="dxa"/>
+          </w:tcPr>
+          <w:p>
+            <w:pPr>
+              <w:pStyle w:val="Paragraphedeliste"/>
+              <w:numPr>
+                <w:ilvl w:val="0"/>
+                <w:numId w:val="1"/>
+              </w:numPr>
+              <w:rPr>
+                <w:lang w:val="fr-BE"/>
+              </w:rPr>
+            </w:pPr>
+          </w:p>
+        </w:tc>
+      </w:tr>
+      <w:tr>
+        <w:tc>
+          <w:tcPr>
+            <w:tcW w:w="3005" w:type="dxa"/>
+          </w:tcPr>
+          <w:p>
+            <w:pPr>
+              <w:rPr>
+                <w:lang w:val="fr-BE"/>
+              </w:rPr>
+            </w:pPr>
+            <w:r>
+              <w:rPr>
+                <w:lang w:val="fr-BE"/>
+              </w:rPr>
+              <w:t>Page d’accueil</w:t>
+            </w:r>
+          </w:p>
+        </w:tc>
+        <w:tc>
+          <w:tcPr>
+            <w:tcW w:w="3005" w:type="dxa"/>
+          </w:tcPr>
+          <w:p>
+            <w:pPr>
+              <w:rPr>
+                <w:lang w:val="fr-BE"/>
+              </w:rPr>
+            </w:pPr>
+          </w:p>
+        </w:tc>
+        <w:tc>
+          <w:tcPr>
+            <w:tcW w:w="936" w:type="dxa"/>
+          </w:tcPr>
+          <w:p>
+            <w:pPr>
+              <w:pStyle w:val="Paragraphedeliste"/>
+              <w:numPr>
+                <w:ilvl w:val="0"/>
+                <w:numId w:val="1"/>
+              </w:numPr>
+              <w:rPr>
+                <w:lang w:val="fr-BE"/>
+              </w:rPr>
+            </w:pPr>
+          </w:p>
+        </w:tc>
+        <w:tc>
+          <w:tcPr>
+            <w:tcW w:w="936" w:type="dxa"/>
+          </w:tcPr>
+          <w:p>
+            <w:pPr>
+              <w:pStyle w:val="Paragraphedeliste"/>
+              <w:numPr>
+                <w:ilvl w:val="0"/>
+                <w:numId w:val="1"/>
+              </w:numPr>
               <w:rPr>
                 <w:lang w:val="fr-BE"/>
               </w:rPr>
             </w:pPr>
             <w:bookmarkStart w:id="0" w:name="_GoBack"/>
             <w:bookmarkEnd w:id="0"/>
-          </w:p>
-        </w:tc>
-        <w:tc>
-          <w:tcPr>
-            <w:tcW w:w="936" w:type="dxa"/>
-          </w:tcPr>
-          <w:p>
-            <w:pPr>
-              <w:rPr>
-                <w:lang w:val="fr-BE"/>
-              </w:rPr>
-            </w:pPr>
-          </w:p>
-        </w:tc>
-        <w:tc>
-          <w:tcPr>
-            <w:tcW w:w="936" w:type="dxa"/>
-          </w:tcPr>
-          <w:p>
-            <w:pPr>
-              <w:pStyle w:val="Paragraphedeliste"/>
-              <w:numPr>
-                <w:ilvl w:val="0"/>
-                <w:numId w:val="1"/>
-              </w:numPr>
-              <w:rPr>
-                <w:lang w:val="fr-BE"/>
-              </w:rPr>
-            </w:pPr>
-          </w:p>
-        </w:tc>
-      </w:tr>
-      <w:tr>
-        <w:tc>
-          <w:tcPr>
-            <w:tcW w:w="3005" w:type="dxa"/>
-          </w:tcPr>
-          <w:p>
-            <w:pPr>
-              <w:rPr>
-                <w:lang w:val="fr-BE"/>
-              </w:rPr>
-            </w:pPr>
-            <w:r>
-              <w:rPr>
-                <w:lang w:val="fr-BE"/>
-              </w:rPr>
-              <w:t>Consulter participation enchère</w:t>
-            </w:r>
-          </w:p>
-        </w:tc>
-        <w:tc>
-          <w:tcPr>
-            <w:tcW w:w="3005" w:type="dxa"/>
-          </w:tcPr>
-          <w:p>
-            <w:pPr>
-              <w:rPr>
-                <w:lang w:val="fr-BE"/>
-              </w:rPr>
-            </w:pPr>
-          </w:p>
-        </w:tc>
-        <w:tc>
-          <w:tcPr>
-            <w:tcW w:w="936" w:type="dxa"/>
-          </w:tcPr>
-          <w:p>
-            <w:pPr>
-              <w:rPr>
-                <w:lang w:val="fr-BE"/>
-              </w:rPr>
-            </w:pPr>
-          </w:p>
-        </w:tc>
-        <w:tc>
-          <w:tcPr>
-            <w:tcW w:w="936" w:type="dxa"/>
-          </w:tcPr>
-          <w:p>
-            <w:pPr>
-              <w:pStyle w:val="Paragraphedeliste"/>
-              <w:numPr>
-                <w:ilvl w:val="0"/>
-                <w:numId w:val="1"/>
-              </w:numPr>
-              <w:rPr>
-                <w:lang w:val="fr-BE"/>
-              </w:rPr>
-            </w:pPr>
-          </w:p>
-        </w:tc>
-      </w:tr>
-      <w:tr>
-        <w:tc>
-          <w:tcPr>
-            <w:tcW w:w="3005" w:type="dxa"/>
-          </w:tcPr>
-          <w:p>
-            <w:pPr>
-              <w:rPr>
-                <w:lang w:val="fr-BE"/>
-              </w:rPr>
-            </w:pPr>
-            <w:r>
-              <w:rPr>
-                <w:lang w:val="fr-BE"/>
-              </w:rPr>
-              <w:t>Consulter profil</w:t>
-            </w:r>
-          </w:p>
-        </w:tc>
-        <w:tc>
-          <w:tcPr>
-            <w:tcW w:w="3005" w:type="dxa"/>
-          </w:tcPr>
-          <w:p>
-            <w:pPr>
-              <w:rPr>
-                <w:lang w:val="fr-BE"/>
-              </w:rPr>
-            </w:pPr>
-            <w:r>
-              <w:rPr>
-                <w:lang w:val="fr-BE"/>
-              </w:rPr>
-              <w:t>OK mais vérifier quand on aura des commentaires</w:t>
-            </w:r>
-          </w:p>
-          <w:p>
-            <w:pPr>
-              <w:rPr>
-                <w:lang w:val="fr-BE"/>
-              </w:rPr>
-            </w:pPr>
-            <w:r>
-              <w:rPr>
-                <w:lang w:val="fr-BE"/>
-              </w:rPr>
-              <w:t>Si temps restant ajouter les produits vendu par cet user</w:t>
-            </w:r>
-          </w:p>
-        </w:tc>
-        <w:tc>
-          <w:tcPr>
-            <w:tcW w:w="936" w:type="dxa"/>
-          </w:tcPr>
-          <w:p>
-            <w:pPr>
-              <w:pStyle w:val="Paragraphedeliste"/>
-              <w:numPr>
-                <w:ilvl w:val="0"/>
-                <w:numId w:val="1"/>
-              </w:numPr>
-              <w:rPr>
-                <w:lang w:val="fr-BE"/>
-              </w:rPr>
-            </w:pPr>
-          </w:p>
-        </w:tc>
-        <w:tc>
-          <w:tcPr>
-            <w:tcW w:w="936" w:type="dxa"/>
-          </w:tcPr>
-          <w:p>
-            <w:pPr>
-              <w:pStyle w:val="Paragraphedeliste"/>
-              <w:numPr>
-                <w:ilvl w:val="0"/>
-                <w:numId w:val="1"/>
-              </w:numPr>
-              <w:rPr>
-                <w:lang w:val="fr-BE"/>
-              </w:rPr>
-            </w:pPr>
-          </w:p>
-        </w:tc>
-      </w:tr>
-      <w:tr>
-        <w:tc>
-          <w:tcPr>
-            <w:tcW w:w="3005" w:type="dxa"/>
-          </w:tcPr>
-          <w:p>
-            <w:pPr>
-              <w:rPr>
-                <w:lang w:val="fr-BE"/>
-              </w:rPr>
-            </w:pPr>
-            <w:r>
-              <w:rPr>
-                <w:lang w:val="fr-BE"/>
-              </w:rPr>
-              <w:t>Donner une note</w:t>
-            </w:r>
-          </w:p>
-        </w:tc>
-        <w:tc>
-          <w:tcPr>
-            <w:tcW w:w="3005" w:type="dxa"/>
-          </w:tcPr>
-          <w:p>
-            <w:pPr>
-              <w:rPr>
-                <w:lang w:val="fr-BE"/>
-              </w:rPr>
-            </w:pPr>
-          </w:p>
-        </w:tc>
-        <w:tc>
-          <w:tcPr>
-            <w:tcW w:w="936" w:type="dxa"/>
-          </w:tcPr>
-          <w:p>
-            <w:pPr>
-              <w:rPr>
-                <w:lang w:val="fr-BE"/>
-              </w:rPr>
-            </w:pPr>
-          </w:p>
-        </w:tc>
-        <w:tc>
-          <w:tcPr>
-            <w:tcW w:w="936" w:type="dxa"/>
-          </w:tcPr>
-          <w:p>
-            <w:pPr>
-              <w:rPr>
-                <w:lang w:val="fr-BE"/>
-              </w:rPr>
-            </w:pPr>
-          </w:p>
-        </w:tc>
-      </w:tr>
-      <w:tr>
-        <w:tc>
-          <w:tcPr>
-            <w:tcW w:w="3005" w:type="dxa"/>
-          </w:tcPr>
-          <w:p>
-            <w:pPr>
-              <w:rPr>
-                <w:lang w:val="fr-BE"/>
-              </w:rPr>
-            </w:pPr>
-            <w:r>
-              <w:rPr>
-                <w:lang w:val="fr-BE"/>
-              </w:rPr>
-              <w:t>Consulter note</w:t>
-            </w:r>
-          </w:p>
-        </w:tc>
-        <w:tc>
-          <w:tcPr>
-            <w:tcW w:w="3005" w:type="dxa"/>
-          </w:tcPr>
-          <w:p>
-            <w:pPr>
-              <w:rPr>
-                <w:lang w:val="fr-BE"/>
-              </w:rPr>
-            </w:pPr>
-            <w:r>
-              <w:rPr>
-                <w:lang w:val="fr-BE"/>
-              </w:rPr>
-              <w:t>Ajouter le lien vers le profil des personnes qui mettent un commentaire</w:t>
-            </w:r>
-          </w:p>
-        </w:tc>
-        <w:tc>
-          <w:tcPr>
-            <w:tcW w:w="936" w:type="dxa"/>
-          </w:tcPr>
-          <w:p>
-            <w:pPr>
-              <w:pStyle w:val="Paragraphedeliste"/>
-              <w:numPr>
-                <w:ilvl w:val="0"/>
-                <w:numId w:val="1"/>
-              </w:numPr>
-              <w:rPr>
-                <w:lang w:val="fr-BE"/>
-              </w:rPr>
-            </w:pPr>
-          </w:p>
-        </w:tc>
-        <w:tc>
-          <w:tcPr>
-            <w:tcW w:w="936" w:type="dxa"/>
-          </w:tcPr>
-          <w:p>
-            <w:pPr>
-              <w:pStyle w:val="Paragraphedeliste"/>
-              <w:numPr>
-                <w:ilvl w:val="0"/>
-                <w:numId w:val="1"/>
-              </w:numPr>
-              <w:rPr>
-                <w:lang w:val="fr-BE"/>
-              </w:rPr>
-            </w:pPr>
-          </w:p>
-        </w:tc>
-      </w:tr>
-      <w:tr>
-        <w:tc>
-          <w:tcPr>
-            <w:tcW w:w="3005" w:type="dxa"/>
-          </w:tcPr>
-          <w:p>
-            <w:pPr>
-              <w:rPr>
-                <w:lang w:val="fr-BE"/>
-              </w:rPr>
-            </w:pPr>
-            <w:r>
-              <w:rPr>
-                <w:lang w:val="fr-BE"/>
-              </w:rPr>
-              <w:t>Panier</w:t>
-            </w:r>
-          </w:p>
-        </w:tc>
-        <w:tc>
-          <w:tcPr>
-            <w:tcW w:w="3005" w:type="dxa"/>
-          </w:tcPr>
-          <w:p>
-            <w:pPr>
-              <w:rPr>
-                <w:lang w:val="fr-BE"/>
-              </w:rPr>
-            </w:pPr>
-          </w:p>
-        </w:tc>
-        <w:tc>
-          <w:tcPr>
-            <w:tcW w:w="936" w:type="dxa"/>
-          </w:tcPr>
-          <w:p>
-            <w:pPr>
-              <w:pStyle w:val="Paragraphedeliste"/>
-              <w:numPr>
-                <w:ilvl w:val="0"/>
-                <w:numId w:val="1"/>
-              </w:numPr>
-              <w:rPr>
-                <w:lang w:val="fr-BE"/>
-              </w:rPr>
-            </w:pPr>
-          </w:p>
-        </w:tc>
-        <w:tc>
-          <w:tcPr>
-            <w:tcW w:w="936" w:type="dxa"/>
-          </w:tcPr>
-          <w:p>
-            <w:pPr>
-              <w:pStyle w:val="Paragraphedeliste"/>
-              <w:numPr>
-                <w:ilvl w:val="0"/>
-                <w:numId w:val="1"/>
-              </w:numPr>
-              <w:rPr>
-                <w:lang w:val="fr-BE"/>
-              </w:rPr>
-            </w:pPr>
-          </w:p>
-        </w:tc>
-      </w:tr>
-      <w:tr>
-        <w:tc>
-          <w:tcPr>
-            <w:tcW w:w="3005" w:type="dxa"/>
-          </w:tcPr>
-          <w:p>
-            <w:pPr>
-              <w:rPr>
-                <w:lang w:val="fr-BE"/>
-              </w:rPr>
-            </w:pPr>
-            <w:r>
-              <w:rPr>
-                <w:lang w:val="fr-BE"/>
-              </w:rPr>
-              <w:t>Page d’accueil</w:t>
-            </w:r>
-          </w:p>
-        </w:tc>
-        <w:tc>
-          <w:tcPr>
-            <w:tcW w:w="3005" w:type="dxa"/>
-          </w:tcPr>
-          <w:p>
-            <w:pPr>
-              <w:rPr>
-                <w:lang w:val="fr-BE"/>
-              </w:rPr>
-            </w:pPr>
-          </w:p>
-        </w:tc>
-        <w:tc>
-          <w:tcPr>
-            <w:tcW w:w="936" w:type="dxa"/>
-          </w:tcPr>
-          <w:p>
-            <w:pPr>
-              <w:pStyle w:val="Paragraphedeliste"/>
-              <w:numPr>
-                <w:ilvl w:val="0"/>
-                <w:numId w:val="1"/>
-              </w:numPr>
-              <w:rPr>
-                <w:lang w:val="fr-BE"/>
-              </w:rPr>
-            </w:pPr>
-          </w:p>
-        </w:tc>
-        <w:tc>
-          <w:tcPr>
-            <w:tcW w:w="936" w:type="dxa"/>
-          </w:tcPr>
-          <w:p>
-            <w:pPr>
-              <w:pStyle w:val="Paragraphedeliste"/>
-              <w:rPr>
-                <w:lang w:val="fr-BE"/>
-              </w:rPr>
-            </w:pPr>
           </w:p>
         </w:tc>
       </w:tr>
@@ -2467,7 +2471,7 @@
   <w:abstractNum w:abstractNumId="0" w15:restartNumberingAfterBreak="0">
     <w:nsid w:val="379E7587"/>
     <w:multiLevelType w:val="hybridMultilevel"/>
-    <w:tmpl w:val="B2F4C9AC"/>
+    <w:tmpl w:val="1110E748"/>
     <w:lvl w:ilvl="0" w:tplc="AA9C8E78">
       <w:start w:val="1"/>
       <w:numFmt w:val="bullet"/>

</xml_diff>

<commit_message>
Pagination my purchase avec filtre
</commit_message>
<xml_diff>
--- a/Feuille de route.docx
+++ b/Feuille de route.docx
@@ -1196,28 +1196,41 @@
               <w:rPr>
                 <w:lang w:val="fr-BE"/>
               </w:rPr>
-              <w:t>Pagination</w:t>
+              <w:t>P</w:t>
+            </w:r>
+            <w:r>
+              <w:rPr>
+                <w:lang w:val="fr-BE"/>
+              </w:rPr>
+              <w:t>rix</w:t>
+            </w:r>
+            <w:r>
+              <w:rPr>
+                <w:lang w:val="fr-BE"/>
+              </w:rPr>
+              <w:t xml:space="preserve">, </w:t>
+            </w:r>
+            <w:r>
+              <w:rPr>
+                <w:lang w:val="fr-BE"/>
+              </w:rPr>
+              <w:t>trie</w:t>
             </w:r>
             <w:r>
               <w:rPr>
                 <w:lang w:val="fr-BE"/>
               </w:rPr>
               <w:br/>
-              <w:t>filtre par nom, prix</w:t>
-            </w:r>
-          </w:p>
-          <w:p>
-            <w:pPr>
-              <w:rPr>
-                <w:lang w:val="fr-BE"/>
-              </w:rPr>
-            </w:pPr>
-            <w:r>
-              <w:rPr>
-                <w:lang w:val="fr-BE"/>
-              </w:rPr>
-              <w:t>trie</w:t>
-            </w:r>
+            </w:r>
+            <w:r>
+              <w:rPr>
+                <w:lang w:val="fr-BE"/>
+              </w:rPr>
+              <w:br/>
+              <w:t>Bouton de pagination au centre</w:t>
+            </w:r>
+            <w:bookmarkStart w:id="0" w:name="_GoBack"/>
+            <w:bookmarkEnd w:id="0"/>
           </w:p>
         </w:tc>
         <w:tc>
@@ -1410,7 +1423,7 @@
               <w:rPr>
                 <w:lang w:val="fr-BE"/>
               </w:rPr>
-              <w:t>Si temps restant ajouter des filtres sur le nom, prix, date de fin enchères, vendeur</w:t>
+              <w:t>Si temps restant ajouter des filtres sur prix, date de fin enchères, vendeur</w:t>
             </w:r>
           </w:p>
         </w:tc>
@@ -1615,6 +1628,7 @@
               <w:rPr>
                 <w:lang w:val="fr-BE"/>
               </w:rPr>
+              <w:lastRenderedPageBreak/>
               <w:t>Consulter achats</w:t>
             </w:r>
           </w:p>
@@ -1676,7 +1690,6 @@
               <w:rPr>
                 <w:lang w:val="fr-BE"/>
               </w:rPr>
-              <w:lastRenderedPageBreak/>
               <w:t>Consulter participation enchère</w:t>
             </w:r>
           </w:p>
@@ -2065,8 +2078,6 @@
                 <w:lang w:val="fr-BE"/>
               </w:rPr>
             </w:pPr>
-            <w:bookmarkStart w:id="0" w:name="_GoBack"/>
-            <w:bookmarkEnd w:id="0"/>
           </w:p>
         </w:tc>
       </w:tr>

</xml_diff>

<commit_message>
Pagination my sales avec filtre
</commit_message>
<xml_diff>
--- a/Feuille de route.docx
+++ b/Feuille de route.docx
@@ -137,16 +137,8 @@
               <w:rPr>
                 <w:lang w:val="fr-BE"/>
               </w:rPr>
-              <w:t xml:space="preserve">Home hello </w:t>
-            </w:r>
-            <w:proofErr w:type="spellStart"/>
-            <w:r>
-              <w:rPr>
-                <w:lang w:val="fr-BE"/>
-              </w:rPr>
-              <w:t>word</w:t>
-            </w:r>
-            <w:proofErr w:type="spellEnd"/>
+              <w:t>Home hello word</w:t>
+            </w:r>
           </w:p>
         </w:tc>
         <w:tc>
@@ -275,19 +267,11 @@
                 <w:lang w:val="fr-BE"/>
               </w:rPr>
             </w:pPr>
-            <w:proofErr w:type="spellStart"/>
-            <w:r>
-              <w:rPr>
-                <w:lang w:val="fr-BE"/>
-              </w:rPr>
-              <w:t>Footer</w:t>
-            </w:r>
-            <w:proofErr w:type="spellEnd"/>
-            <w:r>
-              <w:rPr>
-                <w:lang w:val="fr-BE"/>
-              </w:rPr>
-              <w:t xml:space="preserve"> basique</w:t>
+            <w:r>
+              <w:rPr>
+                <w:lang w:val="fr-BE"/>
+              </w:rPr>
+              <w:t>Footer basique</w:t>
             </w:r>
           </w:p>
         </w:tc>
@@ -457,16 +441,8 @@
               <w:rPr>
                 <w:lang w:val="fr-BE"/>
               </w:rPr>
-              <w:t xml:space="preserve">Limiter la taille du </w:t>
-            </w:r>
-            <w:proofErr w:type="spellStart"/>
-            <w:r>
-              <w:rPr>
-                <w:lang w:val="fr-BE"/>
-              </w:rPr>
-              <w:t>username</w:t>
-            </w:r>
-            <w:proofErr w:type="spellEnd"/>
+              <w:t>Limiter la taille du username</w:t>
+            </w:r>
           </w:p>
         </w:tc>
         <w:tc>
@@ -629,16 +605,8 @@
               <w:rPr>
                 <w:lang w:val="fr-BE"/>
               </w:rPr>
-              <w:t xml:space="preserve">Obligé de mettre un </w:t>
-            </w:r>
-            <w:proofErr w:type="spellStart"/>
-            <w:r>
-              <w:rPr>
-                <w:lang w:val="fr-BE"/>
-              </w:rPr>
-              <w:t>mdp</w:t>
-            </w:r>
-            <w:proofErr w:type="spellEnd"/>
+              <w:t>Obligé de mettre un mdp</w:t>
+            </w:r>
           </w:p>
         </w:tc>
         <w:tc>
@@ -710,21 +678,7 @@
               <w:rPr>
                 <w:lang w:val="fr-BE"/>
               </w:rPr>
-              <w:t xml:space="preserve">Ajouter un id personnaliser sur les images afin qu’elles ne soient pas écrasé si on sert une image du </w:t>
-            </w:r>
-            <w:proofErr w:type="spellStart"/>
-            <w:r>
-              <w:rPr>
-                <w:lang w:val="fr-BE"/>
-              </w:rPr>
-              <w:t>meme</w:t>
-            </w:r>
-            <w:proofErr w:type="spellEnd"/>
-            <w:r>
-              <w:rPr>
-                <w:lang w:val="fr-BE"/>
-              </w:rPr>
-              <w:t xml:space="preserve"> nom</w:t>
+              <w:t>Ajouter un id personnaliser sur les images afin qu’elles ne soient pas écrasé si on sert une image du meme nom</w:t>
             </w:r>
           </w:p>
         </w:tc>
@@ -862,21 +816,7 @@
               <w:rPr>
                 <w:lang w:val="fr-BE"/>
               </w:rPr>
-              <w:t xml:space="preserve">Bloquer </w:t>
-            </w:r>
-            <w:proofErr w:type="spellStart"/>
-            <w:r>
-              <w:rPr>
-                <w:lang w:val="fr-BE"/>
-              </w:rPr>
-              <w:t>modif</w:t>
-            </w:r>
-            <w:proofErr w:type="spellEnd"/>
-            <w:r>
-              <w:rPr>
-                <w:lang w:val="fr-BE"/>
-              </w:rPr>
-              <w:t xml:space="preserve"> si déjà vendu</w:t>
+              <w:t>Bloquer modif si déjà vendu</w:t>
             </w:r>
             <w:r>
               <w:rPr>
@@ -889,30 +829,8 @@
                 <w:lang w:val="fr-BE"/>
               </w:rPr>
               <w:br/>
-              <w:t xml:space="preserve">Si </w:t>
-            </w:r>
-            <w:proofErr w:type="spellStart"/>
-            <w:r>
-              <w:rPr>
-                <w:lang w:val="fr-BE"/>
-              </w:rPr>
-              <w:t>detail</w:t>
-            </w:r>
-            <w:proofErr w:type="spellEnd"/>
-            <w:r>
-              <w:rPr>
-                <w:lang w:val="fr-BE"/>
-              </w:rPr>
-              <w:t xml:space="preserve"> trop long déborde sur </w:t>
-            </w:r>
-            <w:proofErr w:type="spellStart"/>
-            <w:r>
-              <w:rPr>
-                <w:lang w:val="fr-BE"/>
-              </w:rPr>
-              <w:t>footer</w:t>
-            </w:r>
-            <w:proofErr w:type="spellEnd"/>
+              <w:t>Si detail trop long déborde sur footer</w:t>
+            </w:r>
           </w:p>
         </w:tc>
         <w:tc>
@@ -1110,21 +1028,7 @@
               <w:rPr>
                 <w:lang w:val="fr-BE"/>
               </w:rPr>
-              <w:t xml:space="preserve">Bloquer </w:t>
-            </w:r>
-            <w:proofErr w:type="spellStart"/>
-            <w:r>
-              <w:rPr>
-                <w:lang w:val="fr-BE"/>
-              </w:rPr>
-              <w:t>modif</w:t>
-            </w:r>
-            <w:proofErr w:type="spellEnd"/>
-            <w:r>
-              <w:rPr>
-                <w:lang w:val="fr-BE"/>
-              </w:rPr>
-              <w:t xml:space="preserve"> si quelqu’un a fait une enchère</w:t>
+              <w:t>Bloquer modif si quelqu’un a fait une enchère</w:t>
             </w:r>
           </w:p>
         </w:tc>
@@ -1229,689 +1133,667 @@
               <w:br/>
               <w:t>Bouton de pagination au centre</w:t>
             </w:r>
+          </w:p>
+        </w:tc>
+        <w:tc>
+          <w:tcPr>
+            <w:tcW w:w="936" w:type="dxa"/>
+          </w:tcPr>
+          <w:p>
+            <w:pPr>
+              <w:pStyle w:val="Paragraphedeliste"/>
+              <w:numPr>
+                <w:ilvl w:val="0"/>
+                <w:numId w:val="1"/>
+              </w:numPr>
+              <w:rPr>
+                <w:lang w:val="fr-BE"/>
+              </w:rPr>
+            </w:pPr>
+          </w:p>
+        </w:tc>
+        <w:tc>
+          <w:tcPr>
+            <w:tcW w:w="936" w:type="dxa"/>
+          </w:tcPr>
+          <w:p>
+            <w:pPr>
+              <w:pStyle w:val="Paragraphedeliste"/>
+              <w:numPr>
+                <w:ilvl w:val="0"/>
+                <w:numId w:val="1"/>
+              </w:numPr>
+              <w:rPr>
+                <w:lang w:val="fr-BE"/>
+              </w:rPr>
+            </w:pPr>
+          </w:p>
+        </w:tc>
+      </w:tr>
+      <w:tr>
+        <w:tc>
+          <w:tcPr>
+            <w:tcW w:w="3005" w:type="dxa"/>
+          </w:tcPr>
+          <w:p>
+            <w:pPr>
+              <w:rPr>
+                <w:lang w:val="fr-BE"/>
+              </w:rPr>
+            </w:pPr>
+            <w:r>
+              <w:rPr>
+                <w:lang w:val="fr-BE"/>
+              </w:rPr>
+              <w:t>Consulter ventes</w:t>
+            </w:r>
+          </w:p>
+        </w:tc>
+        <w:tc>
+          <w:tcPr>
+            <w:tcW w:w="3005" w:type="dxa"/>
+          </w:tcPr>
+          <w:p>
+            <w:pPr>
+              <w:rPr>
+                <w:lang w:val="fr-BE"/>
+              </w:rPr>
+            </w:pPr>
+          </w:p>
+        </w:tc>
+        <w:tc>
+          <w:tcPr>
+            <w:tcW w:w="936" w:type="dxa"/>
+          </w:tcPr>
+          <w:p>
+            <w:pPr>
+              <w:rPr>
+                <w:lang w:val="fr-BE"/>
+              </w:rPr>
+            </w:pPr>
+          </w:p>
+        </w:tc>
+        <w:tc>
+          <w:tcPr>
+            <w:tcW w:w="936" w:type="dxa"/>
+          </w:tcPr>
+          <w:p>
+            <w:pPr>
+              <w:pStyle w:val="Paragraphedeliste"/>
+              <w:numPr>
+                <w:ilvl w:val="0"/>
+                <w:numId w:val="1"/>
+              </w:numPr>
+              <w:rPr>
+                <w:lang w:val="fr-BE"/>
+              </w:rPr>
+            </w:pPr>
+          </w:p>
+        </w:tc>
+      </w:tr>
+      <w:tr>
+        <w:tc>
+          <w:tcPr>
+            <w:tcW w:w="3005" w:type="dxa"/>
+          </w:tcPr>
+          <w:p>
+            <w:pPr>
+              <w:rPr>
+                <w:lang w:val="fr-BE"/>
+              </w:rPr>
+            </w:pPr>
+            <w:r>
+              <w:rPr>
+                <w:lang w:val="fr-BE"/>
+              </w:rPr>
+              <w:t>Calcul de la distance entre la ville du vendeur et celle de l’acheteur</w:t>
+            </w:r>
+          </w:p>
+        </w:tc>
+        <w:tc>
+          <w:tcPr>
+            <w:tcW w:w="3005" w:type="dxa"/>
+          </w:tcPr>
+          <w:p>
+            <w:pPr>
+              <w:rPr>
+                <w:lang w:val="fr-BE"/>
+              </w:rPr>
+            </w:pPr>
+          </w:p>
+        </w:tc>
+        <w:tc>
+          <w:tcPr>
+            <w:tcW w:w="936" w:type="dxa"/>
+          </w:tcPr>
+          <w:p>
+            <w:pPr>
+              <w:rPr>
+                <w:lang w:val="fr-BE"/>
+              </w:rPr>
+            </w:pPr>
+          </w:p>
+        </w:tc>
+        <w:tc>
+          <w:tcPr>
+            <w:tcW w:w="936" w:type="dxa"/>
+          </w:tcPr>
+          <w:p>
+            <w:pPr>
+              <w:pStyle w:val="Paragraphedeliste"/>
+              <w:numPr>
+                <w:ilvl w:val="0"/>
+                <w:numId w:val="1"/>
+              </w:numPr>
+              <w:rPr>
+                <w:lang w:val="fr-BE"/>
+              </w:rPr>
+            </w:pPr>
+          </w:p>
+        </w:tc>
+      </w:tr>
+      <w:tr>
+        <w:tc>
+          <w:tcPr>
+            <w:tcW w:w="3005" w:type="dxa"/>
+          </w:tcPr>
+          <w:p>
+            <w:pPr>
+              <w:rPr>
+                <w:lang w:val="fr-BE"/>
+              </w:rPr>
+            </w:pPr>
+            <w:r>
+              <w:rPr>
+                <w:lang w:val="fr-BE"/>
+              </w:rPr>
+              <w:t>Filtre liste des produits</w:t>
+            </w:r>
+          </w:p>
+        </w:tc>
+        <w:tc>
+          <w:tcPr>
+            <w:tcW w:w="3005" w:type="dxa"/>
+          </w:tcPr>
+          <w:p>
+            <w:pPr>
+              <w:rPr>
+                <w:lang w:val="fr-BE"/>
+              </w:rPr>
+            </w:pPr>
+            <w:r>
+              <w:rPr>
+                <w:lang w:val="fr-BE"/>
+              </w:rPr>
+              <w:t>Si temps restant ajouter des filtres sur prix, date de fin enchères, vendeur</w:t>
+            </w:r>
+          </w:p>
+        </w:tc>
+        <w:tc>
+          <w:tcPr>
+            <w:tcW w:w="936" w:type="dxa"/>
+          </w:tcPr>
+          <w:p>
+            <w:pPr>
+              <w:rPr>
+                <w:lang w:val="fr-BE"/>
+              </w:rPr>
+            </w:pPr>
+          </w:p>
+        </w:tc>
+        <w:tc>
+          <w:tcPr>
+            <w:tcW w:w="936" w:type="dxa"/>
+          </w:tcPr>
+          <w:p>
+            <w:pPr>
+              <w:pStyle w:val="Paragraphedeliste"/>
+              <w:numPr>
+                <w:ilvl w:val="0"/>
+                <w:numId w:val="1"/>
+              </w:numPr>
+              <w:rPr>
+                <w:lang w:val="fr-BE"/>
+              </w:rPr>
+            </w:pPr>
+          </w:p>
+        </w:tc>
+      </w:tr>
+      <w:tr>
+        <w:tc>
+          <w:tcPr>
+            <w:tcW w:w="3005" w:type="dxa"/>
+          </w:tcPr>
+          <w:p>
+            <w:pPr>
+              <w:rPr>
+                <w:lang w:val="fr-BE"/>
+              </w:rPr>
+            </w:pPr>
+            <w:r>
+              <w:rPr>
+                <w:lang w:val="fr-BE"/>
+              </w:rPr>
+              <w:t>Acheter</w:t>
+            </w:r>
+          </w:p>
+        </w:tc>
+        <w:tc>
+          <w:tcPr>
+            <w:tcW w:w="3005" w:type="dxa"/>
+          </w:tcPr>
+          <w:p>
+            <w:pPr>
+              <w:rPr>
+                <w:lang w:val="fr-BE"/>
+              </w:rPr>
+            </w:pPr>
+          </w:p>
+        </w:tc>
+        <w:tc>
+          <w:tcPr>
+            <w:tcW w:w="936" w:type="dxa"/>
+          </w:tcPr>
+          <w:p>
+            <w:pPr>
+              <w:rPr>
+                <w:lang w:val="fr-BE"/>
+              </w:rPr>
+            </w:pPr>
+          </w:p>
+        </w:tc>
+        <w:tc>
+          <w:tcPr>
+            <w:tcW w:w="936" w:type="dxa"/>
+          </w:tcPr>
+          <w:p>
+            <w:pPr>
+              <w:pStyle w:val="Paragraphedeliste"/>
+              <w:numPr>
+                <w:ilvl w:val="0"/>
+                <w:numId w:val="1"/>
+              </w:numPr>
+              <w:rPr>
+                <w:lang w:val="fr-BE"/>
+              </w:rPr>
+            </w:pPr>
+          </w:p>
+        </w:tc>
+      </w:tr>
+      <w:tr>
+        <w:tc>
+          <w:tcPr>
+            <w:tcW w:w="3005" w:type="dxa"/>
+          </w:tcPr>
+          <w:p>
+            <w:pPr>
+              <w:rPr>
+                <w:lang w:val="fr-BE"/>
+              </w:rPr>
+            </w:pPr>
+            <w:r>
+              <w:rPr>
+                <w:lang w:val="fr-BE"/>
+              </w:rPr>
+              <w:t>Enchérir</w:t>
+            </w:r>
+          </w:p>
+        </w:tc>
+        <w:tc>
+          <w:tcPr>
+            <w:tcW w:w="3005" w:type="dxa"/>
+          </w:tcPr>
+          <w:p>
+            <w:pPr>
+              <w:rPr>
+                <w:lang w:val="fr-BE"/>
+              </w:rPr>
+            </w:pPr>
+            <w:r>
+              <w:rPr>
+                <w:lang w:val="fr-BE"/>
+              </w:rPr>
+              <w:t>OK mais faire système de cloture</w:t>
+            </w:r>
+            <w:r>
+              <w:rPr>
+                <w:lang w:val="fr-BE"/>
+              </w:rPr>
+              <w:t xml:space="preserve"> (voir favoris scheduling)</w:t>
+            </w:r>
+          </w:p>
+        </w:tc>
+        <w:tc>
+          <w:tcPr>
+            <w:tcW w:w="936" w:type="dxa"/>
+          </w:tcPr>
+          <w:p>
+            <w:pPr>
+              <w:rPr>
+                <w:lang w:val="fr-BE"/>
+              </w:rPr>
+            </w:pPr>
+          </w:p>
+        </w:tc>
+        <w:tc>
+          <w:tcPr>
+            <w:tcW w:w="936" w:type="dxa"/>
+          </w:tcPr>
+          <w:p>
+            <w:pPr>
+              <w:pStyle w:val="Paragraphedeliste"/>
+              <w:numPr>
+                <w:ilvl w:val="0"/>
+                <w:numId w:val="1"/>
+              </w:numPr>
+              <w:rPr>
+                <w:lang w:val="fr-BE"/>
+              </w:rPr>
+            </w:pPr>
+          </w:p>
+        </w:tc>
+      </w:tr>
+      <w:tr>
+        <w:tc>
+          <w:tcPr>
+            <w:tcW w:w="3005" w:type="dxa"/>
+          </w:tcPr>
+          <w:p>
+            <w:pPr>
+              <w:rPr>
+                <w:lang w:val="fr-BE"/>
+              </w:rPr>
+            </w:pPr>
+            <w:r>
+              <w:rPr>
+                <w:lang w:val="fr-BE"/>
+              </w:rPr>
+              <w:lastRenderedPageBreak/>
+              <w:t>Consulter achats</w:t>
+            </w:r>
+          </w:p>
+        </w:tc>
+        <w:tc>
+          <w:tcPr>
+            <w:tcW w:w="3005" w:type="dxa"/>
+          </w:tcPr>
+          <w:p>
+            <w:pPr>
+              <w:rPr>
+                <w:lang w:val="fr-BE"/>
+              </w:rPr>
+            </w:pPr>
+          </w:p>
+        </w:tc>
+        <w:tc>
+          <w:tcPr>
+            <w:tcW w:w="936" w:type="dxa"/>
+          </w:tcPr>
+          <w:p>
+            <w:pPr>
+              <w:rPr>
+                <w:lang w:val="fr-BE"/>
+              </w:rPr>
+            </w:pPr>
+          </w:p>
+        </w:tc>
+        <w:tc>
+          <w:tcPr>
+            <w:tcW w:w="936" w:type="dxa"/>
+          </w:tcPr>
+          <w:p>
+            <w:pPr>
+              <w:pStyle w:val="Paragraphedeliste"/>
+              <w:numPr>
+                <w:ilvl w:val="0"/>
+                <w:numId w:val="1"/>
+              </w:numPr>
+              <w:rPr>
+                <w:lang w:val="fr-BE"/>
+              </w:rPr>
+            </w:pPr>
+          </w:p>
+        </w:tc>
+      </w:tr>
+      <w:tr>
+        <w:tc>
+          <w:tcPr>
+            <w:tcW w:w="3005" w:type="dxa"/>
+          </w:tcPr>
+          <w:p>
+            <w:pPr>
+              <w:rPr>
+                <w:lang w:val="fr-BE"/>
+              </w:rPr>
+            </w:pPr>
+            <w:r>
+              <w:rPr>
+                <w:lang w:val="fr-BE"/>
+              </w:rPr>
+              <w:t>Consulter participation enchère</w:t>
+            </w:r>
+          </w:p>
+        </w:tc>
+        <w:tc>
+          <w:tcPr>
+            <w:tcW w:w="3005" w:type="dxa"/>
+          </w:tcPr>
+          <w:p>
+            <w:pPr>
+              <w:rPr>
+                <w:lang w:val="fr-BE"/>
+              </w:rPr>
+            </w:pPr>
+          </w:p>
+        </w:tc>
+        <w:tc>
+          <w:tcPr>
+            <w:tcW w:w="936" w:type="dxa"/>
+          </w:tcPr>
+          <w:p>
+            <w:pPr>
+              <w:rPr>
+                <w:lang w:val="fr-BE"/>
+              </w:rPr>
+            </w:pPr>
+          </w:p>
+        </w:tc>
+        <w:tc>
+          <w:tcPr>
+            <w:tcW w:w="936" w:type="dxa"/>
+          </w:tcPr>
+          <w:p>
+            <w:pPr>
+              <w:pStyle w:val="Paragraphedeliste"/>
+              <w:numPr>
+                <w:ilvl w:val="0"/>
+                <w:numId w:val="1"/>
+              </w:numPr>
+              <w:rPr>
+                <w:lang w:val="fr-BE"/>
+              </w:rPr>
+            </w:pPr>
+          </w:p>
+        </w:tc>
+      </w:tr>
+      <w:tr>
+        <w:tc>
+          <w:tcPr>
+            <w:tcW w:w="3005" w:type="dxa"/>
+          </w:tcPr>
+          <w:p>
+            <w:pPr>
+              <w:rPr>
+                <w:lang w:val="fr-BE"/>
+              </w:rPr>
+            </w:pPr>
+            <w:r>
+              <w:rPr>
+                <w:lang w:val="fr-BE"/>
+              </w:rPr>
+              <w:t>Consulter profil</w:t>
+            </w:r>
+          </w:p>
+        </w:tc>
+        <w:tc>
+          <w:tcPr>
+            <w:tcW w:w="3005" w:type="dxa"/>
+          </w:tcPr>
+          <w:p>
+            <w:pPr>
+              <w:rPr>
+                <w:lang w:val="fr-BE"/>
+              </w:rPr>
+            </w:pPr>
+            <w:r>
+              <w:rPr>
+                <w:lang w:val="fr-BE"/>
+              </w:rPr>
+              <w:t>OK mais vérifier quand on aura des commentaires</w:t>
+            </w:r>
+          </w:p>
+          <w:p>
+            <w:pPr>
+              <w:rPr>
+                <w:lang w:val="fr-BE"/>
+              </w:rPr>
+            </w:pPr>
+            <w:r>
+              <w:rPr>
+                <w:lang w:val="fr-BE"/>
+              </w:rPr>
+              <w:t>Si temps restant ajouter les produits vendu par cet user</w:t>
+            </w:r>
+          </w:p>
+        </w:tc>
+        <w:tc>
+          <w:tcPr>
+            <w:tcW w:w="936" w:type="dxa"/>
+          </w:tcPr>
+          <w:p>
+            <w:pPr>
+              <w:pStyle w:val="Paragraphedeliste"/>
+              <w:numPr>
+                <w:ilvl w:val="0"/>
+                <w:numId w:val="1"/>
+              </w:numPr>
+              <w:rPr>
+                <w:lang w:val="fr-BE"/>
+              </w:rPr>
+            </w:pPr>
+          </w:p>
+        </w:tc>
+        <w:tc>
+          <w:tcPr>
+            <w:tcW w:w="936" w:type="dxa"/>
+          </w:tcPr>
+          <w:p>
+            <w:pPr>
+              <w:pStyle w:val="Paragraphedeliste"/>
+              <w:numPr>
+                <w:ilvl w:val="0"/>
+                <w:numId w:val="1"/>
+              </w:numPr>
+              <w:rPr>
+                <w:lang w:val="fr-BE"/>
+              </w:rPr>
+            </w:pPr>
+          </w:p>
+        </w:tc>
+      </w:tr>
+      <w:tr>
+        <w:tc>
+          <w:tcPr>
+            <w:tcW w:w="3005" w:type="dxa"/>
+          </w:tcPr>
+          <w:p>
+            <w:pPr>
+              <w:rPr>
+                <w:lang w:val="fr-BE"/>
+              </w:rPr>
+            </w:pPr>
+            <w:r>
+              <w:rPr>
+                <w:lang w:val="fr-BE"/>
+              </w:rPr>
+              <w:t>Donner une note</w:t>
+            </w:r>
+          </w:p>
+        </w:tc>
+        <w:tc>
+          <w:tcPr>
+            <w:tcW w:w="3005" w:type="dxa"/>
+          </w:tcPr>
+          <w:p>
+            <w:pPr>
+              <w:rPr>
+                <w:lang w:val="fr-BE"/>
+              </w:rPr>
+            </w:pPr>
+          </w:p>
+        </w:tc>
+        <w:tc>
+          <w:tcPr>
+            <w:tcW w:w="936" w:type="dxa"/>
+          </w:tcPr>
+          <w:p>
+            <w:pPr>
+              <w:rPr>
+                <w:lang w:val="fr-BE"/>
+              </w:rPr>
+            </w:pPr>
+          </w:p>
+        </w:tc>
+        <w:tc>
+          <w:tcPr>
+            <w:tcW w:w="936" w:type="dxa"/>
+          </w:tcPr>
+          <w:p>
+            <w:pPr>
+              <w:rPr>
+                <w:lang w:val="fr-BE"/>
+              </w:rPr>
+            </w:pPr>
+          </w:p>
+        </w:tc>
+      </w:tr>
+      <w:tr>
+        <w:tc>
+          <w:tcPr>
+            <w:tcW w:w="3005" w:type="dxa"/>
+          </w:tcPr>
+          <w:p>
+            <w:pPr>
+              <w:rPr>
+                <w:lang w:val="fr-BE"/>
+              </w:rPr>
+            </w:pPr>
+            <w:r>
+              <w:rPr>
+                <w:lang w:val="fr-BE"/>
+              </w:rPr>
+              <w:t>Consulter note</w:t>
+            </w:r>
+          </w:p>
+        </w:tc>
+        <w:tc>
+          <w:tcPr>
+            <w:tcW w:w="3005" w:type="dxa"/>
+          </w:tcPr>
+          <w:p>
+            <w:pPr>
+              <w:rPr>
+                <w:lang w:val="fr-BE"/>
+              </w:rPr>
+            </w:pPr>
+            <w:r>
+              <w:rPr>
+                <w:lang w:val="fr-BE"/>
+              </w:rPr>
+              <w:t>Ajouter le lien vers le profil des personnes qui mettent un commentaire</w:t>
+            </w:r>
             <w:bookmarkStart w:id="0" w:name="_GoBack"/>
             <w:bookmarkEnd w:id="0"/>
-          </w:p>
-        </w:tc>
-        <w:tc>
-          <w:tcPr>
-            <w:tcW w:w="936" w:type="dxa"/>
-          </w:tcPr>
-          <w:p>
-            <w:pPr>
-              <w:pStyle w:val="Paragraphedeliste"/>
-              <w:numPr>
-                <w:ilvl w:val="0"/>
-                <w:numId w:val="1"/>
-              </w:numPr>
-              <w:rPr>
-                <w:lang w:val="fr-BE"/>
-              </w:rPr>
-            </w:pPr>
-          </w:p>
-        </w:tc>
-        <w:tc>
-          <w:tcPr>
-            <w:tcW w:w="936" w:type="dxa"/>
-          </w:tcPr>
-          <w:p>
-            <w:pPr>
-              <w:pStyle w:val="Paragraphedeliste"/>
-              <w:numPr>
-                <w:ilvl w:val="0"/>
-                <w:numId w:val="1"/>
-              </w:numPr>
-              <w:rPr>
-                <w:lang w:val="fr-BE"/>
-              </w:rPr>
-            </w:pPr>
-          </w:p>
-        </w:tc>
-      </w:tr>
-      <w:tr>
-        <w:tc>
-          <w:tcPr>
-            <w:tcW w:w="3005" w:type="dxa"/>
-          </w:tcPr>
-          <w:p>
-            <w:pPr>
-              <w:rPr>
-                <w:lang w:val="fr-BE"/>
-              </w:rPr>
-            </w:pPr>
-            <w:r>
-              <w:rPr>
-                <w:lang w:val="fr-BE"/>
-              </w:rPr>
-              <w:t>Consulter ventes</w:t>
-            </w:r>
-          </w:p>
-        </w:tc>
-        <w:tc>
-          <w:tcPr>
-            <w:tcW w:w="3005" w:type="dxa"/>
-          </w:tcPr>
-          <w:p>
-            <w:pPr>
-              <w:rPr>
-                <w:lang w:val="fr-BE"/>
-              </w:rPr>
-            </w:pPr>
-          </w:p>
-        </w:tc>
-        <w:tc>
-          <w:tcPr>
-            <w:tcW w:w="936" w:type="dxa"/>
-          </w:tcPr>
-          <w:p>
-            <w:pPr>
-              <w:rPr>
-                <w:lang w:val="fr-BE"/>
-              </w:rPr>
-            </w:pPr>
-          </w:p>
-        </w:tc>
-        <w:tc>
-          <w:tcPr>
-            <w:tcW w:w="936" w:type="dxa"/>
-          </w:tcPr>
-          <w:p>
-            <w:pPr>
-              <w:pStyle w:val="Paragraphedeliste"/>
-              <w:numPr>
-                <w:ilvl w:val="0"/>
-                <w:numId w:val="1"/>
-              </w:numPr>
-              <w:rPr>
-                <w:lang w:val="fr-BE"/>
-              </w:rPr>
-            </w:pPr>
-          </w:p>
-        </w:tc>
-      </w:tr>
-      <w:tr>
-        <w:tc>
-          <w:tcPr>
-            <w:tcW w:w="3005" w:type="dxa"/>
-          </w:tcPr>
-          <w:p>
-            <w:pPr>
-              <w:rPr>
-                <w:lang w:val="fr-BE"/>
-              </w:rPr>
-            </w:pPr>
-            <w:r>
-              <w:rPr>
-                <w:lang w:val="fr-BE"/>
-              </w:rPr>
-              <w:t>Calcul de la distance entre la ville du vendeur et celle de l’acheteur</w:t>
-            </w:r>
-          </w:p>
-        </w:tc>
-        <w:tc>
-          <w:tcPr>
-            <w:tcW w:w="3005" w:type="dxa"/>
-          </w:tcPr>
-          <w:p>
-            <w:pPr>
-              <w:rPr>
-                <w:lang w:val="fr-BE"/>
-              </w:rPr>
-            </w:pPr>
-          </w:p>
-        </w:tc>
-        <w:tc>
-          <w:tcPr>
-            <w:tcW w:w="936" w:type="dxa"/>
-          </w:tcPr>
-          <w:p>
-            <w:pPr>
-              <w:rPr>
-                <w:lang w:val="fr-BE"/>
-              </w:rPr>
-            </w:pPr>
-          </w:p>
-        </w:tc>
-        <w:tc>
-          <w:tcPr>
-            <w:tcW w:w="936" w:type="dxa"/>
-          </w:tcPr>
-          <w:p>
-            <w:pPr>
-              <w:pStyle w:val="Paragraphedeliste"/>
-              <w:numPr>
-                <w:ilvl w:val="0"/>
-                <w:numId w:val="1"/>
-              </w:numPr>
-              <w:rPr>
-                <w:lang w:val="fr-BE"/>
-              </w:rPr>
-            </w:pPr>
-          </w:p>
-        </w:tc>
-      </w:tr>
-      <w:tr>
-        <w:tc>
-          <w:tcPr>
-            <w:tcW w:w="3005" w:type="dxa"/>
-          </w:tcPr>
-          <w:p>
-            <w:pPr>
-              <w:rPr>
-                <w:lang w:val="fr-BE"/>
-              </w:rPr>
-            </w:pPr>
-            <w:r>
-              <w:rPr>
-                <w:lang w:val="fr-BE"/>
-              </w:rPr>
-              <w:t>Filtre liste des produits</w:t>
-            </w:r>
-          </w:p>
-        </w:tc>
-        <w:tc>
-          <w:tcPr>
-            <w:tcW w:w="3005" w:type="dxa"/>
-          </w:tcPr>
-          <w:p>
-            <w:pPr>
-              <w:rPr>
-                <w:lang w:val="fr-BE"/>
-              </w:rPr>
-            </w:pPr>
-            <w:r>
-              <w:rPr>
-                <w:lang w:val="fr-BE"/>
-              </w:rPr>
-              <w:t>Si temps restant ajouter des filtres sur prix, date de fin enchères, vendeur</w:t>
-            </w:r>
-          </w:p>
-        </w:tc>
-        <w:tc>
-          <w:tcPr>
-            <w:tcW w:w="936" w:type="dxa"/>
-          </w:tcPr>
-          <w:p>
-            <w:pPr>
-              <w:rPr>
-                <w:lang w:val="fr-BE"/>
-              </w:rPr>
-            </w:pPr>
-          </w:p>
-        </w:tc>
-        <w:tc>
-          <w:tcPr>
-            <w:tcW w:w="936" w:type="dxa"/>
-          </w:tcPr>
-          <w:p>
-            <w:pPr>
-              <w:pStyle w:val="Paragraphedeliste"/>
-              <w:numPr>
-                <w:ilvl w:val="0"/>
-                <w:numId w:val="1"/>
-              </w:numPr>
-              <w:rPr>
-                <w:lang w:val="fr-BE"/>
-              </w:rPr>
-            </w:pPr>
-          </w:p>
-        </w:tc>
-      </w:tr>
-      <w:tr>
-        <w:tc>
-          <w:tcPr>
-            <w:tcW w:w="3005" w:type="dxa"/>
-          </w:tcPr>
-          <w:p>
-            <w:pPr>
-              <w:rPr>
-                <w:lang w:val="fr-BE"/>
-              </w:rPr>
-            </w:pPr>
-            <w:r>
-              <w:rPr>
-                <w:lang w:val="fr-BE"/>
-              </w:rPr>
-              <w:t>Acheter</w:t>
-            </w:r>
-          </w:p>
-        </w:tc>
-        <w:tc>
-          <w:tcPr>
-            <w:tcW w:w="3005" w:type="dxa"/>
-          </w:tcPr>
-          <w:p>
-            <w:pPr>
-              <w:rPr>
-                <w:lang w:val="fr-BE"/>
-              </w:rPr>
-            </w:pPr>
-          </w:p>
-        </w:tc>
-        <w:tc>
-          <w:tcPr>
-            <w:tcW w:w="936" w:type="dxa"/>
-          </w:tcPr>
-          <w:p>
-            <w:pPr>
-              <w:rPr>
-                <w:lang w:val="fr-BE"/>
-              </w:rPr>
-            </w:pPr>
-          </w:p>
-        </w:tc>
-        <w:tc>
-          <w:tcPr>
-            <w:tcW w:w="936" w:type="dxa"/>
-          </w:tcPr>
-          <w:p>
-            <w:pPr>
-              <w:pStyle w:val="Paragraphedeliste"/>
-              <w:numPr>
-                <w:ilvl w:val="0"/>
-                <w:numId w:val="1"/>
-              </w:numPr>
-              <w:rPr>
-                <w:lang w:val="fr-BE"/>
-              </w:rPr>
-            </w:pPr>
-          </w:p>
-        </w:tc>
-      </w:tr>
-      <w:tr>
-        <w:tc>
-          <w:tcPr>
-            <w:tcW w:w="3005" w:type="dxa"/>
-          </w:tcPr>
-          <w:p>
-            <w:pPr>
-              <w:rPr>
-                <w:lang w:val="fr-BE"/>
-              </w:rPr>
-            </w:pPr>
-            <w:r>
-              <w:rPr>
-                <w:lang w:val="fr-BE"/>
-              </w:rPr>
-              <w:t>Enchérir</w:t>
-            </w:r>
-          </w:p>
-        </w:tc>
-        <w:tc>
-          <w:tcPr>
-            <w:tcW w:w="3005" w:type="dxa"/>
-          </w:tcPr>
-          <w:p>
-            <w:pPr>
-              <w:rPr>
-                <w:lang w:val="fr-BE"/>
-              </w:rPr>
-            </w:pPr>
-            <w:r>
-              <w:rPr>
-                <w:lang w:val="fr-BE"/>
-              </w:rPr>
-              <w:t xml:space="preserve">OK mais faire système de </w:t>
-            </w:r>
-            <w:proofErr w:type="spellStart"/>
-            <w:r>
-              <w:rPr>
-                <w:lang w:val="fr-BE"/>
-              </w:rPr>
-              <w:t>cloture</w:t>
-            </w:r>
-            <w:proofErr w:type="spellEnd"/>
-            <w:r>
-              <w:rPr>
-                <w:lang w:val="fr-BE"/>
-              </w:rPr>
-              <w:t xml:space="preserve"> (voir favoris </w:t>
-            </w:r>
-            <w:proofErr w:type="spellStart"/>
-            <w:r>
-              <w:rPr>
-                <w:lang w:val="fr-BE"/>
-              </w:rPr>
-              <w:t>scheduling</w:t>
-            </w:r>
-            <w:proofErr w:type="spellEnd"/>
-            <w:r>
-              <w:rPr>
-                <w:lang w:val="fr-BE"/>
-              </w:rPr>
-              <w:t>)</w:t>
-            </w:r>
-          </w:p>
-        </w:tc>
-        <w:tc>
-          <w:tcPr>
-            <w:tcW w:w="936" w:type="dxa"/>
-          </w:tcPr>
-          <w:p>
-            <w:pPr>
-              <w:rPr>
-                <w:lang w:val="fr-BE"/>
-              </w:rPr>
-            </w:pPr>
-          </w:p>
-        </w:tc>
-        <w:tc>
-          <w:tcPr>
-            <w:tcW w:w="936" w:type="dxa"/>
-          </w:tcPr>
-          <w:p>
-            <w:pPr>
-              <w:pStyle w:val="Paragraphedeliste"/>
-              <w:numPr>
-                <w:ilvl w:val="0"/>
-                <w:numId w:val="1"/>
-              </w:numPr>
-              <w:rPr>
-                <w:lang w:val="fr-BE"/>
-              </w:rPr>
-            </w:pPr>
-          </w:p>
-        </w:tc>
-      </w:tr>
-      <w:tr>
-        <w:tc>
-          <w:tcPr>
-            <w:tcW w:w="3005" w:type="dxa"/>
-          </w:tcPr>
-          <w:p>
-            <w:pPr>
-              <w:rPr>
-                <w:lang w:val="fr-BE"/>
-              </w:rPr>
-            </w:pPr>
-            <w:r>
-              <w:rPr>
-                <w:lang w:val="fr-BE"/>
-              </w:rPr>
-              <w:lastRenderedPageBreak/>
-              <w:t>Consulter achats</w:t>
-            </w:r>
-          </w:p>
-        </w:tc>
-        <w:tc>
-          <w:tcPr>
-            <w:tcW w:w="3005" w:type="dxa"/>
-          </w:tcPr>
-          <w:p>
-            <w:pPr>
-              <w:rPr>
-                <w:lang w:val="fr-BE"/>
-              </w:rPr>
-            </w:pPr>
-          </w:p>
-        </w:tc>
-        <w:tc>
-          <w:tcPr>
-            <w:tcW w:w="936" w:type="dxa"/>
-          </w:tcPr>
-          <w:p>
-            <w:pPr>
-              <w:rPr>
-                <w:lang w:val="fr-BE"/>
-              </w:rPr>
-            </w:pPr>
-          </w:p>
-        </w:tc>
-        <w:tc>
-          <w:tcPr>
-            <w:tcW w:w="936" w:type="dxa"/>
-          </w:tcPr>
-          <w:p>
-            <w:pPr>
-              <w:pStyle w:val="Paragraphedeliste"/>
-              <w:numPr>
-                <w:ilvl w:val="0"/>
-                <w:numId w:val="1"/>
-              </w:numPr>
-              <w:rPr>
-                <w:lang w:val="fr-BE"/>
-              </w:rPr>
-            </w:pPr>
-          </w:p>
-        </w:tc>
-      </w:tr>
-      <w:tr>
-        <w:tc>
-          <w:tcPr>
-            <w:tcW w:w="3005" w:type="dxa"/>
-          </w:tcPr>
-          <w:p>
-            <w:pPr>
-              <w:rPr>
-                <w:lang w:val="fr-BE"/>
-              </w:rPr>
-            </w:pPr>
-            <w:r>
-              <w:rPr>
-                <w:lang w:val="fr-BE"/>
-              </w:rPr>
-              <w:t>Consulter participation enchère</w:t>
-            </w:r>
-          </w:p>
-        </w:tc>
-        <w:tc>
-          <w:tcPr>
-            <w:tcW w:w="3005" w:type="dxa"/>
-          </w:tcPr>
-          <w:p>
-            <w:pPr>
-              <w:rPr>
-                <w:lang w:val="fr-BE"/>
-              </w:rPr>
-            </w:pPr>
-          </w:p>
-        </w:tc>
-        <w:tc>
-          <w:tcPr>
-            <w:tcW w:w="936" w:type="dxa"/>
-          </w:tcPr>
-          <w:p>
-            <w:pPr>
-              <w:rPr>
-                <w:lang w:val="fr-BE"/>
-              </w:rPr>
-            </w:pPr>
-          </w:p>
-        </w:tc>
-        <w:tc>
-          <w:tcPr>
-            <w:tcW w:w="936" w:type="dxa"/>
-          </w:tcPr>
-          <w:p>
-            <w:pPr>
-              <w:pStyle w:val="Paragraphedeliste"/>
-              <w:numPr>
-                <w:ilvl w:val="0"/>
-                <w:numId w:val="1"/>
-              </w:numPr>
-              <w:rPr>
-                <w:lang w:val="fr-BE"/>
-              </w:rPr>
-            </w:pPr>
-          </w:p>
-        </w:tc>
-      </w:tr>
-      <w:tr>
-        <w:tc>
-          <w:tcPr>
-            <w:tcW w:w="3005" w:type="dxa"/>
-          </w:tcPr>
-          <w:p>
-            <w:pPr>
-              <w:rPr>
-                <w:lang w:val="fr-BE"/>
-              </w:rPr>
-            </w:pPr>
-            <w:r>
-              <w:rPr>
-                <w:lang w:val="fr-BE"/>
-              </w:rPr>
-              <w:t>Consulter profil</w:t>
-            </w:r>
-          </w:p>
-        </w:tc>
-        <w:tc>
-          <w:tcPr>
-            <w:tcW w:w="3005" w:type="dxa"/>
-          </w:tcPr>
-          <w:p>
-            <w:pPr>
-              <w:rPr>
-                <w:lang w:val="fr-BE"/>
-              </w:rPr>
-            </w:pPr>
-            <w:r>
-              <w:rPr>
-                <w:lang w:val="fr-BE"/>
-              </w:rPr>
-              <w:t>OK mais vérifier quand on aura des commentaires</w:t>
-            </w:r>
-          </w:p>
-          <w:p>
-            <w:pPr>
-              <w:rPr>
-                <w:lang w:val="fr-BE"/>
-              </w:rPr>
-            </w:pPr>
-            <w:r>
-              <w:rPr>
-                <w:lang w:val="fr-BE"/>
-              </w:rPr>
-              <w:t>Si temps restant ajouter les produits vendu par cet user</w:t>
-            </w:r>
-          </w:p>
-        </w:tc>
-        <w:tc>
-          <w:tcPr>
-            <w:tcW w:w="936" w:type="dxa"/>
-          </w:tcPr>
-          <w:p>
-            <w:pPr>
-              <w:pStyle w:val="Paragraphedeliste"/>
-              <w:numPr>
-                <w:ilvl w:val="0"/>
-                <w:numId w:val="1"/>
-              </w:numPr>
-              <w:rPr>
-                <w:lang w:val="fr-BE"/>
-              </w:rPr>
-            </w:pPr>
-          </w:p>
-        </w:tc>
-        <w:tc>
-          <w:tcPr>
-            <w:tcW w:w="936" w:type="dxa"/>
-          </w:tcPr>
-          <w:p>
-            <w:pPr>
-              <w:pStyle w:val="Paragraphedeliste"/>
-              <w:numPr>
-                <w:ilvl w:val="0"/>
-                <w:numId w:val="1"/>
-              </w:numPr>
-              <w:rPr>
-                <w:lang w:val="fr-BE"/>
-              </w:rPr>
-            </w:pPr>
-          </w:p>
-        </w:tc>
-      </w:tr>
-      <w:tr>
-        <w:tc>
-          <w:tcPr>
-            <w:tcW w:w="3005" w:type="dxa"/>
-          </w:tcPr>
-          <w:p>
-            <w:pPr>
-              <w:rPr>
-                <w:lang w:val="fr-BE"/>
-              </w:rPr>
-            </w:pPr>
-            <w:r>
-              <w:rPr>
-                <w:lang w:val="fr-BE"/>
-              </w:rPr>
-              <w:t>Donner une note</w:t>
-            </w:r>
-          </w:p>
-        </w:tc>
-        <w:tc>
-          <w:tcPr>
-            <w:tcW w:w="3005" w:type="dxa"/>
-          </w:tcPr>
-          <w:p>
-            <w:pPr>
-              <w:rPr>
-                <w:lang w:val="fr-BE"/>
-              </w:rPr>
-            </w:pPr>
-          </w:p>
-        </w:tc>
-        <w:tc>
-          <w:tcPr>
-            <w:tcW w:w="936" w:type="dxa"/>
-          </w:tcPr>
-          <w:p>
-            <w:pPr>
-              <w:rPr>
-                <w:lang w:val="fr-BE"/>
-              </w:rPr>
-            </w:pPr>
-          </w:p>
-        </w:tc>
-        <w:tc>
-          <w:tcPr>
-            <w:tcW w:w="936" w:type="dxa"/>
-          </w:tcPr>
-          <w:p>
-            <w:pPr>
-              <w:rPr>
-                <w:lang w:val="fr-BE"/>
-              </w:rPr>
-            </w:pPr>
-          </w:p>
-        </w:tc>
-      </w:tr>
-      <w:tr>
-        <w:tc>
-          <w:tcPr>
-            <w:tcW w:w="3005" w:type="dxa"/>
-          </w:tcPr>
-          <w:p>
-            <w:pPr>
-              <w:rPr>
-                <w:lang w:val="fr-BE"/>
-              </w:rPr>
-            </w:pPr>
-            <w:r>
-              <w:rPr>
-                <w:lang w:val="fr-BE"/>
-              </w:rPr>
-              <w:t>Consulter note</w:t>
-            </w:r>
-          </w:p>
-        </w:tc>
-        <w:tc>
-          <w:tcPr>
-            <w:tcW w:w="3005" w:type="dxa"/>
-          </w:tcPr>
-          <w:p>
-            <w:pPr>
-              <w:rPr>
-                <w:lang w:val="fr-BE"/>
-              </w:rPr>
-            </w:pPr>
-            <w:r>
-              <w:rPr>
-                <w:lang w:val="fr-BE"/>
-              </w:rPr>
-              <w:t>Ajouter le lien vers le profil des personnes qui mettent un commentaire</w:t>
-            </w:r>
           </w:p>
         </w:tc>
         <w:tc>
@@ -2119,33 +2001,8 @@
           <w:color w:val="92D050"/>
           <w:lang w:val="fr-BE"/>
         </w:rPr>
-        <w:t xml:space="preserve">Utiliser </w:t>
+        <w:t>Utiliser template bootstrap</w:t>
       </w:r>
-      <w:proofErr w:type="spellStart"/>
-      <w:r>
-        <w:rPr>
-          <w:color w:val="92D050"/>
-          <w:lang w:val="fr-BE"/>
-        </w:rPr>
-        <w:t>template</w:t>
-      </w:r>
-      <w:proofErr w:type="spellEnd"/>
-      <w:r>
-        <w:rPr>
-          <w:color w:val="92D050"/>
-          <w:lang w:val="fr-BE"/>
-        </w:rPr>
-        <w:t xml:space="preserve"> </w:t>
-      </w:r>
-      <w:proofErr w:type="spellStart"/>
-      <w:r>
-        <w:rPr>
-          <w:color w:val="92D050"/>
-          <w:lang w:val="fr-BE"/>
-        </w:rPr>
-        <w:t>bootstrap</w:t>
-      </w:r>
-      <w:proofErr w:type="spellEnd"/>
     </w:p>
     <w:p>
       <w:pPr>
@@ -2180,35 +2037,7 @@
         <w:rPr>
           <w:lang w:val="fr-BE"/>
         </w:rPr>
-        <w:t xml:space="preserve">Valider les formulaire aussi en front avec </w:t>
-      </w:r>
-      <w:proofErr w:type="spellStart"/>
-      <w:r>
-        <w:rPr>
-          <w:lang w:val="fr-BE"/>
-        </w:rPr>
-        <w:t>regex</w:t>
-      </w:r>
-      <w:proofErr w:type="spellEnd"/>
-      <w:r>
-        <w:rPr>
-          <w:lang w:val="fr-BE"/>
-        </w:rPr>
-        <w:t xml:space="preserve">, </w:t>
-      </w:r>
-      <w:proofErr w:type="spellStart"/>
-      <w:r>
-        <w:rPr>
-          <w:lang w:val="fr-BE"/>
-        </w:rPr>
-        <w:t>requiered</w:t>
-      </w:r>
-      <w:proofErr w:type="spellEnd"/>
-      <w:r>
-        <w:rPr>
-          <w:lang w:val="fr-BE"/>
-        </w:rPr>
-        <w:t>, …</w:t>
+        <w:t>Valider les formulaire aussi en front avec regex, requiered, …</w:t>
       </w:r>
     </w:p>
     <w:p>
@@ -2226,21 +2055,7 @@
         <w:rPr>
           <w:lang w:val="fr-BE"/>
         </w:rPr>
-        <w:t xml:space="preserve">Attention mélange de html et </w:t>
-      </w:r>
-      <w:proofErr w:type="spellStart"/>
-      <w:r>
-        <w:rPr>
-          <w:lang w:val="fr-BE"/>
-        </w:rPr>
-        <w:t>xhtml</w:t>
-      </w:r>
-      <w:proofErr w:type="spellEnd"/>
-      <w:r>
-        <w:rPr>
-          <w:lang w:val="fr-BE"/>
-        </w:rPr>
-        <w:t xml:space="preserve"> dans le code</w:t>
+        <w:t>Attention mélange de html et xhtml dans le code</w:t>
       </w:r>
     </w:p>
     <w:p>
@@ -2260,49 +2075,8 @@
           <w:color w:val="92D050"/>
           <w:lang w:val="fr-BE"/>
         </w:rPr>
-        <w:t xml:space="preserve">Les champs mot de passe ne peuvent pas avoir pour id </w:t>
+        <w:t>Les champs mot de passe ne peuvent pas avoir pour id password a cause des spam robot. Mettre pwd</w:t>
       </w:r>
-      <w:proofErr w:type="spellStart"/>
-      <w:r>
-        <w:rPr>
-          <w:color w:val="92D050"/>
-          <w:lang w:val="fr-BE"/>
-        </w:rPr>
-        <w:t>password</w:t>
-      </w:r>
-      <w:proofErr w:type="spellEnd"/>
-      <w:r>
-        <w:rPr>
-          <w:color w:val="92D050"/>
-          <w:lang w:val="fr-BE"/>
-        </w:rPr>
-        <w:t xml:space="preserve"> </w:t>
-      </w:r>
-      <w:proofErr w:type="spellStart"/>
-      <w:r>
-        <w:rPr>
-          <w:color w:val="92D050"/>
-          <w:lang w:val="fr-BE"/>
-        </w:rPr>
-        <w:t>a</w:t>
-      </w:r>
-      <w:proofErr w:type="spellEnd"/>
-      <w:r>
-        <w:rPr>
-          <w:color w:val="92D050"/>
-          <w:lang w:val="fr-BE"/>
-        </w:rPr>
-        <w:t xml:space="preserve"> cause des spam robot. Mettre </w:t>
-      </w:r>
-      <w:proofErr w:type="spellStart"/>
-      <w:r>
-        <w:rPr>
-          <w:color w:val="92D050"/>
-          <w:lang w:val="fr-BE"/>
-        </w:rPr>
-        <w:t>pwd</w:t>
-      </w:r>
-      <w:proofErr w:type="spellEnd"/>
     </w:p>
     <w:p>
       <w:pPr>
@@ -2355,16 +2129,8 @@
         <w:rPr>
           <w:lang w:val="fr-BE"/>
         </w:rPr>
-        <w:t xml:space="preserve">Les images sont déformées il faut faire un </w:t>
+        <w:t>Les images sont déformées il faut faire un scale</w:t>
       </w:r>
-      <w:proofErr w:type="spellStart"/>
-      <w:r>
-        <w:rPr>
-          <w:lang w:val="fr-BE"/>
-        </w:rPr>
-        <w:t>scale</w:t>
-      </w:r>
-      <w:proofErr w:type="spellEnd"/>
     </w:p>
     <w:p>
       <w:pPr>
@@ -2419,33 +2185,8 @@
           <w:color w:val="92D050"/>
           <w:lang w:val="fr-BE"/>
         </w:rPr>
-        <w:t xml:space="preserve">Lorsqu’on vient de </w:t>
+        <w:t>Lorsqu’on vient de s inscrire on affiche que le bloc connection</w:t>
       </w:r>
-      <w:proofErr w:type="spellStart"/>
-      <w:r>
-        <w:rPr>
-          <w:color w:val="92D050"/>
-          <w:lang w:val="fr-BE"/>
-        </w:rPr>
-        <w:t>s inscrire</w:t>
-      </w:r>
-      <w:proofErr w:type="spellEnd"/>
-      <w:r>
-        <w:rPr>
-          <w:color w:val="92D050"/>
-          <w:lang w:val="fr-BE"/>
-        </w:rPr>
-        <w:t xml:space="preserve"> on affiche que le bloc </w:t>
-      </w:r>
-      <w:proofErr w:type="spellStart"/>
-      <w:r>
-        <w:rPr>
-          <w:color w:val="92D050"/>
-          <w:lang w:val="fr-BE"/>
-        </w:rPr>
-        <w:t>connection</w:t>
-      </w:r>
-      <w:proofErr w:type="spellEnd"/>
     </w:p>
     <w:p>
       <w:pPr>

</xml_diff>

<commit_message>
Envoyer un message au vendeur
</commit_message>
<xml_diff>
--- a/Feuille de route.docx
+++ b/Feuille de route.docx
@@ -440,36 +440,6 @@
               <w:t>Petit soucis avec la ville lorsqu’on a des erreurs</w:t>
             </w:r>
           </w:p>
-          <w:p>
-            <w:pPr>
-              <w:rPr>
-                <w:lang w:val="fr-BE"/>
-              </w:rPr>
-            </w:pPr>
-          </w:p>
-          <w:p>
-            <w:pPr>
-              <w:rPr>
-                <w:lang w:val="fr-BE"/>
-              </w:rPr>
-            </w:pPr>
-            <w:r>
-              <w:rPr>
-                <w:highlight w:val="yellow"/>
-                <w:lang w:val="fr-BE"/>
-              </w:rPr>
-              <w:t xml:space="preserve">Limiter la taille du </w:t>
-            </w:r>
-            <w:proofErr w:type="spellStart"/>
-            <w:r>
-              <w:rPr>
-                <w:highlight w:val="yellow"/>
-                <w:lang w:val="fr-BE"/>
-              </w:rPr>
-              <w:t>username</w:t>
-            </w:r>
-            <w:proofErr w:type="spellEnd"/>
-          </w:p>
         </w:tc>
         <w:tc>
           <w:tcPr>
@@ -818,6 +788,8 @@
               </w:rPr>
               <w:t xml:space="preserve"> l’acheteur / vendeur</w:t>
             </w:r>
+            <w:bookmarkStart w:id="0" w:name="_GoBack"/>
+            <w:bookmarkEnd w:id="0"/>
           </w:p>
         </w:tc>
         <w:tc>
@@ -1578,7 +1550,6 @@
               <w:rPr>
                 <w:lang w:val="fr-BE"/>
               </w:rPr>
-              <w:lastRenderedPageBreak/>
               <w:t>Enchérir</w:t>
             </w:r>
           </w:p>
@@ -1735,6 +1706,7 @@
               <w:rPr>
                 <w:lang w:val="fr-BE"/>
               </w:rPr>
+              <w:lastRenderedPageBreak/>
               <w:t>Consulter participation enchère</w:t>
             </w:r>
           </w:p>
@@ -1933,8 +1905,6 @@
                 <w:lang w:val="fr-BE"/>
               </w:rPr>
             </w:pPr>
-            <w:bookmarkStart w:id="0" w:name="_GoBack"/>
-            <w:bookmarkEnd w:id="0"/>
           </w:p>
         </w:tc>
       </w:tr>

</xml_diff>

<commit_message>
Bloquer update si produit deja vendu
</commit_message>
<xml_diff>
--- a/Feuille de route.docx
+++ b/Feuille de route.docx
@@ -369,13 +369,6 @@
                 <w:lang w:val="fr-BE"/>
               </w:rPr>
             </w:pPr>
-            <w:r>
-              <w:rPr>
-                <w:highlight w:val="yellow"/>
-                <w:lang w:val="fr-BE"/>
-              </w:rPr>
-              <w:t>Ajouter dans le menu le choix de langue</w:t>
-            </w:r>
           </w:p>
         </w:tc>
         <w:tc>
@@ -564,7 +557,15 @@
               <w:rPr>
                 <w:lang w:val="fr-BE"/>
               </w:rPr>
-              <w:t>Modification du profil</w:t>
+              <w:t>Modificat</w:t>
+            </w:r>
+            <w:bookmarkStart w:id="0" w:name="_GoBack"/>
+            <w:bookmarkEnd w:id="0"/>
+            <w:r>
+              <w:rPr>
+                <w:lang w:val="fr-BE"/>
+              </w:rPr>
+              <w:t>ion du profil</w:t>
             </w:r>
           </w:p>
         </w:tc>
@@ -772,8 +773,6 @@
                 <w:lang w:val="fr-BE"/>
               </w:rPr>
             </w:pPr>
-            <w:bookmarkStart w:id="0" w:name="_GoBack"/>
-            <w:bookmarkEnd w:id="0"/>
           </w:p>
         </w:tc>
         <w:tc>
@@ -1629,7 +1628,6 @@
               <w:rPr>
                 <w:lang w:val="fr-BE"/>
               </w:rPr>
-              <w:lastRenderedPageBreak/>
               <w:t>Consulter achats</w:t>
             </w:r>
           </w:p>
@@ -1691,6 +1689,7 @@
               <w:rPr>
                 <w:lang w:val="fr-BE"/>
               </w:rPr>
+              <w:lastRenderedPageBreak/>
               <w:t>Consulter participation enchère</w:t>
             </w:r>
           </w:p>

</xml_diff>

<commit_message>
Suppression admin et propriétaire
</commit_message>
<xml_diff>
--- a/Feuille de route.docx
+++ b/Feuille de route.docx
@@ -557,1518 +557,1545 @@
               <w:rPr>
                 <w:lang w:val="fr-BE"/>
               </w:rPr>
-              <w:t>Modificat</w:t>
-            </w:r>
+              <w:t>Modification du profil</w:t>
+            </w:r>
+          </w:p>
+        </w:tc>
+        <w:tc>
+          <w:tcPr>
+            <w:tcW w:w="3005" w:type="dxa"/>
+          </w:tcPr>
+          <w:p>
+            <w:pPr>
+              <w:rPr>
+                <w:lang w:val="fr-BE"/>
+              </w:rPr>
+            </w:pPr>
+            <w:r>
+              <w:rPr>
+                <w:lang w:val="fr-BE"/>
+              </w:rPr>
+              <w:t>Si on a une erreur le bouton ne marche plus</w:t>
+            </w:r>
+          </w:p>
+          <w:p>
+            <w:pPr>
+              <w:rPr>
+                <w:lang w:val="fr-BE"/>
+              </w:rPr>
+            </w:pPr>
+            <w:r>
+              <w:rPr>
+                <w:lang w:val="fr-BE"/>
+              </w:rPr>
+              <w:t>Obligé d’effacer et remettre la ville</w:t>
+            </w:r>
+          </w:p>
+          <w:p>
+            <w:pPr>
+              <w:rPr>
+                <w:lang w:val="fr-BE"/>
+              </w:rPr>
+            </w:pPr>
+            <w:r>
+              <w:rPr>
+                <w:lang w:val="fr-BE"/>
+              </w:rPr>
+              <w:t xml:space="preserve">Obligé de mettre un </w:t>
+            </w:r>
+            <w:proofErr w:type="spellStart"/>
+            <w:r>
+              <w:rPr>
+                <w:lang w:val="fr-BE"/>
+              </w:rPr>
+              <w:t>mdp</w:t>
+            </w:r>
+            <w:proofErr w:type="spellEnd"/>
+          </w:p>
+        </w:tc>
+        <w:tc>
+          <w:tcPr>
+            <w:tcW w:w="1001" w:type="dxa"/>
+          </w:tcPr>
+          <w:p>
+            <w:pPr>
+              <w:pStyle w:val="Paragraphedeliste"/>
+              <w:numPr>
+                <w:ilvl w:val="0"/>
+                <w:numId w:val="1"/>
+              </w:numPr>
+              <w:rPr>
+                <w:lang w:val="fr-BE"/>
+              </w:rPr>
+            </w:pPr>
+          </w:p>
+        </w:tc>
+        <w:tc>
+          <w:tcPr>
+            <w:tcW w:w="1064" w:type="dxa"/>
+          </w:tcPr>
+          <w:p>
+            <w:pPr>
+              <w:pStyle w:val="Paragraphedeliste"/>
+              <w:numPr>
+                <w:ilvl w:val="0"/>
+                <w:numId w:val="1"/>
+              </w:numPr>
+              <w:rPr>
+                <w:color w:val="FF0000"/>
+                <w:lang w:val="fr-BE"/>
+              </w:rPr>
+            </w:pPr>
+          </w:p>
+        </w:tc>
+      </w:tr>
+      <w:tr>
+        <w:tc>
+          <w:tcPr>
+            <w:tcW w:w="3005" w:type="dxa"/>
+          </w:tcPr>
+          <w:p>
+            <w:pPr>
+              <w:rPr>
+                <w:lang w:val="fr-BE"/>
+              </w:rPr>
+            </w:pPr>
+            <w:r>
+              <w:rPr>
+                <w:lang w:val="fr-BE"/>
+              </w:rPr>
+              <w:t>Ajout d’un produit en vente (prix fixe)</w:t>
+            </w:r>
+          </w:p>
+        </w:tc>
+        <w:tc>
+          <w:tcPr>
+            <w:tcW w:w="3005" w:type="dxa"/>
+          </w:tcPr>
+          <w:p>
+            <w:pPr>
+              <w:rPr>
+                <w:lang w:val="fr-BE"/>
+              </w:rPr>
+            </w:pPr>
+            <w:r>
+              <w:rPr>
+                <w:lang w:val="fr-BE"/>
+              </w:rPr>
+              <w:t xml:space="preserve">Ajouter un id personnaliser sur les images afin qu’elles ne soient pas écrasé si on sert une image du </w:t>
+            </w:r>
+            <w:proofErr w:type="spellStart"/>
+            <w:r>
+              <w:rPr>
+                <w:lang w:val="fr-BE"/>
+              </w:rPr>
+              <w:t>meme</w:t>
+            </w:r>
+            <w:proofErr w:type="spellEnd"/>
+            <w:r>
+              <w:rPr>
+                <w:lang w:val="fr-BE"/>
+              </w:rPr>
+              <w:t xml:space="preserve"> nom</w:t>
+            </w:r>
+          </w:p>
+        </w:tc>
+        <w:tc>
+          <w:tcPr>
+            <w:tcW w:w="1001" w:type="dxa"/>
+          </w:tcPr>
+          <w:p>
+            <w:pPr>
+              <w:pStyle w:val="Paragraphedeliste"/>
+              <w:numPr>
+                <w:ilvl w:val="0"/>
+                <w:numId w:val="1"/>
+              </w:numPr>
+              <w:rPr>
+                <w:lang w:val="fr-BE"/>
+              </w:rPr>
+            </w:pPr>
+          </w:p>
+        </w:tc>
+        <w:tc>
+          <w:tcPr>
+            <w:tcW w:w="1064" w:type="dxa"/>
+          </w:tcPr>
+          <w:p>
+            <w:pPr>
+              <w:pStyle w:val="Paragraphedeliste"/>
+              <w:numPr>
+                <w:ilvl w:val="0"/>
+                <w:numId w:val="1"/>
+              </w:numPr>
+              <w:rPr>
+                <w:lang w:val="fr-BE"/>
+              </w:rPr>
+            </w:pPr>
+          </w:p>
+        </w:tc>
+      </w:tr>
+      <w:tr>
+        <w:tc>
+          <w:tcPr>
+            <w:tcW w:w="3005" w:type="dxa"/>
+          </w:tcPr>
+          <w:p>
+            <w:pPr>
+              <w:rPr>
+                <w:lang w:val="fr-BE"/>
+              </w:rPr>
+            </w:pPr>
+            <w:r>
+              <w:rPr>
+                <w:lang w:val="fr-BE"/>
+              </w:rPr>
+              <w:t>Affichage détail produit (prix fixe)</w:t>
+            </w:r>
+          </w:p>
+        </w:tc>
+        <w:tc>
+          <w:tcPr>
+            <w:tcW w:w="3005" w:type="dxa"/>
+          </w:tcPr>
+          <w:p>
+            <w:pPr>
+              <w:rPr>
+                <w:highlight w:val="yellow"/>
+                <w:lang w:val="fr-BE"/>
+              </w:rPr>
+            </w:pPr>
+          </w:p>
+        </w:tc>
+        <w:tc>
+          <w:tcPr>
+            <w:tcW w:w="1001" w:type="dxa"/>
+          </w:tcPr>
+          <w:p>
+            <w:pPr>
+              <w:pStyle w:val="Paragraphedeliste"/>
+              <w:numPr>
+                <w:ilvl w:val="0"/>
+                <w:numId w:val="1"/>
+              </w:numPr>
+              <w:rPr>
+                <w:lang w:val="fr-BE"/>
+              </w:rPr>
+            </w:pPr>
+          </w:p>
+        </w:tc>
+        <w:tc>
+          <w:tcPr>
+            <w:tcW w:w="1064" w:type="dxa"/>
+          </w:tcPr>
+          <w:p>
+            <w:pPr>
+              <w:pStyle w:val="Paragraphedeliste"/>
+              <w:numPr>
+                <w:ilvl w:val="0"/>
+                <w:numId w:val="1"/>
+              </w:numPr>
+              <w:rPr>
+                <w:lang w:val="fr-BE"/>
+              </w:rPr>
+            </w:pPr>
+          </w:p>
+        </w:tc>
+      </w:tr>
+      <w:tr>
+        <w:tc>
+          <w:tcPr>
+            <w:tcW w:w="3005" w:type="dxa"/>
+          </w:tcPr>
+          <w:p>
+            <w:pPr>
+              <w:rPr>
+                <w:lang w:val="fr-BE"/>
+              </w:rPr>
+            </w:pPr>
+            <w:r>
+              <w:rPr>
+                <w:lang w:val="fr-BE"/>
+              </w:rPr>
+              <w:t>Modification détail produit (prix fixe)</w:t>
+            </w:r>
+          </w:p>
+        </w:tc>
+        <w:tc>
+          <w:tcPr>
+            <w:tcW w:w="3005" w:type="dxa"/>
+          </w:tcPr>
+          <w:p>
+            <w:pPr>
+              <w:rPr>
+                <w:lang w:val="fr-BE"/>
+              </w:rPr>
+            </w:pPr>
+            <w:r>
+              <w:rPr>
+                <w:highlight w:val="yellow"/>
+                <w:lang w:val="fr-BE"/>
+              </w:rPr>
+              <w:t xml:space="preserve">Si </w:t>
+            </w:r>
+            <w:proofErr w:type="spellStart"/>
+            <w:r>
+              <w:rPr>
+                <w:highlight w:val="yellow"/>
+                <w:lang w:val="fr-BE"/>
+              </w:rPr>
+              <w:t>detail</w:t>
+            </w:r>
+            <w:proofErr w:type="spellEnd"/>
+            <w:r>
+              <w:rPr>
+                <w:highlight w:val="yellow"/>
+                <w:lang w:val="fr-BE"/>
+              </w:rPr>
+              <w:t xml:space="preserve"> trop long déborde sur </w:t>
+            </w:r>
+            <w:proofErr w:type="spellStart"/>
+            <w:r>
+              <w:rPr>
+                <w:highlight w:val="yellow"/>
+                <w:lang w:val="fr-BE"/>
+              </w:rPr>
+              <w:t>footer</w:t>
+            </w:r>
+            <w:proofErr w:type="spellEnd"/>
+          </w:p>
+        </w:tc>
+        <w:tc>
+          <w:tcPr>
+            <w:tcW w:w="1001" w:type="dxa"/>
+          </w:tcPr>
+          <w:p>
+            <w:pPr>
+              <w:pStyle w:val="Paragraphedeliste"/>
+              <w:numPr>
+                <w:ilvl w:val="0"/>
+                <w:numId w:val="1"/>
+              </w:numPr>
+              <w:rPr>
+                <w:lang w:val="fr-BE"/>
+              </w:rPr>
+            </w:pPr>
+          </w:p>
+        </w:tc>
+        <w:tc>
+          <w:tcPr>
+            <w:tcW w:w="1064" w:type="dxa"/>
+          </w:tcPr>
+          <w:p>
+            <w:pPr>
+              <w:pStyle w:val="Paragraphedeliste"/>
+              <w:numPr>
+                <w:ilvl w:val="0"/>
+                <w:numId w:val="1"/>
+              </w:numPr>
+              <w:rPr>
+                <w:lang w:val="fr-BE"/>
+              </w:rPr>
+            </w:pPr>
+          </w:p>
+        </w:tc>
+      </w:tr>
+      <w:tr>
+        <w:tc>
+          <w:tcPr>
+            <w:tcW w:w="3005" w:type="dxa"/>
+          </w:tcPr>
+          <w:p>
+            <w:pPr>
+              <w:rPr>
+                <w:lang w:val="fr-BE"/>
+              </w:rPr>
+            </w:pPr>
+            <w:r>
+              <w:rPr>
+                <w:lang w:val="fr-BE"/>
+              </w:rPr>
+              <w:t>Ajout d’un produit en vente (enchère)</w:t>
+            </w:r>
+          </w:p>
+        </w:tc>
+        <w:tc>
+          <w:tcPr>
+            <w:tcW w:w="3005" w:type="dxa"/>
+          </w:tcPr>
+          <w:p>
+            <w:pPr>
+              <w:rPr>
+                <w:lang w:val="fr-BE"/>
+              </w:rPr>
+            </w:pPr>
+          </w:p>
+        </w:tc>
+        <w:tc>
+          <w:tcPr>
+            <w:tcW w:w="1001" w:type="dxa"/>
+          </w:tcPr>
+          <w:p>
+            <w:pPr>
+              <w:pStyle w:val="Paragraphedeliste"/>
+              <w:numPr>
+                <w:ilvl w:val="0"/>
+                <w:numId w:val="1"/>
+              </w:numPr>
+              <w:rPr>
+                <w:lang w:val="fr-BE"/>
+              </w:rPr>
+            </w:pPr>
+          </w:p>
+        </w:tc>
+        <w:tc>
+          <w:tcPr>
+            <w:tcW w:w="1064" w:type="dxa"/>
+          </w:tcPr>
+          <w:p>
+            <w:pPr>
+              <w:pStyle w:val="Paragraphedeliste"/>
+              <w:numPr>
+                <w:ilvl w:val="0"/>
+                <w:numId w:val="1"/>
+              </w:numPr>
+              <w:rPr>
+                <w:lang w:val="fr-BE"/>
+              </w:rPr>
+            </w:pPr>
+          </w:p>
+        </w:tc>
+      </w:tr>
+      <w:tr>
+        <w:tc>
+          <w:tcPr>
+            <w:tcW w:w="3005" w:type="dxa"/>
+          </w:tcPr>
+          <w:p>
+            <w:pPr>
+              <w:rPr>
+                <w:lang w:val="fr-BE"/>
+              </w:rPr>
+            </w:pPr>
+            <w:r>
+              <w:rPr>
+                <w:lang w:val="fr-BE"/>
+              </w:rPr>
+              <w:t>Affichage détail produit (enchère)</w:t>
+            </w:r>
+          </w:p>
+        </w:tc>
+        <w:tc>
+          <w:tcPr>
+            <w:tcW w:w="3005" w:type="dxa"/>
+          </w:tcPr>
+          <w:p>
+            <w:pPr>
+              <w:rPr>
+                <w:lang w:val="fr-BE"/>
+              </w:rPr>
+            </w:pPr>
+          </w:p>
+        </w:tc>
+        <w:tc>
+          <w:tcPr>
+            <w:tcW w:w="1001" w:type="dxa"/>
+          </w:tcPr>
+          <w:p>
+            <w:pPr>
+              <w:rPr>
+                <w:lang w:val="fr-BE"/>
+              </w:rPr>
+            </w:pPr>
+          </w:p>
+        </w:tc>
+        <w:tc>
+          <w:tcPr>
+            <w:tcW w:w="1064" w:type="dxa"/>
+          </w:tcPr>
+          <w:p>
+            <w:pPr>
+              <w:pStyle w:val="Paragraphedeliste"/>
+              <w:numPr>
+                <w:ilvl w:val="0"/>
+                <w:numId w:val="1"/>
+              </w:numPr>
+              <w:rPr>
+                <w:lang w:val="fr-BE"/>
+              </w:rPr>
+            </w:pPr>
+          </w:p>
+        </w:tc>
+      </w:tr>
+      <w:tr>
+        <w:tc>
+          <w:tcPr>
+            <w:tcW w:w="3005" w:type="dxa"/>
+          </w:tcPr>
+          <w:p>
+            <w:pPr>
+              <w:rPr>
+                <w:lang w:val="fr-BE"/>
+              </w:rPr>
+            </w:pPr>
+            <w:r>
+              <w:rPr>
+                <w:lang w:val="fr-BE"/>
+              </w:rPr>
+              <w:t>Modification détail produit (enchère)</w:t>
+            </w:r>
+          </w:p>
+        </w:tc>
+        <w:tc>
+          <w:tcPr>
+            <w:tcW w:w="3005" w:type="dxa"/>
+          </w:tcPr>
+          <w:p>
+            <w:pPr>
+              <w:rPr>
+                <w:lang w:val="fr-BE"/>
+              </w:rPr>
+            </w:pPr>
+            <w:r>
+              <w:rPr>
+                <w:highlight w:val="yellow"/>
+                <w:lang w:val="fr-BE"/>
+              </w:rPr>
+              <w:t xml:space="preserve">Bloquer </w:t>
+            </w:r>
+            <w:proofErr w:type="spellStart"/>
+            <w:r>
+              <w:rPr>
+                <w:highlight w:val="yellow"/>
+                <w:lang w:val="fr-BE"/>
+              </w:rPr>
+              <w:t>modif</w:t>
+            </w:r>
+            <w:proofErr w:type="spellEnd"/>
+            <w:r>
+              <w:rPr>
+                <w:highlight w:val="yellow"/>
+                <w:lang w:val="fr-BE"/>
+              </w:rPr>
+              <w:t xml:space="preserve"> si quelqu’un a fait une enchère</w:t>
+            </w:r>
+          </w:p>
+        </w:tc>
+        <w:tc>
+          <w:tcPr>
+            <w:tcW w:w="1001" w:type="dxa"/>
+          </w:tcPr>
+          <w:p>
+            <w:pPr>
+              <w:pStyle w:val="Paragraphedeliste"/>
+              <w:numPr>
+                <w:ilvl w:val="0"/>
+                <w:numId w:val="1"/>
+              </w:numPr>
+              <w:rPr>
+                <w:lang w:val="fr-BE"/>
+              </w:rPr>
+            </w:pPr>
+          </w:p>
+        </w:tc>
+        <w:tc>
+          <w:tcPr>
+            <w:tcW w:w="1064" w:type="dxa"/>
+          </w:tcPr>
+          <w:p>
+            <w:pPr>
+              <w:pStyle w:val="Paragraphedeliste"/>
+              <w:numPr>
+                <w:ilvl w:val="0"/>
+                <w:numId w:val="1"/>
+              </w:numPr>
+              <w:rPr>
+                <w:lang w:val="fr-BE"/>
+              </w:rPr>
+            </w:pPr>
+          </w:p>
+        </w:tc>
+      </w:tr>
+      <w:tr>
+        <w:tc>
+          <w:tcPr>
+            <w:tcW w:w="3005" w:type="dxa"/>
+          </w:tcPr>
+          <w:p>
+            <w:pPr>
+              <w:rPr>
+                <w:lang w:val="fr-BE"/>
+              </w:rPr>
+            </w:pPr>
+            <w:r>
+              <w:rPr>
+                <w:lang w:val="fr-BE"/>
+              </w:rPr>
+              <w:t>Liste de tous les articles en vente</w:t>
+            </w:r>
+          </w:p>
+        </w:tc>
+        <w:tc>
+          <w:tcPr>
+            <w:tcW w:w="3005" w:type="dxa"/>
+          </w:tcPr>
+          <w:p>
+            <w:pPr>
+              <w:rPr>
+                <w:lang w:val="fr-BE"/>
+              </w:rPr>
+            </w:pPr>
+            <w:r>
+              <w:rPr>
+                <w:lang w:val="fr-BE"/>
+              </w:rPr>
+              <w:t>P</w:t>
+            </w:r>
+            <w:r>
+              <w:rPr>
+                <w:lang w:val="fr-BE"/>
+              </w:rPr>
+              <w:t>rix</w:t>
+            </w:r>
+            <w:r>
+              <w:rPr>
+                <w:lang w:val="fr-BE"/>
+              </w:rPr>
+              <w:t xml:space="preserve">, </w:t>
+            </w:r>
+            <w:r>
+              <w:rPr>
+                <w:lang w:val="fr-BE"/>
+              </w:rPr>
+              <w:t>trie</w:t>
+            </w:r>
+            <w:r>
+              <w:rPr>
+                <w:lang w:val="fr-BE"/>
+              </w:rPr>
+              <w:br/>
+            </w:r>
+            <w:r>
+              <w:rPr>
+                <w:lang w:val="fr-BE"/>
+              </w:rPr>
+              <w:br/>
+              <w:t>Bouton de pagination au centre</w:t>
+            </w:r>
+          </w:p>
+        </w:tc>
+        <w:tc>
+          <w:tcPr>
+            <w:tcW w:w="1001" w:type="dxa"/>
+          </w:tcPr>
+          <w:p>
+            <w:pPr>
+              <w:pStyle w:val="Paragraphedeliste"/>
+              <w:numPr>
+                <w:ilvl w:val="0"/>
+                <w:numId w:val="1"/>
+              </w:numPr>
+              <w:rPr>
+                <w:lang w:val="fr-BE"/>
+              </w:rPr>
+            </w:pPr>
+          </w:p>
+        </w:tc>
+        <w:tc>
+          <w:tcPr>
+            <w:tcW w:w="1064" w:type="dxa"/>
+          </w:tcPr>
+          <w:p>
+            <w:pPr>
+              <w:pStyle w:val="Paragraphedeliste"/>
+              <w:numPr>
+                <w:ilvl w:val="0"/>
+                <w:numId w:val="1"/>
+              </w:numPr>
+              <w:rPr>
+                <w:lang w:val="fr-BE"/>
+              </w:rPr>
+            </w:pPr>
+          </w:p>
+        </w:tc>
+      </w:tr>
+      <w:tr>
+        <w:tc>
+          <w:tcPr>
+            <w:tcW w:w="3005" w:type="dxa"/>
+          </w:tcPr>
+          <w:p>
+            <w:pPr>
+              <w:rPr>
+                <w:lang w:val="fr-BE"/>
+              </w:rPr>
+            </w:pPr>
+            <w:r>
+              <w:rPr>
+                <w:lang w:val="fr-BE"/>
+              </w:rPr>
+              <w:t>Consulter ventes</w:t>
+            </w:r>
+          </w:p>
+        </w:tc>
+        <w:tc>
+          <w:tcPr>
+            <w:tcW w:w="3005" w:type="dxa"/>
+          </w:tcPr>
+          <w:p>
+            <w:pPr>
+              <w:rPr>
+                <w:lang w:val="fr-BE"/>
+              </w:rPr>
+            </w:pPr>
+            <w:r>
+              <w:rPr>
+                <w:lang w:val="fr-BE"/>
+              </w:rPr>
+              <w:t>Ajouter bouton remettre en vente</w:t>
+            </w:r>
+          </w:p>
+        </w:tc>
+        <w:tc>
+          <w:tcPr>
+            <w:tcW w:w="1001" w:type="dxa"/>
+          </w:tcPr>
+          <w:p>
+            <w:pPr>
+              <w:rPr>
+                <w:lang w:val="fr-BE"/>
+              </w:rPr>
+            </w:pPr>
+          </w:p>
+        </w:tc>
+        <w:tc>
+          <w:tcPr>
+            <w:tcW w:w="1064" w:type="dxa"/>
+          </w:tcPr>
+          <w:p>
+            <w:pPr>
+              <w:pStyle w:val="Paragraphedeliste"/>
+              <w:numPr>
+                <w:ilvl w:val="0"/>
+                <w:numId w:val="1"/>
+              </w:numPr>
+              <w:rPr>
+                <w:lang w:val="fr-BE"/>
+              </w:rPr>
+            </w:pPr>
+          </w:p>
+        </w:tc>
+      </w:tr>
+      <w:tr>
+        <w:tc>
+          <w:tcPr>
+            <w:tcW w:w="3005" w:type="dxa"/>
+          </w:tcPr>
+          <w:p>
+            <w:pPr>
+              <w:rPr>
+                <w:lang w:val="fr-BE"/>
+              </w:rPr>
+            </w:pPr>
+            <w:r>
+              <w:rPr>
+                <w:lang w:val="fr-BE"/>
+              </w:rPr>
+              <w:t>Calcul de la distance entre la ville du vendeur et celle de l’acheteur</w:t>
+            </w:r>
+          </w:p>
+        </w:tc>
+        <w:tc>
+          <w:tcPr>
+            <w:tcW w:w="3005" w:type="dxa"/>
+          </w:tcPr>
+          <w:p>
+            <w:pPr>
+              <w:rPr>
+                <w:lang w:val="fr-BE"/>
+              </w:rPr>
+            </w:pPr>
+          </w:p>
+        </w:tc>
+        <w:tc>
+          <w:tcPr>
+            <w:tcW w:w="1001" w:type="dxa"/>
+          </w:tcPr>
+          <w:p>
+            <w:pPr>
+              <w:rPr>
+                <w:lang w:val="fr-BE"/>
+              </w:rPr>
+            </w:pPr>
+          </w:p>
+        </w:tc>
+        <w:tc>
+          <w:tcPr>
+            <w:tcW w:w="1064" w:type="dxa"/>
+          </w:tcPr>
+          <w:p>
+            <w:pPr>
+              <w:pStyle w:val="Paragraphedeliste"/>
+              <w:numPr>
+                <w:ilvl w:val="0"/>
+                <w:numId w:val="1"/>
+              </w:numPr>
+              <w:rPr>
+                <w:lang w:val="fr-BE"/>
+              </w:rPr>
+            </w:pPr>
+          </w:p>
+        </w:tc>
+      </w:tr>
+      <w:tr>
+        <w:tc>
+          <w:tcPr>
+            <w:tcW w:w="3005" w:type="dxa"/>
+          </w:tcPr>
+          <w:p>
+            <w:pPr>
+              <w:rPr>
+                <w:lang w:val="fr-BE"/>
+              </w:rPr>
+            </w:pPr>
+            <w:r>
+              <w:rPr>
+                <w:lang w:val="fr-BE"/>
+              </w:rPr>
+              <w:t>Filtre liste des produits</w:t>
+            </w:r>
+          </w:p>
+        </w:tc>
+        <w:tc>
+          <w:tcPr>
+            <w:tcW w:w="3005" w:type="dxa"/>
+          </w:tcPr>
+          <w:p>
+            <w:pPr>
+              <w:rPr>
+                <w:lang w:val="fr-BE"/>
+              </w:rPr>
+            </w:pPr>
+            <w:r>
+              <w:rPr>
+                <w:lang w:val="fr-BE"/>
+              </w:rPr>
+              <w:t>Si temps restant ajouter des filtres sur prix, date de fin enchères, vendeur</w:t>
+            </w:r>
+          </w:p>
+        </w:tc>
+        <w:tc>
+          <w:tcPr>
+            <w:tcW w:w="1001" w:type="dxa"/>
+          </w:tcPr>
+          <w:p>
+            <w:pPr>
+              <w:rPr>
+                <w:lang w:val="fr-BE"/>
+              </w:rPr>
+            </w:pPr>
+          </w:p>
+        </w:tc>
+        <w:tc>
+          <w:tcPr>
+            <w:tcW w:w="1064" w:type="dxa"/>
+          </w:tcPr>
+          <w:p>
+            <w:pPr>
+              <w:pStyle w:val="Paragraphedeliste"/>
+              <w:numPr>
+                <w:ilvl w:val="0"/>
+                <w:numId w:val="1"/>
+              </w:numPr>
+              <w:rPr>
+                <w:lang w:val="fr-BE"/>
+              </w:rPr>
+            </w:pPr>
+          </w:p>
+        </w:tc>
+      </w:tr>
+      <w:tr>
+        <w:tc>
+          <w:tcPr>
+            <w:tcW w:w="3005" w:type="dxa"/>
+          </w:tcPr>
+          <w:p>
+            <w:pPr>
+              <w:rPr>
+                <w:lang w:val="fr-BE"/>
+              </w:rPr>
+            </w:pPr>
+            <w:r>
+              <w:rPr>
+                <w:lang w:val="fr-BE"/>
+              </w:rPr>
+              <w:t>Acheter</w:t>
+            </w:r>
+          </w:p>
+        </w:tc>
+        <w:tc>
+          <w:tcPr>
+            <w:tcW w:w="3005" w:type="dxa"/>
+          </w:tcPr>
+          <w:p>
+            <w:pPr>
+              <w:rPr>
+                <w:lang w:val="fr-BE"/>
+              </w:rPr>
+            </w:pPr>
+          </w:p>
+        </w:tc>
+        <w:tc>
+          <w:tcPr>
+            <w:tcW w:w="1001" w:type="dxa"/>
+          </w:tcPr>
+          <w:p>
+            <w:pPr>
+              <w:rPr>
+                <w:lang w:val="fr-BE"/>
+              </w:rPr>
+            </w:pPr>
+          </w:p>
+        </w:tc>
+        <w:tc>
+          <w:tcPr>
+            <w:tcW w:w="1064" w:type="dxa"/>
+          </w:tcPr>
+          <w:p>
+            <w:pPr>
+              <w:pStyle w:val="Paragraphedeliste"/>
+              <w:numPr>
+                <w:ilvl w:val="0"/>
+                <w:numId w:val="1"/>
+              </w:numPr>
+              <w:rPr>
+                <w:lang w:val="fr-BE"/>
+              </w:rPr>
+            </w:pPr>
+          </w:p>
+        </w:tc>
+      </w:tr>
+      <w:tr>
+        <w:tc>
+          <w:tcPr>
+            <w:tcW w:w="3005" w:type="dxa"/>
+          </w:tcPr>
+          <w:p>
+            <w:pPr>
+              <w:rPr>
+                <w:lang w:val="fr-BE"/>
+              </w:rPr>
+            </w:pPr>
+            <w:r>
+              <w:rPr>
+                <w:lang w:val="fr-BE"/>
+              </w:rPr>
+              <w:t>Enchérir</w:t>
+            </w:r>
+          </w:p>
+        </w:tc>
+        <w:tc>
+          <w:tcPr>
+            <w:tcW w:w="3005" w:type="dxa"/>
+          </w:tcPr>
+          <w:p>
+            <w:pPr>
+              <w:rPr>
+                <w:lang w:val="fr-BE"/>
+              </w:rPr>
+            </w:pPr>
+            <w:r>
+              <w:rPr>
+                <w:lang w:val="fr-BE"/>
+              </w:rPr>
+              <w:t xml:space="preserve">OK mais faire système de </w:t>
+            </w:r>
+            <w:proofErr w:type="spellStart"/>
+            <w:r>
+              <w:rPr>
+                <w:lang w:val="fr-BE"/>
+              </w:rPr>
+              <w:t>cloture</w:t>
+            </w:r>
+            <w:proofErr w:type="spellEnd"/>
+            <w:r>
+              <w:rPr>
+                <w:lang w:val="fr-BE"/>
+              </w:rPr>
+              <w:t xml:space="preserve"> (voir favoris </w:t>
+            </w:r>
+            <w:proofErr w:type="spellStart"/>
+            <w:r>
+              <w:rPr>
+                <w:lang w:val="fr-BE"/>
+              </w:rPr>
+              <w:t>scheduling</w:t>
+            </w:r>
+            <w:proofErr w:type="spellEnd"/>
+            <w:r>
+              <w:rPr>
+                <w:lang w:val="fr-BE"/>
+              </w:rPr>
+              <w:t>)</w:t>
+            </w:r>
+          </w:p>
+        </w:tc>
+        <w:tc>
+          <w:tcPr>
+            <w:tcW w:w="1001" w:type="dxa"/>
+          </w:tcPr>
+          <w:p>
+            <w:pPr>
+              <w:rPr>
+                <w:lang w:val="fr-BE"/>
+              </w:rPr>
+            </w:pPr>
+          </w:p>
+        </w:tc>
+        <w:tc>
+          <w:tcPr>
+            <w:tcW w:w="1064" w:type="dxa"/>
+          </w:tcPr>
+          <w:p>
+            <w:pPr>
+              <w:pStyle w:val="Paragraphedeliste"/>
+              <w:numPr>
+                <w:ilvl w:val="0"/>
+                <w:numId w:val="1"/>
+              </w:numPr>
+              <w:rPr>
+                <w:lang w:val="fr-BE"/>
+              </w:rPr>
+            </w:pPr>
+          </w:p>
+        </w:tc>
+      </w:tr>
+      <w:tr>
+        <w:tc>
+          <w:tcPr>
+            <w:tcW w:w="3005" w:type="dxa"/>
+          </w:tcPr>
+          <w:p>
+            <w:pPr>
+              <w:rPr>
+                <w:lang w:val="fr-BE"/>
+              </w:rPr>
+            </w:pPr>
+            <w:r>
+              <w:rPr>
+                <w:lang w:val="fr-BE"/>
+              </w:rPr>
+              <w:t>Consulter achats</w:t>
+            </w:r>
+          </w:p>
+        </w:tc>
+        <w:tc>
+          <w:tcPr>
+            <w:tcW w:w="3005" w:type="dxa"/>
+          </w:tcPr>
+          <w:p>
+            <w:pPr>
+              <w:rPr>
+                <w:lang w:val="fr-BE"/>
+              </w:rPr>
+            </w:pPr>
+          </w:p>
+        </w:tc>
+        <w:tc>
+          <w:tcPr>
+            <w:tcW w:w="1001" w:type="dxa"/>
+          </w:tcPr>
+          <w:p>
+            <w:pPr>
+              <w:rPr>
+                <w:lang w:val="fr-BE"/>
+              </w:rPr>
+            </w:pPr>
+          </w:p>
+        </w:tc>
+        <w:tc>
+          <w:tcPr>
+            <w:tcW w:w="1064" w:type="dxa"/>
+          </w:tcPr>
+          <w:p>
+            <w:pPr>
+              <w:pStyle w:val="Paragraphedeliste"/>
+              <w:numPr>
+                <w:ilvl w:val="0"/>
+                <w:numId w:val="1"/>
+              </w:numPr>
+              <w:rPr>
+                <w:lang w:val="fr-BE"/>
+              </w:rPr>
+            </w:pPr>
+          </w:p>
+        </w:tc>
+      </w:tr>
+      <w:tr>
+        <w:tc>
+          <w:tcPr>
+            <w:tcW w:w="3005" w:type="dxa"/>
+          </w:tcPr>
+          <w:p>
+            <w:pPr>
+              <w:rPr>
+                <w:lang w:val="fr-BE"/>
+              </w:rPr>
+            </w:pPr>
+            <w:r>
+              <w:rPr>
+                <w:lang w:val="fr-BE"/>
+              </w:rPr>
+              <w:t>Consulter participation enchère</w:t>
+            </w:r>
+          </w:p>
+        </w:tc>
+        <w:tc>
+          <w:tcPr>
+            <w:tcW w:w="3005" w:type="dxa"/>
+          </w:tcPr>
+          <w:p>
+            <w:pPr>
+              <w:rPr>
+                <w:lang w:val="fr-BE"/>
+              </w:rPr>
+            </w:pPr>
+          </w:p>
+        </w:tc>
+        <w:tc>
+          <w:tcPr>
+            <w:tcW w:w="1001" w:type="dxa"/>
+          </w:tcPr>
+          <w:p>
+            <w:pPr>
+              <w:rPr>
+                <w:lang w:val="fr-BE"/>
+              </w:rPr>
+            </w:pPr>
+          </w:p>
+        </w:tc>
+        <w:tc>
+          <w:tcPr>
+            <w:tcW w:w="1064" w:type="dxa"/>
+          </w:tcPr>
+          <w:p>
+            <w:pPr>
+              <w:pStyle w:val="Paragraphedeliste"/>
+              <w:numPr>
+                <w:ilvl w:val="0"/>
+                <w:numId w:val="1"/>
+              </w:numPr>
+              <w:rPr>
+                <w:lang w:val="fr-BE"/>
+              </w:rPr>
+            </w:pPr>
+          </w:p>
+        </w:tc>
+      </w:tr>
+      <w:tr>
+        <w:tc>
+          <w:tcPr>
+            <w:tcW w:w="3005" w:type="dxa"/>
+          </w:tcPr>
+          <w:p>
+            <w:pPr>
+              <w:rPr>
+                <w:lang w:val="fr-BE"/>
+              </w:rPr>
+            </w:pPr>
+            <w:r>
+              <w:rPr>
+                <w:lang w:val="fr-BE"/>
+              </w:rPr>
+              <w:lastRenderedPageBreak/>
+              <w:t>Consulter profil</w:t>
+            </w:r>
+          </w:p>
+        </w:tc>
+        <w:tc>
+          <w:tcPr>
+            <w:tcW w:w="3005" w:type="dxa"/>
+          </w:tcPr>
+          <w:p>
+            <w:pPr>
+              <w:rPr>
+                <w:lang w:val="fr-BE"/>
+              </w:rPr>
+            </w:pPr>
+            <w:r>
+              <w:rPr>
+                <w:lang w:val="fr-BE"/>
+              </w:rPr>
+              <w:t>Si temps restant ajouter les produits vendu par cet user</w:t>
+            </w:r>
+          </w:p>
+        </w:tc>
+        <w:tc>
+          <w:tcPr>
+            <w:tcW w:w="1001" w:type="dxa"/>
+          </w:tcPr>
+          <w:p>
+            <w:pPr>
+              <w:pStyle w:val="Paragraphedeliste"/>
+              <w:numPr>
+                <w:ilvl w:val="0"/>
+                <w:numId w:val="1"/>
+              </w:numPr>
+              <w:rPr>
+                <w:lang w:val="fr-BE"/>
+              </w:rPr>
+            </w:pPr>
+          </w:p>
+        </w:tc>
+        <w:tc>
+          <w:tcPr>
+            <w:tcW w:w="1064" w:type="dxa"/>
+          </w:tcPr>
+          <w:p>
+            <w:pPr>
+              <w:pStyle w:val="Paragraphedeliste"/>
+              <w:numPr>
+                <w:ilvl w:val="0"/>
+                <w:numId w:val="1"/>
+              </w:numPr>
+              <w:rPr>
+                <w:lang w:val="fr-BE"/>
+              </w:rPr>
+            </w:pPr>
+          </w:p>
+        </w:tc>
+      </w:tr>
+      <w:tr>
+        <w:tc>
+          <w:tcPr>
+            <w:tcW w:w="3005" w:type="dxa"/>
+          </w:tcPr>
+          <w:p>
+            <w:pPr>
+              <w:rPr>
+                <w:lang w:val="fr-BE"/>
+              </w:rPr>
+            </w:pPr>
+            <w:r>
+              <w:rPr>
+                <w:lang w:val="fr-BE"/>
+              </w:rPr>
+              <w:t>Donner une note</w:t>
+            </w:r>
+          </w:p>
+        </w:tc>
+        <w:tc>
+          <w:tcPr>
+            <w:tcW w:w="3005" w:type="dxa"/>
+          </w:tcPr>
+          <w:p>
+            <w:pPr>
+              <w:rPr>
+                <w:lang w:val="fr-BE"/>
+              </w:rPr>
+            </w:pPr>
+            <w:proofErr w:type="spellStart"/>
+            <w:r>
+              <w:rPr>
+                <w:lang w:val="fr-BE"/>
+              </w:rPr>
+              <w:t>Probleme</w:t>
+            </w:r>
+            <w:proofErr w:type="spellEnd"/>
+            <w:r>
+              <w:rPr>
+                <w:lang w:val="fr-BE"/>
+              </w:rPr>
+              <w:t xml:space="preserve"> avec demi </w:t>
+            </w:r>
+            <w:proofErr w:type="spellStart"/>
+            <w:r>
+              <w:rPr>
+                <w:lang w:val="fr-BE"/>
+              </w:rPr>
+              <w:t>etoile</w:t>
+            </w:r>
+            <w:proofErr w:type="spellEnd"/>
+          </w:p>
+        </w:tc>
+        <w:tc>
+          <w:tcPr>
+            <w:tcW w:w="1001" w:type="dxa"/>
+          </w:tcPr>
+          <w:p>
+            <w:pPr>
+              <w:rPr>
+                <w:lang w:val="fr-BE"/>
+              </w:rPr>
+            </w:pPr>
+          </w:p>
+        </w:tc>
+        <w:tc>
+          <w:tcPr>
+            <w:tcW w:w="1064" w:type="dxa"/>
+          </w:tcPr>
+          <w:p>
+            <w:pPr>
+              <w:pStyle w:val="Paragraphedeliste"/>
+              <w:numPr>
+                <w:ilvl w:val="0"/>
+                <w:numId w:val="1"/>
+              </w:numPr>
+              <w:rPr>
+                <w:lang w:val="fr-BE"/>
+              </w:rPr>
+            </w:pPr>
+          </w:p>
+        </w:tc>
+      </w:tr>
+      <w:tr>
+        <w:tc>
+          <w:tcPr>
+            <w:tcW w:w="3005" w:type="dxa"/>
+          </w:tcPr>
+          <w:p>
+            <w:pPr>
+              <w:rPr>
+                <w:lang w:val="fr-BE"/>
+              </w:rPr>
+            </w:pPr>
+            <w:r>
+              <w:rPr>
+                <w:lang w:val="fr-BE"/>
+              </w:rPr>
+              <w:t>Consulter note</w:t>
+            </w:r>
+          </w:p>
+        </w:tc>
+        <w:tc>
+          <w:tcPr>
+            <w:tcW w:w="3005" w:type="dxa"/>
+          </w:tcPr>
+          <w:p>
+            <w:pPr>
+              <w:rPr>
+                <w:lang w:val="fr-BE"/>
+              </w:rPr>
+            </w:pPr>
+          </w:p>
+        </w:tc>
+        <w:tc>
+          <w:tcPr>
+            <w:tcW w:w="1001" w:type="dxa"/>
+          </w:tcPr>
+          <w:p>
+            <w:pPr>
+              <w:pStyle w:val="Paragraphedeliste"/>
+              <w:numPr>
+                <w:ilvl w:val="0"/>
+                <w:numId w:val="1"/>
+              </w:numPr>
+              <w:rPr>
+                <w:lang w:val="fr-BE"/>
+              </w:rPr>
+            </w:pPr>
+          </w:p>
+        </w:tc>
+        <w:tc>
+          <w:tcPr>
+            <w:tcW w:w="1064" w:type="dxa"/>
+          </w:tcPr>
+          <w:p>
+            <w:pPr>
+              <w:pStyle w:val="Paragraphedeliste"/>
+              <w:numPr>
+                <w:ilvl w:val="0"/>
+                <w:numId w:val="1"/>
+              </w:numPr>
+              <w:rPr>
+                <w:lang w:val="fr-BE"/>
+              </w:rPr>
+            </w:pPr>
+          </w:p>
+        </w:tc>
+      </w:tr>
+      <w:tr>
+        <w:tc>
+          <w:tcPr>
+            <w:tcW w:w="3005" w:type="dxa"/>
+          </w:tcPr>
+          <w:p>
+            <w:pPr>
+              <w:rPr>
+                <w:lang w:val="fr-BE"/>
+              </w:rPr>
+            </w:pPr>
+            <w:r>
+              <w:rPr>
+                <w:lang w:val="fr-BE"/>
+              </w:rPr>
+              <w:t>Panier</w:t>
+            </w:r>
+          </w:p>
+        </w:tc>
+        <w:tc>
+          <w:tcPr>
+            <w:tcW w:w="3005" w:type="dxa"/>
+          </w:tcPr>
+          <w:p>
+            <w:pPr>
+              <w:rPr>
+                <w:lang w:val="fr-BE"/>
+              </w:rPr>
+            </w:pPr>
+          </w:p>
+        </w:tc>
+        <w:tc>
+          <w:tcPr>
+            <w:tcW w:w="1001" w:type="dxa"/>
+          </w:tcPr>
+          <w:p>
+            <w:pPr>
+              <w:pStyle w:val="Paragraphedeliste"/>
+              <w:numPr>
+                <w:ilvl w:val="0"/>
+                <w:numId w:val="1"/>
+              </w:numPr>
+              <w:rPr>
+                <w:lang w:val="fr-BE"/>
+              </w:rPr>
+            </w:pPr>
+          </w:p>
+        </w:tc>
+        <w:tc>
+          <w:tcPr>
+            <w:tcW w:w="1064" w:type="dxa"/>
+          </w:tcPr>
+          <w:p>
+            <w:pPr>
+              <w:pStyle w:val="Paragraphedeliste"/>
+              <w:numPr>
+                <w:ilvl w:val="0"/>
+                <w:numId w:val="1"/>
+              </w:numPr>
+              <w:rPr>
+                <w:lang w:val="fr-BE"/>
+              </w:rPr>
+            </w:pPr>
+          </w:p>
+        </w:tc>
+      </w:tr>
+      <w:tr>
+        <w:tc>
+          <w:tcPr>
+            <w:tcW w:w="3005" w:type="dxa"/>
+          </w:tcPr>
+          <w:p>
+            <w:pPr>
+              <w:rPr>
+                <w:lang w:val="fr-BE"/>
+              </w:rPr>
+            </w:pPr>
+            <w:r>
+              <w:rPr>
+                <w:lang w:val="fr-BE"/>
+              </w:rPr>
+              <w:t>Page d’accueil</w:t>
+            </w:r>
+          </w:p>
+        </w:tc>
+        <w:tc>
+          <w:tcPr>
+            <w:tcW w:w="3005" w:type="dxa"/>
+          </w:tcPr>
+          <w:p>
+            <w:pPr>
+              <w:rPr>
+                <w:lang w:val="fr-BE"/>
+              </w:rPr>
+            </w:pPr>
+          </w:p>
+        </w:tc>
+        <w:tc>
+          <w:tcPr>
+            <w:tcW w:w="1001" w:type="dxa"/>
+          </w:tcPr>
+          <w:p>
+            <w:pPr>
+              <w:pStyle w:val="Paragraphedeliste"/>
+              <w:numPr>
+                <w:ilvl w:val="0"/>
+                <w:numId w:val="1"/>
+              </w:numPr>
+              <w:rPr>
+                <w:lang w:val="fr-BE"/>
+              </w:rPr>
+            </w:pPr>
+          </w:p>
+        </w:tc>
+        <w:tc>
+          <w:tcPr>
+            <w:tcW w:w="1064" w:type="dxa"/>
+          </w:tcPr>
+          <w:p>
+            <w:pPr>
+              <w:pStyle w:val="Paragraphedeliste"/>
+              <w:numPr>
+                <w:ilvl w:val="0"/>
+                <w:numId w:val="1"/>
+              </w:numPr>
+              <w:rPr>
+                <w:lang w:val="fr-BE"/>
+              </w:rPr>
+            </w:pPr>
+          </w:p>
+        </w:tc>
+      </w:tr>
+      <w:tr>
+        <w:tc>
+          <w:tcPr>
+            <w:tcW w:w="3005" w:type="dxa"/>
+          </w:tcPr>
+          <w:p>
+            <w:pPr>
+              <w:rPr>
+                <w:lang w:val="fr-BE"/>
+              </w:rPr>
+            </w:pPr>
+            <w:r>
+              <w:rPr>
+                <w:lang w:val="fr-BE"/>
+              </w:rPr>
+              <w:t>Admin</w:t>
+            </w:r>
+          </w:p>
+        </w:tc>
+        <w:tc>
+          <w:tcPr>
+            <w:tcW w:w="3005" w:type="dxa"/>
+          </w:tcPr>
+          <w:p>
+            <w:pPr>
+              <w:rPr>
+                <w:lang w:val="fr-BE"/>
+              </w:rPr>
+            </w:pPr>
+            <w:r>
+              <w:rPr>
+                <w:lang w:val="fr-BE"/>
+              </w:rPr>
+              <w:t>Basique juste supprimer une annonce</w:t>
+            </w:r>
+          </w:p>
+        </w:tc>
+        <w:tc>
+          <w:tcPr>
+            <w:tcW w:w="1001" w:type="dxa"/>
+          </w:tcPr>
+          <w:p>
+            <w:pPr>
+              <w:ind w:left="425"/>
+              <w:rPr>
+                <w:lang w:val="fr-BE"/>
+              </w:rPr>
+            </w:pPr>
             <w:bookmarkStart w:id="0" w:name="_GoBack"/>
             <w:bookmarkEnd w:id="0"/>
-            <w:r>
-              <w:rPr>
-                <w:lang w:val="fr-BE"/>
-              </w:rPr>
-              <w:t>ion du profil</w:t>
-            </w:r>
-          </w:p>
-        </w:tc>
-        <w:tc>
-          <w:tcPr>
-            <w:tcW w:w="3005" w:type="dxa"/>
-          </w:tcPr>
-          <w:p>
-            <w:pPr>
-              <w:rPr>
-                <w:lang w:val="fr-BE"/>
-              </w:rPr>
-            </w:pPr>
-            <w:r>
-              <w:rPr>
-                <w:lang w:val="fr-BE"/>
-              </w:rPr>
-              <w:t>Si on a une erreur le bouton ne marche plus</w:t>
-            </w:r>
-          </w:p>
-          <w:p>
-            <w:pPr>
-              <w:rPr>
-                <w:lang w:val="fr-BE"/>
-              </w:rPr>
-            </w:pPr>
-            <w:r>
-              <w:rPr>
-                <w:lang w:val="fr-BE"/>
-              </w:rPr>
-              <w:t>Obligé d’effacer et remettre la ville</w:t>
-            </w:r>
-          </w:p>
-          <w:p>
-            <w:pPr>
-              <w:rPr>
-                <w:lang w:val="fr-BE"/>
-              </w:rPr>
-            </w:pPr>
-            <w:r>
-              <w:rPr>
-                <w:lang w:val="fr-BE"/>
-              </w:rPr>
-              <w:t xml:space="preserve">Obligé de mettre un </w:t>
-            </w:r>
-            <w:proofErr w:type="spellStart"/>
-            <w:r>
-              <w:rPr>
-                <w:lang w:val="fr-BE"/>
-              </w:rPr>
-              <w:t>mdp</w:t>
-            </w:r>
-            <w:proofErr w:type="spellEnd"/>
-          </w:p>
-        </w:tc>
-        <w:tc>
-          <w:tcPr>
-            <w:tcW w:w="1001" w:type="dxa"/>
-          </w:tcPr>
-          <w:p>
-            <w:pPr>
-              <w:pStyle w:val="Paragraphedeliste"/>
-              <w:numPr>
-                <w:ilvl w:val="0"/>
-                <w:numId w:val="1"/>
-              </w:numPr>
-              <w:rPr>
-                <w:lang w:val="fr-BE"/>
-              </w:rPr>
-            </w:pPr>
-          </w:p>
-        </w:tc>
-        <w:tc>
-          <w:tcPr>
-            <w:tcW w:w="1064" w:type="dxa"/>
-          </w:tcPr>
-          <w:p>
-            <w:pPr>
-              <w:pStyle w:val="Paragraphedeliste"/>
-              <w:numPr>
-                <w:ilvl w:val="0"/>
-                <w:numId w:val="1"/>
-              </w:numPr>
-              <w:rPr>
-                <w:color w:val="FF0000"/>
-                <w:lang w:val="fr-BE"/>
-              </w:rPr>
-            </w:pPr>
-          </w:p>
-        </w:tc>
-      </w:tr>
-      <w:tr>
-        <w:tc>
-          <w:tcPr>
-            <w:tcW w:w="3005" w:type="dxa"/>
-          </w:tcPr>
-          <w:p>
-            <w:pPr>
-              <w:rPr>
-                <w:lang w:val="fr-BE"/>
-              </w:rPr>
-            </w:pPr>
-            <w:r>
-              <w:rPr>
-                <w:lang w:val="fr-BE"/>
-              </w:rPr>
-              <w:t>Ajout d’un produit en vente (prix fixe)</w:t>
-            </w:r>
-          </w:p>
-        </w:tc>
-        <w:tc>
-          <w:tcPr>
-            <w:tcW w:w="3005" w:type="dxa"/>
-          </w:tcPr>
-          <w:p>
-            <w:pPr>
-              <w:rPr>
-                <w:lang w:val="fr-BE"/>
-              </w:rPr>
-            </w:pPr>
-            <w:r>
-              <w:rPr>
-                <w:lang w:val="fr-BE"/>
-              </w:rPr>
-              <w:t xml:space="preserve">Ajouter un id personnaliser sur les images afin qu’elles ne soient pas écrasé si on sert une image du </w:t>
-            </w:r>
-            <w:proofErr w:type="spellStart"/>
-            <w:r>
-              <w:rPr>
-                <w:lang w:val="fr-BE"/>
-              </w:rPr>
-              <w:t>meme</w:t>
-            </w:r>
-            <w:proofErr w:type="spellEnd"/>
-            <w:r>
-              <w:rPr>
-                <w:lang w:val="fr-BE"/>
-              </w:rPr>
-              <w:t xml:space="preserve"> nom</w:t>
-            </w:r>
-          </w:p>
-        </w:tc>
-        <w:tc>
-          <w:tcPr>
-            <w:tcW w:w="1001" w:type="dxa"/>
-          </w:tcPr>
-          <w:p>
-            <w:pPr>
-              <w:pStyle w:val="Paragraphedeliste"/>
-              <w:numPr>
-                <w:ilvl w:val="0"/>
-                <w:numId w:val="1"/>
-              </w:numPr>
-              <w:rPr>
-                <w:lang w:val="fr-BE"/>
-              </w:rPr>
-            </w:pPr>
-          </w:p>
-        </w:tc>
-        <w:tc>
-          <w:tcPr>
-            <w:tcW w:w="1064" w:type="dxa"/>
-          </w:tcPr>
-          <w:p>
-            <w:pPr>
-              <w:pStyle w:val="Paragraphedeliste"/>
-              <w:numPr>
-                <w:ilvl w:val="0"/>
-                <w:numId w:val="1"/>
-              </w:numPr>
-              <w:rPr>
-                <w:lang w:val="fr-BE"/>
-              </w:rPr>
-            </w:pPr>
-          </w:p>
-        </w:tc>
-      </w:tr>
-      <w:tr>
-        <w:tc>
-          <w:tcPr>
-            <w:tcW w:w="3005" w:type="dxa"/>
-          </w:tcPr>
-          <w:p>
-            <w:pPr>
-              <w:rPr>
-                <w:lang w:val="fr-BE"/>
-              </w:rPr>
-            </w:pPr>
-            <w:r>
-              <w:rPr>
-                <w:lang w:val="fr-BE"/>
-              </w:rPr>
-              <w:t>Affichage détail produit (prix fixe)</w:t>
-            </w:r>
-          </w:p>
-        </w:tc>
-        <w:tc>
-          <w:tcPr>
-            <w:tcW w:w="3005" w:type="dxa"/>
-          </w:tcPr>
-          <w:p>
-            <w:pPr>
-              <w:rPr>
-                <w:highlight w:val="yellow"/>
-                <w:lang w:val="fr-BE"/>
-              </w:rPr>
-            </w:pPr>
-          </w:p>
-        </w:tc>
-        <w:tc>
-          <w:tcPr>
-            <w:tcW w:w="1001" w:type="dxa"/>
-          </w:tcPr>
-          <w:p>
-            <w:pPr>
-              <w:pStyle w:val="Paragraphedeliste"/>
-              <w:numPr>
-                <w:ilvl w:val="0"/>
-                <w:numId w:val="1"/>
-              </w:numPr>
-              <w:rPr>
-                <w:lang w:val="fr-BE"/>
-              </w:rPr>
-            </w:pPr>
-          </w:p>
-        </w:tc>
-        <w:tc>
-          <w:tcPr>
-            <w:tcW w:w="1064" w:type="dxa"/>
-          </w:tcPr>
-          <w:p>
-            <w:pPr>
-              <w:pStyle w:val="Paragraphedeliste"/>
-              <w:numPr>
-                <w:ilvl w:val="0"/>
-                <w:numId w:val="1"/>
-              </w:numPr>
-              <w:rPr>
-                <w:lang w:val="fr-BE"/>
-              </w:rPr>
-            </w:pPr>
-          </w:p>
-        </w:tc>
-      </w:tr>
-      <w:tr>
-        <w:tc>
-          <w:tcPr>
-            <w:tcW w:w="3005" w:type="dxa"/>
-          </w:tcPr>
-          <w:p>
-            <w:pPr>
-              <w:rPr>
-                <w:lang w:val="fr-BE"/>
-              </w:rPr>
-            </w:pPr>
-            <w:r>
-              <w:rPr>
-                <w:lang w:val="fr-BE"/>
-              </w:rPr>
-              <w:t>Modification détail produit (prix fixe)</w:t>
-            </w:r>
-          </w:p>
-        </w:tc>
-        <w:tc>
-          <w:tcPr>
-            <w:tcW w:w="3005" w:type="dxa"/>
-          </w:tcPr>
-          <w:p>
-            <w:pPr>
-              <w:rPr>
-                <w:lang w:val="fr-BE"/>
-              </w:rPr>
-            </w:pPr>
-            <w:r>
-              <w:rPr>
-                <w:highlight w:val="yellow"/>
-                <w:lang w:val="fr-BE"/>
-              </w:rPr>
-              <w:t xml:space="preserve">Bloquer </w:t>
-            </w:r>
-            <w:proofErr w:type="spellStart"/>
-            <w:r>
-              <w:rPr>
-                <w:highlight w:val="yellow"/>
-                <w:lang w:val="fr-BE"/>
-              </w:rPr>
-              <w:t>modif</w:t>
-            </w:r>
-            <w:proofErr w:type="spellEnd"/>
-            <w:r>
-              <w:rPr>
-                <w:highlight w:val="yellow"/>
-                <w:lang w:val="fr-BE"/>
-              </w:rPr>
-              <w:t xml:space="preserve"> si déjà vendu</w:t>
-            </w:r>
-            <w:r>
-              <w:rPr>
-                <w:lang w:val="fr-BE"/>
-              </w:rPr>
-              <w:br/>
-            </w:r>
-            <w:r>
-              <w:rPr>
-                <w:lang w:val="fr-BE"/>
-              </w:rPr>
-              <w:br/>
-            </w:r>
-            <w:r>
-              <w:rPr>
-                <w:highlight w:val="yellow"/>
-                <w:lang w:val="fr-BE"/>
-              </w:rPr>
-              <w:t xml:space="preserve">Si </w:t>
-            </w:r>
-            <w:proofErr w:type="spellStart"/>
-            <w:r>
-              <w:rPr>
-                <w:highlight w:val="yellow"/>
-                <w:lang w:val="fr-BE"/>
-              </w:rPr>
-              <w:t>detail</w:t>
-            </w:r>
-            <w:proofErr w:type="spellEnd"/>
-            <w:r>
-              <w:rPr>
-                <w:highlight w:val="yellow"/>
-                <w:lang w:val="fr-BE"/>
-              </w:rPr>
-              <w:t xml:space="preserve"> trop long déborde sur </w:t>
-            </w:r>
-            <w:proofErr w:type="spellStart"/>
-            <w:r>
-              <w:rPr>
-                <w:highlight w:val="yellow"/>
-                <w:lang w:val="fr-BE"/>
-              </w:rPr>
-              <w:t>footer</w:t>
-            </w:r>
-            <w:proofErr w:type="spellEnd"/>
-          </w:p>
-        </w:tc>
-        <w:tc>
-          <w:tcPr>
-            <w:tcW w:w="1001" w:type="dxa"/>
-          </w:tcPr>
-          <w:p>
-            <w:pPr>
-              <w:pStyle w:val="Paragraphedeliste"/>
-              <w:numPr>
-                <w:ilvl w:val="0"/>
-                <w:numId w:val="1"/>
-              </w:numPr>
-              <w:rPr>
-                <w:lang w:val="fr-BE"/>
-              </w:rPr>
-            </w:pPr>
-          </w:p>
-        </w:tc>
-        <w:tc>
-          <w:tcPr>
-            <w:tcW w:w="1064" w:type="dxa"/>
-          </w:tcPr>
-          <w:p>
-            <w:pPr>
-              <w:pStyle w:val="Paragraphedeliste"/>
-              <w:numPr>
-                <w:ilvl w:val="0"/>
-                <w:numId w:val="1"/>
-              </w:numPr>
-              <w:rPr>
-                <w:lang w:val="fr-BE"/>
-              </w:rPr>
-            </w:pPr>
-          </w:p>
-        </w:tc>
-      </w:tr>
-      <w:tr>
-        <w:tc>
-          <w:tcPr>
-            <w:tcW w:w="3005" w:type="dxa"/>
-          </w:tcPr>
-          <w:p>
-            <w:pPr>
-              <w:rPr>
-                <w:lang w:val="fr-BE"/>
-              </w:rPr>
-            </w:pPr>
-            <w:r>
-              <w:rPr>
-                <w:lang w:val="fr-BE"/>
-              </w:rPr>
-              <w:t>Ajout d’un produit en vente (enchère)</w:t>
-            </w:r>
-          </w:p>
-        </w:tc>
-        <w:tc>
-          <w:tcPr>
-            <w:tcW w:w="3005" w:type="dxa"/>
-          </w:tcPr>
-          <w:p>
-            <w:pPr>
-              <w:rPr>
-                <w:lang w:val="fr-BE"/>
-              </w:rPr>
-            </w:pPr>
-          </w:p>
-        </w:tc>
-        <w:tc>
-          <w:tcPr>
-            <w:tcW w:w="1001" w:type="dxa"/>
-          </w:tcPr>
-          <w:p>
-            <w:pPr>
-              <w:pStyle w:val="Paragraphedeliste"/>
-              <w:numPr>
-                <w:ilvl w:val="0"/>
-                <w:numId w:val="1"/>
-              </w:numPr>
-              <w:rPr>
-                <w:lang w:val="fr-BE"/>
-              </w:rPr>
-            </w:pPr>
-          </w:p>
-        </w:tc>
-        <w:tc>
-          <w:tcPr>
-            <w:tcW w:w="1064" w:type="dxa"/>
-          </w:tcPr>
-          <w:p>
-            <w:pPr>
-              <w:pStyle w:val="Paragraphedeliste"/>
-              <w:numPr>
-                <w:ilvl w:val="0"/>
-                <w:numId w:val="1"/>
-              </w:numPr>
-              <w:rPr>
-                <w:lang w:val="fr-BE"/>
-              </w:rPr>
-            </w:pPr>
-          </w:p>
-        </w:tc>
-      </w:tr>
-      <w:tr>
-        <w:tc>
-          <w:tcPr>
-            <w:tcW w:w="3005" w:type="dxa"/>
-          </w:tcPr>
-          <w:p>
-            <w:pPr>
-              <w:rPr>
-                <w:lang w:val="fr-BE"/>
-              </w:rPr>
-            </w:pPr>
-            <w:r>
-              <w:rPr>
-                <w:lang w:val="fr-BE"/>
-              </w:rPr>
-              <w:t>Affichage détail produit (enchère)</w:t>
-            </w:r>
-          </w:p>
-        </w:tc>
-        <w:tc>
-          <w:tcPr>
-            <w:tcW w:w="3005" w:type="dxa"/>
-          </w:tcPr>
-          <w:p>
-            <w:pPr>
-              <w:rPr>
-                <w:lang w:val="fr-BE"/>
-              </w:rPr>
-            </w:pPr>
-          </w:p>
-        </w:tc>
-        <w:tc>
-          <w:tcPr>
-            <w:tcW w:w="1001" w:type="dxa"/>
-          </w:tcPr>
-          <w:p>
-            <w:pPr>
-              <w:rPr>
-                <w:lang w:val="fr-BE"/>
-              </w:rPr>
-            </w:pPr>
-          </w:p>
-        </w:tc>
-        <w:tc>
-          <w:tcPr>
-            <w:tcW w:w="1064" w:type="dxa"/>
-          </w:tcPr>
-          <w:p>
-            <w:pPr>
-              <w:pStyle w:val="Paragraphedeliste"/>
-              <w:numPr>
-                <w:ilvl w:val="0"/>
-                <w:numId w:val="1"/>
-              </w:numPr>
-              <w:rPr>
-                <w:lang w:val="fr-BE"/>
-              </w:rPr>
-            </w:pPr>
-          </w:p>
-        </w:tc>
-      </w:tr>
-      <w:tr>
-        <w:tc>
-          <w:tcPr>
-            <w:tcW w:w="3005" w:type="dxa"/>
-          </w:tcPr>
-          <w:p>
-            <w:pPr>
-              <w:rPr>
-                <w:lang w:val="fr-BE"/>
-              </w:rPr>
-            </w:pPr>
-            <w:r>
-              <w:rPr>
-                <w:lang w:val="fr-BE"/>
-              </w:rPr>
-              <w:t>Modification détail produit (enchère)</w:t>
-            </w:r>
-          </w:p>
-        </w:tc>
-        <w:tc>
-          <w:tcPr>
-            <w:tcW w:w="3005" w:type="dxa"/>
-          </w:tcPr>
-          <w:p>
-            <w:pPr>
-              <w:rPr>
-                <w:lang w:val="fr-BE"/>
-              </w:rPr>
-            </w:pPr>
-            <w:r>
-              <w:rPr>
-                <w:highlight w:val="yellow"/>
-                <w:lang w:val="fr-BE"/>
-              </w:rPr>
-              <w:t xml:space="preserve">Bloquer </w:t>
-            </w:r>
-            <w:proofErr w:type="spellStart"/>
-            <w:r>
-              <w:rPr>
-                <w:highlight w:val="yellow"/>
-                <w:lang w:val="fr-BE"/>
-              </w:rPr>
-              <w:t>modif</w:t>
-            </w:r>
-            <w:proofErr w:type="spellEnd"/>
-            <w:r>
-              <w:rPr>
-                <w:highlight w:val="yellow"/>
-                <w:lang w:val="fr-BE"/>
-              </w:rPr>
-              <w:t xml:space="preserve"> si quelqu’un a fait une enchère</w:t>
-            </w:r>
-          </w:p>
-        </w:tc>
-        <w:tc>
-          <w:tcPr>
-            <w:tcW w:w="1001" w:type="dxa"/>
-          </w:tcPr>
-          <w:p>
-            <w:pPr>
-              <w:pStyle w:val="Paragraphedeliste"/>
-              <w:numPr>
-                <w:ilvl w:val="0"/>
-                <w:numId w:val="1"/>
-              </w:numPr>
-              <w:rPr>
-                <w:lang w:val="fr-BE"/>
-              </w:rPr>
-            </w:pPr>
-          </w:p>
-        </w:tc>
-        <w:tc>
-          <w:tcPr>
-            <w:tcW w:w="1064" w:type="dxa"/>
-          </w:tcPr>
-          <w:p>
-            <w:pPr>
-              <w:pStyle w:val="Paragraphedeliste"/>
-              <w:numPr>
-                <w:ilvl w:val="0"/>
-                <w:numId w:val="1"/>
-              </w:numPr>
-              <w:rPr>
-                <w:lang w:val="fr-BE"/>
-              </w:rPr>
-            </w:pPr>
-          </w:p>
-        </w:tc>
-      </w:tr>
-      <w:tr>
-        <w:tc>
-          <w:tcPr>
-            <w:tcW w:w="3005" w:type="dxa"/>
-          </w:tcPr>
-          <w:p>
-            <w:pPr>
-              <w:rPr>
-                <w:lang w:val="fr-BE"/>
-              </w:rPr>
-            </w:pPr>
-            <w:r>
-              <w:rPr>
-                <w:lang w:val="fr-BE"/>
-              </w:rPr>
-              <w:t>Liste de tous les articles en vente</w:t>
-            </w:r>
-          </w:p>
-        </w:tc>
-        <w:tc>
-          <w:tcPr>
-            <w:tcW w:w="3005" w:type="dxa"/>
-          </w:tcPr>
-          <w:p>
-            <w:pPr>
-              <w:rPr>
-                <w:lang w:val="fr-BE"/>
-              </w:rPr>
-            </w:pPr>
-            <w:r>
-              <w:rPr>
-                <w:lang w:val="fr-BE"/>
-              </w:rPr>
-              <w:t>P</w:t>
-            </w:r>
-            <w:r>
-              <w:rPr>
-                <w:lang w:val="fr-BE"/>
-              </w:rPr>
-              <w:t>rix</w:t>
-            </w:r>
-            <w:r>
-              <w:rPr>
-                <w:lang w:val="fr-BE"/>
-              </w:rPr>
-              <w:t xml:space="preserve">, </w:t>
-            </w:r>
-            <w:r>
-              <w:rPr>
-                <w:lang w:val="fr-BE"/>
-              </w:rPr>
-              <w:t>trie</w:t>
-            </w:r>
-            <w:r>
-              <w:rPr>
-                <w:lang w:val="fr-BE"/>
-              </w:rPr>
-              <w:br/>
-            </w:r>
-            <w:r>
-              <w:rPr>
-                <w:lang w:val="fr-BE"/>
-              </w:rPr>
-              <w:br/>
-              <w:t>Bouton de pagination au centre</w:t>
-            </w:r>
-          </w:p>
-        </w:tc>
-        <w:tc>
-          <w:tcPr>
-            <w:tcW w:w="1001" w:type="dxa"/>
-          </w:tcPr>
-          <w:p>
-            <w:pPr>
-              <w:pStyle w:val="Paragraphedeliste"/>
-              <w:numPr>
-                <w:ilvl w:val="0"/>
-                <w:numId w:val="1"/>
-              </w:numPr>
-              <w:rPr>
-                <w:lang w:val="fr-BE"/>
-              </w:rPr>
-            </w:pPr>
-          </w:p>
-        </w:tc>
-        <w:tc>
-          <w:tcPr>
-            <w:tcW w:w="1064" w:type="dxa"/>
-          </w:tcPr>
-          <w:p>
-            <w:pPr>
-              <w:pStyle w:val="Paragraphedeliste"/>
-              <w:numPr>
-                <w:ilvl w:val="0"/>
-                <w:numId w:val="1"/>
-              </w:numPr>
-              <w:rPr>
-                <w:lang w:val="fr-BE"/>
-              </w:rPr>
-            </w:pPr>
-          </w:p>
-        </w:tc>
-      </w:tr>
-      <w:tr>
-        <w:tc>
-          <w:tcPr>
-            <w:tcW w:w="3005" w:type="dxa"/>
-          </w:tcPr>
-          <w:p>
-            <w:pPr>
-              <w:rPr>
-                <w:lang w:val="fr-BE"/>
-              </w:rPr>
-            </w:pPr>
-            <w:r>
-              <w:rPr>
-                <w:lang w:val="fr-BE"/>
-              </w:rPr>
-              <w:t>Consulter ventes</w:t>
-            </w:r>
-          </w:p>
-        </w:tc>
-        <w:tc>
-          <w:tcPr>
-            <w:tcW w:w="3005" w:type="dxa"/>
-          </w:tcPr>
-          <w:p>
-            <w:pPr>
-              <w:rPr>
-                <w:lang w:val="fr-BE"/>
-              </w:rPr>
-            </w:pPr>
-            <w:r>
-              <w:rPr>
-                <w:lang w:val="fr-BE"/>
-              </w:rPr>
-              <w:t>Ajouter bouton remettre en vente</w:t>
-            </w:r>
-          </w:p>
-        </w:tc>
-        <w:tc>
-          <w:tcPr>
-            <w:tcW w:w="1001" w:type="dxa"/>
-          </w:tcPr>
-          <w:p>
-            <w:pPr>
-              <w:rPr>
-                <w:lang w:val="fr-BE"/>
-              </w:rPr>
-            </w:pPr>
-          </w:p>
-        </w:tc>
-        <w:tc>
-          <w:tcPr>
-            <w:tcW w:w="1064" w:type="dxa"/>
-          </w:tcPr>
-          <w:p>
-            <w:pPr>
-              <w:pStyle w:val="Paragraphedeliste"/>
-              <w:numPr>
-                <w:ilvl w:val="0"/>
-                <w:numId w:val="1"/>
-              </w:numPr>
-              <w:rPr>
-                <w:lang w:val="fr-BE"/>
-              </w:rPr>
-            </w:pPr>
-          </w:p>
-        </w:tc>
-      </w:tr>
-      <w:tr>
-        <w:tc>
-          <w:tcPr>
-            <w:tcW w:w="3005" w:type="dxa"/>
-          </w:tcPr>
-          <w:p>
-            <w:pPr>
-              <w:rPr>
-                <w:lang w:val="fr-BE"/>
-              </w:rPr>
-            </w:pPr>
-            <w:r>
-              <w:rPr>
-                <w:lang w:val="fr-BE"/>
-              </w:rPr>
-              <w:t>Calcul de la distance entre la ville du vendeur et celle de l’acheteur</w:t>
-            </w:r>
-          </w:p>
-        </w:tc>
-        <w:tc>
-          <w:tcPr>
-            <w:tcW w:w="3005" w:type="dxa"/>
-          </w:tcPr>
-          <w:p>
-            <w:pPr>
-              <w:rPr>
-                <w:lang w:val="fr-BE"/>
-              </w:rPr>
-            </w:pPr>
-          </w:p>
-        </w:tc>
-        <w:tc>
-          <w:tcPr>
-            <w:tcW w:w="1001" w:type="dxa"/>
-          </w:tcPr>
-          <w:p>
-            <w:pPr>
-              <w:rPr>
-                <w:lang w:val="fr-BE"/>
-              </w:rPr>
-            </w:pPr>
-          </w:p>
-        </w:tc>
-        <w:tc>
-          <w:tcPr>
-            <w:tcW w:w="1064" w:type="dxa"/>
-          </w:tcPr>
-          <w:p>
-            <w:pPr>
-              <w:pStyle w:val="Paragraphedeliste"/>
-              <w:numPr>
-                <w:ilvl w:val="0"/>
-                <w:numId w:val="1"/>
-              </w:numPr>
-              <w:rPr>
-                <w:lang w:val="fr-BE"/>
-              </w:rPr>
-            </w:pPr>
-          </w:p>
-        </w:tc>
-      </w:tr>
-      <w:tr>
-        <w:tc>
-          <w:tcPr>
-            <w:tcW w:w="3005" w:type="dxa"/>
-          </w:tcPr>
-          <w:p>
-            <w:pPr>
-              <w:rPr>
-                <w:lang w:val="fr-BE"/>
-              </w:rPr>
-            </w:pPr>
-            <w:r>
-              <w:rPr>
-                <w:lang w:val="fr-BE"/>
-              </w:rPr>
-              <w:t>Filtre liste des produits</w:t>
-            </w:r>
-          </w:p>
-        </w:tc>
-        <w:tc>
-          <w:tcPr>
-            <w:tcW w:w="3005" w:type="dxa"/>
-          </w:tcPr>
-          <w:p>
-            <w:pPr>
-              <w:rPr>
-                <w:lang w:val="fr-BE"/>
-              </w:rPr>
-            </w:pPr>
-            <w:r>
-              <w:rPr>
-                <w:lang w:val="fr-BE"/>
-              </w:rPr>
-              <w:t>Si temps restant ajouter des filtres sur prix, date de fin enchères, vendeur</w:t>
-            </w:r>
-          </w:p>
-        </w:tc>
-        <w:tc>
-          <w:tcPr>
-            <w:tcW w:w="1001" w:type="dxa"/>
-          </w:tcPr>
-          <w:p>
-            <w:pPr>
-              <w:rPr>
-                <w:lang w:val="fr-BE"/>
-              </w:rPr>
-            </w:pPr>
-          </w:p>
-        </w:tc>
-        <w:tc>
-          <w:tcPr>
-            <w:tcW w:w="1064" w:type="dxa"/>
-          </w:tcPr>
-          <w:p>
-            <w:pPr>
-              <w:pStyle w:val="Paragraphedeliste"/>
-              <w:numPr>
-                <w:ilvl w:val="0"/>
-                <w:numId w:val="1"/>
-              </w:numPr>
-              <w:rPr>
-                <w:lang w:val="fr-BE"/>
-              </w:rPr>
-            </w:pPr>
-          </w:p>
-        </w:tc>
-      </w:tr>
-      <w:tr>
-        <w:tc>
-          <w:tcPr>
-            <w:tcW w:w="3005" w:type="dxa"/>
-          </w:tcPr>
-          <w:p>
-            <w:pPr>
-              <w:rPr>
-                <w:lang w:val="fr-BE"/>
-              </w:rPr>
-            </w:pPr>
-            <w:r>
-              <w:rPr>
-                <w:lang w:val="fr-BE"/>
-              </w:rPr>
-              <w:t>Acheter</w:t>
-            </w:r>
-          </w:p>
-        </w:tc>
-        <w:tc>
-          <w:tcPr>
-            <w:tcW w:w="3005" w:type="dxa"/>
-          </w:tcPr>
-          <w:p>
-            <w:pPr>
-              <w:rPr>
-                <w:lang w:val="fr-BE"/>
-              </w:rPr>
-            </w:pPr>
-          </w:p>
-        </w:tc>
-        <w:tc>
-          <w:tcPr>
-            <w:tcW w:w="1001" w:type="dxa"/>
-          </w:tcPr>
-          <w:p>
-            <w:pPr>
-              <w:rPr>
-                <w:lang w:val="fr-BE"/>
-              </w:rPr>
-            </w:pPr>
-          </w:p>
-        </w:tc>
-        <w:tc>
-          <w:tcPr>
-            <w:tcW w:w="1064" w:type="dxa"/>
-          </w:tcPr>
-          <w:p>
-            <w:pPr>
-              <w:pStyle w:val="Paragraphedeliste"/>
-              <w:numPr>
-                <w:ilvl w:val="0"/>
-                <w:numId w:val="1"/>
-              </w:numPr>
-              <w:rPr>
-                <w:lang w:val="fr-BE"/>
-              </w:rPr>
-            </w:pPr>
-          </w:p>
-        </w:tc>
-      </w:tr>
-      <w:tr>
-        <w:tc>
-          <w:tcPr>
-            <w:tcW w:w="3005" w:type="dxa"/>
-          </w:tcPr>
-          <w:p>
-            <w:pPr>
-              <w:rPr>
-                <w:lang w:val="fr-BE"/>
-              </w:rPr>
-            </w:pPr>
-            <w:r>
-              <w:rPr>
-                <w:lang w:val="fr-BE"/>
-              </w:rPr>
-              <w:t>Enchérir</w:t>
-            </w:r>
-          </w:p>
-        </w:tc>
-        <w:tc>
-          <w:tcPr>
-            <w:tcW w:w="3005" w:type="dxa"/>
-          </w:tcPr>
-          <w:p>
-            <w:pPr>
-              <w:rPr>
-                <w:lang w:val="fr-BE"/>
-              </w:rPr>
-            </w:pPr>
-            <w:r>
-              <w:rPr>
-                <w:lang w:val="fr-BE"/>
-              </w:rPr>
-              <w:t xml:space="preserve">OK mais faire système de </w:t>
-            </w:r>
-            <w:proofErr w:type="spellStart"/>
-            <w:r>
-              <w:rPr>
-                <w:lang w:val="fr-BE"/>
-              </w:rPr>
-              <w:t>cloture</w:t>
-            </w:r>
-            <w:proofErr w:type="spellEnd"/>
-            <w:r>
-              <w:rPr>
-                <w:lang w:val="fr-BE"/>
-              </w:rPr>
-              <w:t xml:space="preserve"> (voir favoris </w:t>
-            </w:r>
-            <w:proofErr w:type="spellStart"/>
-            <w:r>
-              <w:rPr>
-                <w:lang w:val="fr-BE"/>
-              </w:rPr>
-              <w:t>scheduling</w:t>
-            </w:r>
-            <w:proofErr w:type="spellEnd"/>
-            <w:r>
-              <w:rPr>
-                <w:lang w:val="fr-BE"/>
-              </w:rPr>
-              <w:t>)</w:t>
-            </w:r>
-          </w:p>
-        </w:tc>
-        <w:tc>
-          <w:tcPr>
-            <w:tcW w:w="1001" w:type="dxa"/>
-          </w:tcPr>
-          <w:p>
-            <w:pPr>
-              <w:rPr>
-                <w:lang w:val="fr-BE"/>
-              </w:rPr>
-            </w:pPr>
-          </w:p>
-        </w:tc>
-        <w:tc>
-          <w:tcPr>
-            <w:tcW w:w="1064" w:type="dxa"/>
-          </w:tcPr>
-          <w:p>
-            <w:pPr>
-              <w:pStyle w:val="Paragraphedeliste"/>
-              <w:numPr>
-                <w:ilvl w:val="0"/>
-                <w:numId w:val="1"/>
-              </w:numPr>
-              <w:rPr>
-                <w:lang w:val="fr-BE"/>
-              </w:rPr>
-            </w:pPr>
-          </w:p>
-        </w:tc>
-      </w:tr>
-      <w:tr>
-        <w:tc>
-          <w:tcPr>
-            <w:tcW w:w="3005" w:type="dxa"/>
-          </w:tcPr>
-          <w:p>
-            <w:pPr>
-              <w:rPr>
-                <w:lang w:val="fr-BE"/>
-              </w:rPr>
-            </w:pPr>
-            <w:r>
-              <w:rPr>
-                <w:lang w:val="fr-BE"/>
-              </w:rPr>
-              <w:t>Consulter achats</w:t>
-            </w:r>
-          </w:p>
-        </w:tc>
-        <w:tc>
-          <w:tcPr>
-            <w:tcW w:w="3005" w:type="dxa"/>
-          </w:tcPr>
-          <w:p>
-            <w:pPr>
-              <w:rPr>
-                <w:lang w:val="fr-BE"/>
-              </w:rPr>
-            </w:pPr>
-          </w:p>
-        </w:tc>
-        <w:tc>
-          <w:tcPr>
-            <w:tcW w:w="1001" w:type="dxa"/>
-          </w:tcPr>
-          <w:p>
-            <w:pPr>
-              <w:rPr>
-                <w:lang w:val="fr-BE"/>
-              </w:rPr>
-            </w:pPr>
-          </w:p>
-        </w:tc>
-        <w:tc>
-          <w:tcPr>
-            <w:tcW w:w="1064" w:type="dxa"/>
-          </w:tcPr>
-          <w:p>
-            <w:pPr>
-              <w:pStyle w:val="Paragraphedeliste"/>
-              <w:numPr>
-                <w:ilvl w:val="0"/>
-                <w:numId w:val="1"/>
-              </w:numPr>
-              <w:rPr>
-                <w:lang w:val="fr-BE"/>
-              </w:rPr>
-            </w:pPr>
-          </w:p>
-        </w:tc>
-      </w:tr>
-      <w:tr>
-        <w:tc>
-          <w:tcPr>
-            <w:tcW w:w="3005" w:type="dxa"/>
-          </w:tcPr>
-          <w:p>
-            <w:pPr>
-              <w:rPr>
-                <w:lang w:val="fr-BE"/>
-              </w:rPr>
-            </w:pPr>
-            <w:r>
-              <w:rPr>
-                <w:lang w:val="fr-BE"/>
-              </w:rPr>
-              <w:lastRenderedPageBreak/>
-              <w:t>Consulter participation enchère</w:t>
-            </w:r>
-          </w:p>
-        </w:tc>
-        <w:tc>
-          <w:tcPr>
-            <w:tcW w:w="3005" w:type="dxa"/>
-          </w:tcPr>
-          <w:p>
-            <w:pPr>
-              <w:rPr>
-                <w:lang w:val="fr-BE"/>
-              </w:rPr>
-            </w:pPr>
-          </w:p>
-        </w:tc>
-        <w:tc>
-          <w:tcPr>
-            <w:tcW w:w="1001" w:type="dxa"/>
-          </w:tcPr>
-          <w:p>
-            <w:pPr>
-              <w:rPr>
-                <w:lang w:val="fr-BE"/>
-              </w:rPr>
-            </w:pPr>
-          </w:p>
-        </w:tc>
-        <w:tc>
-          <w:tcPr>
-            <w:tcW w:w="1064" w:type="dxa"/>
-          </w:tcPr>
-          <w:p>
-            <w:pPr>
-              <w:pStyle w:val="Paragraphedeliste"/>
-              <w:numPr>
-                <w:ilvl w:val="0"/>
-                <w:numId w:val="1"/>
-              </w:numPr>
-              <w:rPr>
-                <w:lang w:val="fr-BE"/>
-              </w:rPr>
-            </w:pPr>
-          </w:p>
-        </w:tc>
-      </w:tr>
-      <w:tr>
-        <w:tc>
-          <w:tcPr>
-            <w:tcW w:w="3005" w:type="dxa"/>
-          </w:tcPr>
-          <w:p>
-            <w:pPr>
-              <w:rPr>
-                <w:lang w:val="fr-BE"/>
-              </w:rPr>
-            </w:pPr>
-            <w:r>
-              <w:rPr>
-                <w:lang w:val="fr-BE"/>
-              </w:rPr>
-              <w:t>Consulter profil</w:t>
-            </w:r>
-          </w:p>
-        </w:tc>
-        <w:tc>
-          <w:tcPr>
-            <w:tcW w:w="3005" w:type="dxa"/>
-          </w:tcPr>
-          <w:p>
-            <w:pPr>
-              <w:rPr>
-                <w:lang w:val="fr-BE"/>
-              </w:rPr>
-            </w:pPr>
-            <w:r>
-              <w:rPr>
-                <w:lang w:val="fr-BE"/>
-              </w:rPr>
-              <w:t>Si temps restant ajouter les produits vendu par cet user</w:t>
-            </w:r>
-          </w:p>
-        </w:tc>
-        <w:tc>
-          <w:tcPr>
-            <w:tcW w:w="1001" w:type="dxa"/>
-          </w:tcPr>
-          <w:p>
-            <w:pPr>
-              <w:pStyle w:val="Paragraphedeliste"/>
-              <w:numPr>
-                <w:ilvl w:val="0"/>
-                <w:numId w:val="1"/>
-              </w:numPr>
-              <w:rPr>
-                <w:lang w:val="fr-BE"/>
-              </w:rPr>
-            </w:pPr>
-          </w:p>
-        </w:tc>
-        <w:tc>
-          <w:tcPr>
-            <w:tcW w:w="1064" w:type="dxa"/>
-          </w:tcPr>
-          <w:p>
-            <w:pPr>
-              <w:pStyle w:val="Paragraphedeliste"/>
-              <w:numPr>
-                <w:ilvl w:val="0"/>
-                <w:numId w:val="1"/>
-              </w:numPr>
-              <w:rPr>
-                <w:lang w:val="fr-BE"/>
-              </w:rPr>
-            </w:pPr>
-          </w:p>
-        </w:tc>
-      </w:tr>
-      <w:tr>
-        <w:tc>
-          <w:tcPr>
-            <w:tcW w:w="3005" w:type="dxa"/>
-          </w:tcPr>
-          <w:p>
-            <w:pPr>
-              <w:rPr>
-                <w:lang w:val="fr-BE"/>
-              </w:rPr>
-            </w:pPr>
-            <w:r>
-              <w:rPr>
-                <w:lang w:val="fr-BE"/>
-              </w:rPr>
-              <w:t>Donner une note</w:t>
-            </w:r>
-          </w:p>
-        </w:tc>
-        <w:tc>
-          <w:tcPr>
-            <w:tcW w:w="3005" w:type="dxa"/>
-          </w:tcPr>
-          <w:p>
-            <w:pPr>
-              <w:rPr>
-                <w:lang w:val="fr-BE"/>
-              </w:rPr>
-            </w:pPr>
-            <w:proofErr w:type="spellStart"/>
-            <w:r>
-              <w:rPr>
-                <w:lang w:val="fr-BE"/>
-              </w:rPr>
-              <w:t>Probleme</w:t>
-            </w:r>
-            <w:proofErr w:type="spellEnd"/>
-            <w:r>
-              <w:rPr>
-                <w:lang w:val="fr-BE"/>
-              </w:rPr>
-              <w:t xml:space="preserve"> avec demi </w:t>
-            </w:r>
-            <w:proofErr w:type="spellStart"/>
-            <w:r>
-              <w:rPr>
-                <w:lang w:val="fr-BE"/>
-              </w:rPr>
-              <w:t>etoile</w:t>
-            </w:r>
-            <w:proofErr w:type="spellEnd"/>
-          </w:p>
-        </w:tc>
-        <w:tc>
-          <w:tcPr>
-            <w:tcW w:w="1001" w:type="dxa"/>
-          </w:tcPr>
-          <w:p>
-            <w:pPr>
-              <w:rPr>
-                <w:lang w:val="fr-BE"/>
-              </w:rPr>
-            </w:pPr>
-          </w:p>
-        </w:tc>
-        <w:tc>
-          <w:tcPr>
-            <w:tcW w:w="1064" w:type="dxa"/>
-          </w:tcPr>
-          <w:p>
-            <w:pPr>
-              <w:pStyle w:val="Paragraphedeliste"/>
-              <w:numPr>
-                <w:ilvl w:val="0"/>
-                <w:numId w:val="1"/>
-              </w:numPr>
-              <w:rPr>
-                <w:lang w:val="fr-BE"/>
-              </w:rPr>
-            </w:pPr>
-          </w:p>
-        </w:tc>
-      </w:tr>
-      <w:tr>
-        <w:tc>
-          <w:tcPr>
-            <w:tcW w:w="3005" w:type="dxa"/>
-          </w:tcPr>
-          <w:p>
-            <w:pPr>
-              <w:rPr>
-                <w:lang w:val="fr-BE"/>
-              </w:rPr>
-            </w:pPr>
-            <w:r>
-              <w:rPr>
-                <w:lang w:val="fr-BE"/>
-              </w:rPr>
-              <w:t>Consulter note</w:t>
-            </w:r>
-          </w:p>
-        </w:tc>
-        <w:tc>
-          <w:tcPr>
-            <w:tcW w:w="3005" w:type="dxa"/>
-          </w:tcPr>
-          <w:p>
-            <w:pPr>
-              <w:rPr>
-                <w:lang w:val="fr-BE"/>
-              </w:rPr>
-            </w:pPr>
-          </w:p>
-        </w:tc>
-        <w:tc>
-          <w:tcPr>
-            <w:tcW w:w="1001" w:type="dxa"/>
-          </w:tcPr>
-          <w:p>
-            <w:pPr>
-              <w:pStyle w:val="Paragraphedeliste"/>
-              <w:numPr>
-                <w:ilvl w:val="0"/>
-                <w:numId w:val="1"/>
-              </w:numPr>
-              <w:rPr>
-                <w:lang w:val="fr-BE"/>
-              </w:rPr>
-            </w:pPr>
-          </w:p>
-        </w:tc>
-        <w:tc>
-          <w:tcPr>
-            <w:tcW w:w="1064" w:type="dxa"/>
-          </w:tcPr>
-          <w:p>
-            <w:pPr>
-              <w:pStyle w:val="Paragraphedeliste"/>
-              <w:numPr>
-                <w:ilvl w:val="0"/>
-                <w:numId w:val="1"/>
-              </w:numPr>
-              <w:rPr>
-                <w:lang w:val="fr-BE"/>
-              </w:rPr>
-            </w:pPr>
-          </w:p>
-        </w:tc>
-      </w:tr>
-      <w:tr>
-        <w:tc>
-          <w:tcPr>
-            <w:tcW w:w="3005" w:type="dxa"/>
-          </w:tcPr>
-          <w:p>
-            <w:pPr>
-              <w:rPr>
-                <w:lang w:val="fr-BE"/>
-              </w:rPr>
-            </w:pPr>
-            <w:r>
-              <w:rPr>
-                <w:lang w:val="fr-BE"/>
-              </w:rPr>
-              <w:t>Panier</w:t>
-            </w:r>
-          </w:p>
-        </w:tc>
-        <w:tc>
-          <w:tcPr>
-            <w:tcW w:w="3005" w:type="dxa"/>
-          </w:tcPr>
-          <w:p>
-            <w:pPr>
-              <w:rPr>
-                <w:lang w:val="fr-BE"/>
-              </w:rPr>
-            </w:pPr>
-          </w:p>
-        </w:tc>
-        <w:tc>
-          <w:tcPr>
-            <w:tcW w:w="1001" w:type="dxa"/>
-          </w:tcPr>
-          <w:p>
-            <w:pPr>
-              <w:pStyle w:val="Paragraphedeliste"/>
-              <w:numPr>
-                <w:ilvl w:val="0"/>
-                <w:numId w:val="1"/>
-              </w:numPr>
-              <w:rPr>
-                <w:lang w:val="fr-BE"/>
-              </w:rPr>
-            </w:pPr>
-          </w:p>
-        </w:tc>
-        <w:tc>
-          <w:tcPr>
-            <w:tcW w:w="1064" w:type="dxa"/>
-          </w:tcPr>
-          <w:p>
-            <w:pPr>
-              <w:pStyle w:val="Paragraphedeliste"/>
-              <w:numPr>
-                <w:ilvl w:val="0"/>
-                <w:numId w:val="1"/>
-              </w:numPr>
-              <w:rPr>
-                <w:lang w:val="fr-BE"/>
-              </w:rPr>
-            </w:pPr>
-          </w:p>
-        </w:tc>
-      </w:tr>
-      <w:tr>
-        <w:tc>
-          <w:tcPr>
-            <w:tcW w:w="3005" w:type="dxa"/>
-          </w:tcPr>
-          <w:p>
-            <w:pPr>
-              <w:rPr>
-                <w:lang w:val="fr-BE"/>
-              </w:rPr>
-            </w:pPr>
-            <w:r>
-              <w:rPr>
-                <w:lang w:val="fr-BE"/>
-              </w:rPr>
-              <w:t>Page d’accueil</w:t>
-            </w:r>
-          </w:p>
-        </w:tc>
-        <w:tc>
-          <w:tcPr>
-            <w:tcW w:w="3005" w:type="dxa"/>
-          </w:tcPr>
-          <w:p>
-            <w:pPr>
-              <w:rPr>
-                <w:lang w:val="fr-BE"/>
-              </w:rPr>
-            </w:pPr>
-          </w:p>
-        </w:tc>
-        <w:tc>
-          <w:tcPr>
-            <w:tcW w:w="1001" w:type="dxa"/>
-          </w:tcPr>
-          <w:p>
-            <w:pPr>
-              <w:pStyle w:val="Paragraphedeliste"/>
-              <w:numPr>
-                <w:ilvl w:val="0"/>
-                <w:numId w:val="1"/>
-              </w:numPr>
-              <w:rPr>
-                <w:lang w:val="fr-BE"/>
-              </w:rPr>
-            </w:pPr>
           </w:p>
         </w:tc>
         <w:tc>

</xml_diff>

<commit_message>
Sécurité modification et delete d'un article vendu ou qui a des enchères + message de succès si supprimé
</commit_message>
<xml_diff>
--- a/Feuille de route.docx
+++ b/Feuille de route.docx
@@ -831,38 +831,8 @@
                 <w:lang w:val="fr-BE"/>
               </w:rPr>
             </w:pPr>
-            <w:r>
-              <w:rPr>
-                <w:highlight w:val="yellow"/>
-                <w:lang w:val="fr-BE"/>
-              </w:rPr>
-              <w:t xml:space="preserve">Si </w:t>
-            </w:r>
-            <w:proofErr w:type="spellStart"/>
-            <w:r>
-              <w:rPr>
-                <w:highlight w:val="yellow"/>
-                <w:lang w:val="fr-BE"/>
-              </w:rPr>
-              <w:t>detail</w:t>
-            </w:r>
-            <w:proofErr w:type="spellEnd"/>
-            <w:r>
-              <w:rPr>
-                <w:highlight w:val="yellow"/>
-                <w:lang w:val="fr-BE"/>
-              </w:rPr>
-              <w:t xml:space="preserve"> trop long déborde sur </w:t>
-            </w:r>
-            <w:proofErr w:type="spellStart"/>
-            <w:r>
-              <w:rPr>
-                <w:highlight w:val="yellow"/>
-                <w:lang w:val="fr-BE"/>
-              </w:rPr>
-              <w:t>footer</w:t>
-            </w:r>
-            <w:proofErr w:type="spellEnd"/>
+            <w:bookmarkStart w:id="0" w:name="_GoBack"/>
+            <w:bookmarkEnd w:id="0"/>
           </w:p>
         </w:tc>
         <w:tc>
@@ -1056,29 +1026,6 @@
                 <w:lang w:val="fr-BE"/>
               </w:rPr>
             </w:pPr>
-            <w:r>
-              <w:rPr>
-                <w:highlight w:val="yellow"/>
-                <w:lang w:val="fr-BE"/>
-              </w:rPr>
-              <w:t xml:space="preserve">Bloquer </w:t>
-            </w:r>
-            <w:proofErr w:type="spellStart"/>
-            <w:r>
-              <w:rPr>
-                <w:highlight w:val="yellow"/>
-                <w:lang w:val="fr-BE"/>
-              </w:rPr>
-              <w:t>modif</w:t>
-            </w:r>
-            <w:proofErr w:type="spellEnd"/>
-            <w:r>
-              <w:rPr>
-                <w:highlight w:val="yellow"/>
-                <w:lang w:val="fr-BE"/>
-              </w:rPr>
-              <w:t xml:space="preserve"> si quelqu’un a fait une enchère</w:t>
-            </w:r>
           </w:p>
         </w:tc>
         <w:tc>
@@ -2094,8 +2041,6 @@
                 <w:lang w:val="fr-BE"/>
               </w:rPr>
             </w:pPr>
-            <w:bookmarkStart w:id="0" w:name="_GoBack"/>
-            <w:bookmarkEnd w:id="0"/>
           </w:p>
         </w:tc>
         <w:tc>

</xml_diff>

<commit_message>
Retrait contact du menu + correction message d'erreur miser sans etre identifié
</commit_message>
<xml_diff>
--- a/Feuille de route.docx
+++ b/Feuille de route.docx
@@ -137,16 +137,8 @@
               <w:rPr>
                 <w:lang w:val="fr-BE"/>
               </w:rPr>
-              <w:t xml:space="preserve">Home hello </w:t>
-            </w:r>
-            <w:proofErr w:type="spellStart"/>
-            <w:r>
-              <w:rPr>
-                <w:lang w:val="fr-BE"/>
-              </w:rPr>
-              <w:t>word</w:t>
-            </w:r>
-            <w:proofErr w:type="spellEnd"/>
+              <w:t>Home hello word</w:t>
+            </w:r>
           </w:p>
         </w:tc>
         <w:tc>
@@ -275,19 +267,11 @@
                 <w:lang w:val="fr-BE"/>
               </w:rPr>
             </w:pPr>
-            <w:proofErr w:type="spellStart"/>
-            <w:r>
-              <w:rPr>
-                <w:lang w:val="fr-BE"/>
-              </w:rPr>
-              <w:t>Footer</w:t>
-            </w:r>
-            <w:proofErr w:type="spellEnd"/>
-            <w:r>
-              <w:rPr>
-                <w:lang w:val="fr-BE"/>
-              </w:rPr>
-              <w:t xml:space="preserve"> basique</w:t>
+            <w:r>
+              <w:rPr>
+                <w:lang w:val="fr-BE"/>
+              </w:rPr>
+              <w:t>Footer basique</w:t>
             </w:r>
           </w:p>
         </w:tc>
@@ -601,16 +585,8 @@
               <w:rPr>
                 <w:lang w:val="fr-BE"/>
               </w:rPr>
-              <w:t xml:space="preserve">Obligé de mettre un </w:t>
-            </w:r>
-            <w:proofErr w:type="spellStart"/>
-            <w:r>
-              <w:rPr>
-                <w:lang w:val="fr-BE"/>
-              </w:rPr>
-              <w:t>mdp</w:t>
-            </w:r>
-            <w:proofErr w:type="spellEnd"/>
+              <w:t>Obligé de mettre un mdp</w:t>
+            </w:r>
           </w:p>
         </w:tc>
         <w:tc>
@@ -682,21 +658,7 @@
               <w:rPr>
                 <w:lang w:val="fr-BE"/>
               </w:rPr>
-              <w:t xml:space="preserve">Ajouter un id personnaliser sur les images afin qu’elles ne soient pas écrasé si on sert une image du </w:t>
-            </w:r>
-            <w:proofErr w:type="spellStart"/>
-            <w:r>
-              <w:rPr>
-                <w:lang w:val="fr-BE"/>
-              </w:rPr>
-              <w:t>meme</w:t>
-            </w:r>
-            <w:proofErr w:type="spellEnd"/>
-            <w:r>
-              <w:rPr>
-                <w:lang w:val="fr-BE"/>
-              </w:rPr>
-              <w:t xml:space="preserve"> nom</w:t>
+              <w:t>Ajouter un id personnaliser sur les images afin qu’elles ne soient pas écrasé si on sert une image du meme nom</w:t>
             </w:r>
           </w:p>
         </w:tc>
@@ -963,6 +925,14 @@
                 <w:lang w:val="fr-BE"/>
               </w:rPr>
             </w:pPr>
+            <w:r>
+              <w:rPr>
+                <w:lang w:val="fr-BE"/>
+              </w:rPr>
+              <w:t>Historique des enchères</w:t>
+            </w:r>
+            <w:bookmarkStart w:id="0" w:name="_GoBack"/>
+            <w:bookmarkEnd w:id="0"/>
           </w:p>
         </w:tc>
         <w:tc>
@@ -1705,28 +1675,12 @@
                 <w:lang w:val="fr-BE"/>
               </w:rPr>
             </w:pPr>
-            <w:proofErr w:type="spellStart"/>
-            <w:r>
-              <w:rPr>
-                <w:lang w:val="fr-BE"/>
-              </w:rPr>
-              <w:t>Probleme</w:t>
-            </w:r>
-            <w:proofErr w:type="spellEnd"/>
-            <w:r>
-              <w:rPr>
-                <w:lang w:val="fr-BE"/>
-              </w:rPr>
-              <w:t xml:space="preserve"> avec demi </w:t>
-            </w:r>
-            <w:proofErr w:type="spellStart"/>
-            <w:r>
-              <w:rPr>
-                <w:lang w:val="fr-BE"/>
-              </w:rPr>
-              <w:t>etoile</w:t>
-            </w:r>
-            <w:proofErr w:type="spellEnd"/>
+            <w:r>
+              <w:rPr>
+                <w:lang w:val="fr-BE"/>
+              </w:rPr>
+              <w:t>Probleme avec demi etoile</w:t>
+            </w:r>
           </w:p>
         </w:tc>
         <w:tc>
@@ -2036,28 +1990,12 @@
                 <w:lang w:val="fr-BE"/>
               </w:rPr>
             </w:pPr>
-            <w:proofErr w:type="spellStart"/>
-            <w:r>
-              <w:rPr>
-                <w:lang w:val="fr-BE"/>
-              </w:rPr>
-              <w:t>Scheduling</w:t>
-            </w:r>
-            <w:proofErr w:type="spellEnd"/>
-            <w:r>
-              <w:rPr>
-                <w:lang w:val="fr-BE"/>
-              </w:rPr>
-              <w:t xml:space="preserve"> </w:t>
-            </w:r>
-            <w:proofErr w:type="spellStart"/>
-            <w:r>
-              <w:rPr>
-                <w:lang w:val="fr-BE"/>
-              </w:rPr>
-              <w:t>task</w:t>
-            </w:r>
-            <w:proofErr w:type="spellEnd"/>
+            <w:r>
+              <w:rPr>
+                <w:lang w:val="fr-BE"/>
+              </w:rPr>
+              <w:t>Scheduling task</w:t>
+            </w:r>
           </w:p>
         </w:tc>
         <w:tc>
@@ -2125,8 +2063,6 @@
           <w:lang w:val="fr-BE"/>
         </w:rPr>
       </w:pPr>
-      <w:bookmarkStart w:id="0" w:name="_GoBack"/>
-      <w:bookmarkEnd w:id="0"/>
     </w:p>
     <w:sectPr>
       <w:pgSz w:w="11906" w:h="16838"/>

</xml_diff>